<commit_message>
update 04-10-17 meeting minutes
made headings and the structure of the document is clearer
</commit_message>
<xml_diff>
--- a/Minutes/Meeting Minutes 04-10-17.docx
+++ b/Minutes/Meeting Minutes 04-10-17.docx
@@ -1,33 +1,62 @@
 
 <file path=word/document.xml><?xml version="1.0" encoding="utf-8"?>
-<w:document xmlns:wpc="http://schemas.microsoft.com/office/word/2010/wordprocessingCanvas" xmlns:mc="http://schemas.openxmlformats.org/markup-compatibility/2006" xmlns:o="urn:schemas-microsoft-com:office:office" xmlns:r="http://schemas.openxmlformats.org/officeDocument/2006/relationships" xmlns:m="http://schemas.openxmlformats.org/officeDocument/2006/math" xmlns:v="urn:schemas-microsoft-com:vml" xmlns:wp14="http://schemas.microsoft.com/office/word/2010/wordprocessingDrawing" xmlns:wp="http://schemas.openxmlformats.org/drawingml/2006/wordprocessingDrawing" xmlns:w10="urn:schemas-microsoft-com:office:word" xmlns:w="http://schemas.openxmlformats.org/wordprocessingml/2006/main" xmlns:w14="http://schemas.microsoft.com/office/word/2010/wordml" xmlns:wpg="http://schemas.microsoft.com/office/word/2010/wordprocessingGroup" xmlns:wpi="http://schemas.microsoft.com/office/word/2010/wordprocessingInk" xmlns:wne="http://schemas.microsoft.com/office/word/2006/wordml" xmlns:wps="http://schemas.microsoft.com/office/word/2010/wordprocessingShape" mc:Ignorable="w14 wp14">
+<w:document xmlns:wpc="http://schemas.microsoft.com/office/word/2010/wordprocessingCanvas" xmlns:mc="http://schemas.openxmlformats.org/markup-compatibility/2006" xmlns:o="urn:schemas-microsoft-com:office:office" xmlns:r="http://schemas.openxmlformats.org/officeDocument/2006/relationships" xmlns:m="http://schemas.openxmlformats.org/officeDocument/2006/math" xmlns:v="urn:schemas-microsoft-com:vml" xmlns:wp14="http://schemas.microsoft.com/office/word/2010/wordprocessingDrawing" xmlns:wp="http://schemas.openxmlformats.org/drawingml/2006/wordprocessingDrawing" xmlns:w10="urn:schemas-microsoft-com:office:word" xmlns:w="http://schemas.openxmlformats.org/wordprocessingml/2006/main" xmlns:w14="http://schemas.microsoft.com/office/word/2010/wordml" xmlns:w15="http://schemas.microsoft.com/office/word/2012/wordml" xmlns:wpg="http://schemas.microsoft.com/office/word/2010/wordprocessingGroup" xmlns:wpi="http://schemas.microsoft.com/office/word/2010/wordprocessingInk" xmlns:wne="http://schemas.microsoft.com/office/word/2006/wordml" xmlns:wps="http://schemas.microsoft.com/office/word/2010/wordprocessingShape" mc:Ignorable="w14 w15 wp14">
   <w:body>
     <w:p>
       <w:pPr>
+        <w:spacing w:before="60" w:afterLines="60" w:after="144"/>
         <w:jc w:val="center"/>
         <w:rPr>
           <w:rFonts w:ascii="Times New Roman" w:hAnsi="Times New Roman" w:cs="Times New Roman"/>
+          <w:b/>
+          <w:sz w:val="32"/>
+          <w:u w:val="single"/>
+        </w:rPr>
+      </w:pPr>
+      <w:r>
+        <w:rPr>
+          <w:rFonts w:ascii="Times New Roman" w:hAnsi="Times New Roman" w:cs="Times New Roman"/>
+          <w:b/>
+          <w:sz w:val="32"/>
+          <w:u w:val="single"/>
+        </w:rPr>
+        <w:t>Meeting Minutes 04/10/17 Thomas Simmons S176601</w:t>
+      </w:r>
+    </w:p>
+    <w:p>
+      <w:pPr>
+        <w:spacing w:before="60" w:afterLines="60" w:after="144"/>
+        <w:rPr>
+          <w:rFonts w:ascii="Times New Roman" w:hAnsi="Times New Roman" w:cs="Times New Roman"/>
+          <w:b/>
           <w:sz w:val="28"/>
-        </w:rPr>
-      </w:pPr>
-      <w:r>
-        <w:rPr>
-          <w:rFonts w:ascii="Times New Roman" w:hAnsi="Times New Roman" w:cs="Times New Roman"/>
+          <w:u w:val="single"/>
+        </w:rPr>
+      </w:pPr>
+    </w:p>
+    <w:p>
+      <w:pPr>
+        <w:spacing w:before="60" w:afterLines="60" w:after="144"/>
+        <w:rPr>
+          <w:rFonts w:ascii="Times New Roman" w:hAnsi="Times New Roman" w:cs="Times New Roman"/>
+          <w:b/>
           <w:sz w:val="28"/>
-        </w:rPr>
-        <w:t>Meeting Minutes 04/10/17 Thomas Simmons S176601</w:t>
-      </w:r>
-    </w:p>
-    <w:p>
-      <w:pPr>
-        <w:rPr>
-          <w:rFonts w:ascii="Times New Roman" w:hAnsi="Times New Roman" w:cs="Times New Roman"/>
-          <w:sz w:val="24"/>
-        </w:rPr>
-      </w:pPr>
-    </w:p>
-    <w:p>
-      <w:pPr>
+          <w:u w:val="single"/>
+        </w:rPr>
+      </w:pPr>
+      <w:r>
+        <w:rPr>
+          <w:rFonts w:ascii="Times New Roman" w:hAnsi="Times New Roman" w:cs="Times New Roman"/>
+          <w:b/>
+          <w:sz w:val="28"/>
+          <w:u w:val="single"/>
+        </w:rPr>
+        <w:t>Meeting Timings</w:t>
+      </w:r>
+    </w:p>
+    <w:p>
+      <w:pPr>
+        <w:spacing w:before="60" w:afterLines="60" w:after="144"/>
         <w:rPr>
           <w:rFonts w:ascii="Times New Roman" w:hAnsi="Times New Roman" w:cs="Times New Roman"/>
           <w:sz w:val="24"/>
@@ -43,6 +72,7 @@
     </w:p>
     <w:p>
       <w:pPr>
+        <w:spacing w:before="60" w:afterLines="60" w:after="144"/>
         <w:rPr>
           <w:rFonts w:ascii="Times New Roman" w:hAnsi="Times New Roman" w:cs="Times New Roman"/>
           <w:sz w:val="24"/>
@@ -58,6 +88,7 @@
     </w:p>
     <w:p>
       <w:pPr>
+        <w:spacing w:before="60" w:afterLines="60" w:after="144"/>
         <w:rPr>
           <w:rFonts w:ascii="Times New Roman" w:hAnsi="Times New Roman" w:cs="Times New Roman"/>
           <w:sz w:val="24"/>
@@ -73,6 +104,7 @@
     </w:p>
     <w:p>
       <w:pPr>
+        <w:spacing w:before="60" w:afterLines="60" w:after="144"/>
         <w:rPr>
           <w:rFonts w:ascii="Times New Roman" w:hAnsi="Times New Roman" w:cs="Times New Roman"/>
           <w:sz w:val="24"/>
@@ -104,6 +136,7 @@
     </w:p>
     <w:p>
       <w:pPr>
+        <w:spacing w:before="60" w:afterLines="60" w:after="144"/>
         <w:rPr>
           <w:rFonts w:ascii="Times New Roman" w:hAnsi="Times New Roman" w:cs="Times New Roman"/>
           <w:sz w:val="24"/>
@@ -135,14 +168,27 @@
     </w:p>
     <w:p>
       <w:pPr>
-        <w:rPr>
-          <w:rFonts w:ascii="Times New Roman" w:hAnsi="Times New Roman" w:cs="Times New Roman"/>
-          <w:sz w:val="24"/>
-        </w:rPr>
-      </w:pPr>
-    </w:p>
-    <w:p>
-      <w:pPr>
+        <w:spacing w:before="60" w:afterLines="60" w:after="144"/>
+        <w:rPr>
+          <w:rFonts w:ascii="Times New Roman" w:hAnsi="Times New Roman" w:cs="Times New Roman"/>
+          <w:b/>
+          <w:sz w:val="28"/>
+          <w:u w:val="single"/>
+        </w:rPr>
+      </w:pPr>
+      <w:r>
+        <w:rPr>
+          <w:rFonts w:ascii="Times New Roman" w:hAnsi="Times New Roman" w:cs="Times New Roman"/>
+          <w:b/>
+          <w:sz w:val="28"/>
+          <w:u w:val="single"/>
+        </w:rPr>
+        <w:t>Bullet Hell Research</w:t>
+      </w:r>
+    </w:p>
+    <w:p>
+      <w:pPr>
+        <w:spacing w:before="60" w:afterLines="60" w:after="144"/>
         <w:rPr>
           <w:rFonts w:ascii="Times New Roman" w:hAnsi="Times New Roman" w:cs="Times New Roman"/>
           <w:sz w:val="24"/>
@@ -158,6 +204,7 @@
     </w:p>
     <w:p>
       <w:pPr>
+        <w:spacing w:before="60" w:afterLines="60" w:after="144"/>
         <w:rPr>
           <w:rFonts w:ascii="Times New Roman" w:hAnsi="Times New Roman" w:cs="Times New Roman"/>
           <w:sz w:val="24"/>
@@ -189,6 +236,7 @@
     </w:p>
     <w:p>
       <w:pPr>
+        <w:spacing w:before="60" w:afterLines="60" w:after="144"/>
         <w:rPr>
           <w:rFonts w:ascii="Times New Roman" w:hAnsi="Times New Roman" w:cs="Times New Roman"/>
           <w:sz w:val="24"/>
@@ -204,6 +252,7 @@
     </w:p>
     <w:p>
       <w:pPr>
+        <w:spacing w:before="60" w:afterLines="60" w:after="144"/>
         <w:rPr>
           <w:rFonts w:ascii="Times New Roman" w:hAnsi="Times New Roman" w:cs="Times New Roman"/>
           <w:sz w:val="24"/>
@@ -240,7 +289,7 @@
           <w:ilvl w:val="0"/>
           <w:numId w:val="2"/>
         </w:numPr>
-        <w:spacing w:after="120"/>
+        <w:spacing w:before="60" w:afterLines="60" w:after="144"/>
         <w:rPr>
           <w:rFonts w:ascii="Times New Roman" w:hAnsi="Times New Roman" w:cs="Times New Roman"/>
           <w:sz w:val="24"/>
@@ -261,7 +310,7 @@
           <w:ilvl w:val="0"/>
           <w:numId w:val="2"/>
         </w:numPr>
-        <w:spacing w:after="120"/>
+        <w:spacing w:before="60" w:afterLines="60" w:after="144"/>
         <w:rPr>
           <w:rFonts w:ascii="Times New Roman" w:hAnsi="Times New Roman" w:cs="Times New Roman"/>
           <w:sz w:val="24"/>
@@ -282,7 +331,7 @@
           <w:ilvl w:val="0"/>
           <w:numId w:val="2"/>
         </w:numPr>
-        <w:spacing w:after="120"/>
+        <w:spacing w:before="60" w:afterLines="60" w:after="144"/>
         <w:rPr>
           <w:rFonts w:ascii="Times New Roman" w:hAnsi="Times New Roman" w:cs="Times New Roman"/>
           <w:sz w:val="24"/>
@@ -303,7 +352,7 @@
           <w:ilvl w:val="0"/>
           <w:numId w:val="2"/>
         </w:numPr>
-        <w:spacing w:after="120"/>
+        <w:spacing w:before="60" w:afterLines="60" w:after="144"/>
         <w:rPr>
           <w:rFonts w:ascii="Times New Roman" w:hAnsi="Times New Roman" w:cs="Times New Roman"/>
           <w:sz w:val="24"/>
@@ -324,7 +373,7 @@
           <w:ilvl w:val="0"/>
           <w:numId w:val="2"/>
         </w:numPr>
-        <w:spacing w:after="120"/>
+        <w:spacing w:before="60" w:afterLines="60" w:after="144"/>
         <w:rPr>
           <w:rFonts w:ascii="Times New Roman" w:hAnsi="Times New Roman" w:cs="Times New Roman"/>
           <w:sz w:val="24"/>
@@ -340,16 +389,27 @@
     </w:p>
     <w:p>
       <w:pPr>
-        <w:spacing w:after="120"/>
-        <w:rPr>
-          <w:rFonts w:ascii="Times New Roman" w:hAnsi="Times New Roman" w:cs="Times New Roman"/>
-          <w:sz w:val="24"/>
-        </w:rPr>
-      </w:pPr>
-    </w:p>
-    <w:p>
-      <w:pPr>
-        <w:spacing w:after="120"/>
+        <w:spacing w:before="60" w:afterLines="60" w:after="144"/>
+        <w:rPr>
+          <w:rFonts w:ascii="Times New Roman" w:hAnsi="Times New Roman" w:cs="Times New Roman"/>
+          <w:b/>
+          <w:sz w:val="28"/>
+          <w:u w:val="single"/>
+        </w:rPr>
+      </w:pPr>
+      <w:r>
+        <w:rPr>
+          <w:rFonts w:ascii="Times New Roman" w:hAnsi="Times New Roman" w:cs="Times New Roman"/>
+          <w:b/>
+          <w:sz w:val="28"/>
+          <w:u w:val="single"/>
+        </w:rPr>
+        <w:t>Tower Defence Research</w:t>
+      </w:r>
+    </w:p>
+    <w:p>
+      <w:pPr>
+        <w:spacing w:before="60" w:afterLines="60" w:after="144"/>
         <w:rPr>
           <w:rFonts w:ascii="Times New Roman" w:hAnsi="Times New Roman" w:cs="Times New Roman"/>
           <w:sz w:val="24"/>
@@ -365,7 +425,7 @@
     </w:p>
     <w:p>
       <w:pPr>
-        <w:spacing w:after="120"/>
+        <w:spacing w:before="60" w:afterLines="60" w:after="144"/>
         <w:rPr>
           <w:rFonts w:ascii="Times New Roman" w:hAnsi="Times New Roman" w:cs="Times New Roman"/>
           <w:sz w:val="24"/>
@@ -381,7 +441,7 @@
     </w:p>
     <w:p>
       <w:pPr>
-        <w:spacing w:after="120"/>
+        <w:spacing w:before="60" w:afterLines="60" w:after="144"/>
         <w:rPr>
           <w:rFonts w:ascii="Times New Roman" w:hAnsi="Times New Roman" w:cs="Times New Roman"/>
           <w:sz w:val="24"/>
@@ -402,7 +462,7 @@
           <w:ilvl w:val="0"/>
           <w:numId w:val="3"/>
         </w:numPr>
-        <w:spacing w:after="120"/>
+        <w:spacing w:before="60" w:afterLines="60" w:after="144"/>
         <w:rPr>
           <w:rFonts w:ascii="Times New Roman" w:hAnsi="Times New Roman" w:cs="Times New Roman"/>
           <w:sz w:val="24"/>
@@ -423,7 +483,7 @@
           <w:ilvl w:val="0"/>
           <w:numId w:val="3"/>
         </w:numPr>
-        <w:spacing w:after="120"/>
+        <w:spacing w:before="60" w:afterLines="60" w:after="144"/>
         <w:rPr>
           <w:rFonts w:ascii="Times New Roman" w:hAnsi="Times New Roman" w:cs="Times New Roman"/>
           <w:sz w:val="24"/>
@@ -444,7 +504,7 @@
           <w:ilvl w:val="0"/>
           <w:numId w:val="3"/>
         </w:numPr>
-        <w:spacing w:after="120"/>
+        <w:spacing w:before="60" w:afterLines="60" w:after="144"/>
         <w:rPr>
           <w:rFonts w:ascii="Times New Roman" w:hAnsi="Times New Roman" w:cs="Times New Roman"/>
           <w:sz w:val="24"/>
@@ -465,7 +525,7 @@
           <w:ilvl w:val="0"/>
           <w:numId w:val="3"/>
         </w:numPr>
-        <w:spacing w:after="120"/>
+        <w:spacing w:before="60" w:afterLines="60" w:after="144"/>
         <w:rPr>
           <w:rFonts w:ascii="Times New Roman" w:hAnsi="Times New Roman" w:cs="Times New Roman"/>
           <w:sz w:val="24"/>
@@ -486,7 +546,7 @@
           <w:ilvl w:val="0"/>
           <w:numId w:val="3"/>
         </w:numPr>
-        <w:spacing w:after="120"/>
+        <w:spacing w:before="60" w:afterLines="60" w:after="144"/>
         <w:rPr>
           <w:rFonts w:ascii="Times New Roman" w:hAnsi="Times New Roman" w:cs="Times New Roman"/>
           <w:sz w:val="24"/>
@@ -502,52 +562,58 @@
     </w:p>
     <w:p>
       <w:pPr>
-        <w:spacing w:after="120"/>
-        <w:rPr>
-          <w:rFonts w:ascii="Times New Roman" w:hAnsi="Times New Roman" w:cs="Times New Roman"/>
-          <w:sz w:val="24"/>
-        </w:rPr>
-      </w:pPr>
-      <w:r>
-        <w:rPr>
-          <w:rFonts w:ascii="Times New Roman" w:hAnsi="Times New Roman" w:cs="Times New Roman"/>
-          <w:sz w:val="24"/>
-        </w:rPr>
-        <w:t>Thomas really liked this idea.</w:t>
-      </w:r>
-    </w:p>
-    <w:p>
-      <w:pPr>
-        <w:spacing w:after="120"/>
-        <w:rPr>
-          <w:rFonts w:ascii="Times New Roman" w:hAnsi="Times New Roman" w:cs="Times New Roman"/>
-          <w:sz w:val="24"/>
-        </w:rPr>
-      </w:pPr>
-    </w:p>
-    <w:p>
-      <w:pPr>
-        <w:spacing w:after="120"/>
-        <w:rPr>
-          <w:rFonts w:ascii="Times New Roman" w:hAnsi="Times New Roman" w:cs="Times New Roman"/>
-          <w:sz w:val="24"/>
-        </w:rPr>
-      </w:pPr>
-    </w:p>
-    <w:p>
-      <w:pPr>
-        <w:spacing w:after="120"/>
-        <w:rPr>
-          <w:rFonts w:ascii="Times New Roman" w:hAnsi="Times New Roman" w:cs="Times New Roman"/>
-          <w:sz w:val="24"/>
-        </w:rPr>
-      </w:pPr>
-      <w:r>
-        <w:rPr>
-          <w:rFonts w:ascii="Times New Roman" w:hAnsi="Times New Roman" w:cs="Times New Roman"/>
-          <w:sz w:val="24"/>
+        <w:spacing w:before="60" w:afterLines="60" w:after="144"/>
+        <w:rPr>
+          <w:rFonts w:ascii="Times New Roman" w:hAnsi="Times New Roman" w:cs="Times New Roman"/>
+          <w:sz w:val="24"/>
+        </w:rPr>
+      </w:pPr>
+    </w:p>
+    <w:p>
+      <w:pPr>
+        <w:spacing w:before="60" w:afterLines="60" w:after="144"/>
+        <w:rPr>
+          <w:rFonts w:ascii="Times New Roman" w:hAnsi="Times New Roman" w:cs="Times New Roman"/>
+          <w:b/>
+          <w:sz w:val="28"/>
+          <w:u w:val="single"/>
+        </w:rPr>
+      </w:pPr>
+    </w:p>
+    <w:p>
+      <w:pPr>
+        <w:spacing w:before="60" w:afterLines="60" w:after="144"/>
+        <w:rPr>
+          <w:rFonts w:ascii="Times New Roman" w:hAnsi="Times New Roman" w:cs="Times New Roman"/>
+          <w:b/>
+          <w:sz w:val="28"/>
+          <w:u w:val="single"/>
+        </w:rPr>
+      </w:pPr>
+      <w:r>
+        <w:rPr>
+          <w:rFonts w:ascii="Times New Roman" w:hAnsi="Times New Roman" w:cs="Times New Roman"/>
+          <w:b/>
+          <w:sz w:val="28"/>
+          <w:u w:val="single"/>
         </w:rPr>
         <w:lastRenderedPageBreak/>
+        <w:t>Racing Game Research</w:t>
+      </w:r>
+    </w:p>
+    <w:p>
+      <w:pPr>
+        <w:spacing w:before="60" w:afterLines="60" w:after="144"/>
+        <w:rPr>
+          <w:rFonts w:ascii="Times New Roman" w:hAnsi="Times New Roman" w:cs="Times New Roman"/>
+          <w:sz w:val="24"/>
+        </w:rPr>
+      </w:pPr>
+      <w:r>
+        <w:rPr>
+          <w:rFonts w:ascii="Times New Roman" w:hAnsi="Times New Roman" w:cs="Times New Roman"/>
+          <w:sz w:val="24"/>
+        </w:rPr>
         <w:t xml:space="preserve">We then moved to Thomas’s Racing game genre. Thomas didn’t think to research the core game loop of these </w:t>
       </w:r>
       <w:r>
@@ -567,7 +633,7 @@
     </w:p>
     <w:p>
       <w:pPr>
-        <w:spacing w:after="120"/>
+        <w:spacing w:before="60" w:afterLines="60" w:after="144"/>
         <w:rPr>
           <w:rFonts w:ascii="Times New Roman" w:hAnsi="Times New Roman" w:cs="Times New Roman"/>
           <w:sz w:val="24"/>
@@ -588,7 +654,7 @@
           <w:ilvl w:val="0"/>
           <w:numId w:val="4"/>
         </w:numPr>
-        <w:spacing w:after="120"/>
+        <w:spacing w:before="60" w:afterLines="60" w:after="144"/>
         <w:rPr>
           <w:rFonts w:ascii="Times New Roman" w:hAnsi="Times New Roman" w:cs="Times New Roman"/>
           <w:sz w:val="24"/>
@@ -609,7 +675,7 @@
           <w:ilvl w:val="0"/>
           <w:numId w:val="4"/>
         </w:numPr>
-        <w:spacing w:after="120"/>
+        <w:spacing w:before="60" w:afterLines="60" w:after="144"/>
         <w:rPr>
           <w:rFonts w:ascii="Times New Roman" w:hAnsi="Times New Roman" w:cs="Times New Roman"/>
           <w:sz w:val="24"/>
@@ -630,7 +696,7 @@
           <w:ilvl w:val="0"/>
           <w:numId w:val="4"/>
         </w:numPr>
-        <w:spacing w:after="120"/>
+        <w:spacing w:before="60" w:afterLines="60" w:after="144"/>
         <w:rPr>
           <w:rFonts w:ascii="Times New Roman" w:hAnsi="Times New Roman" w:cs="Times New Roman"/>
           <w:sz w:val="24"/>
@@ -651,7 +717,7 @@
           <w:ilvl w:val="0"/>
           <w:numId w:val="4"/>
         </w:numPr>
-        <w:spacing w:after="120"/>
+        <w:spacing w:before="60" w:afterLines="60" w:after="144"/>
         <w:rPr>
           <w:rFonts w:ascii="Times New Roman" w:hAnsi="Times New Roman" w:cs="Times New Roman"/>
           <w:sz w:val="24"/>
@@ -672,7 +738,7 @@
           <w:ilvl w:val="0"/>
           <w:numId w:val="4"/>
         </w:numPr>
-        <w:spacing w:after="120"/>
+        <w:spacing w:before="60" w:afterLines="60" w:after="144"/>
         <w:rPr>
           <w:rFonts w:ascii="Times New Roman" w:hAnsi="Times New Roman" w:cs="Times New Roman"/>
           <w:sz w:val="24"/>
@@ -688,16 +754,29 @@
     </w:p>
     <w:p>
       <w:pPr>
-        <w:spacing w:after="120"/>
-        <w:rPr>
-          <w:rFonts w:ascii="Times New Roman" w:hAnsi="Times New Roman" w:cs="Times New Roman"/>
-          <w:sz w:val="24"/>
-        </w:rPr>
-      </w:pPr>
-    </w:p>
-    <w:p>
-      <w:pPr>
-        <w:spacing w:after="120"/>
+        <w:spacing w:before="60" w:afterLines="60" w:after="144"/>
+        <w:rPr>
+          <w:rFonts w:ascii="Times New Roman" w:hAnsi="Times New Roman" w:cs="Times New Roman"/>
+          <w:b/>
+          <w:sz w:val="28"/>
+          <w:u w:val="single"/>
+        </w:rPr>
+      </w:pPr>
+      <w:r>
+        <w:rPr>
+          <w:rFonts w:ascii="Times New Roman" w:hAnsi="Times New Roman" w:cs="Times New Roman"/>
+          <w:b/>
+          <w:sz w:val="28"/>
+          <w:u w:val="single"/>
+        </w:rPr>
+        <w:t>Catapult Game Research</w:t>
+      </w:r>
+      <w:bookmarkStart w:id="0" w:name="_GoBack"/>
+      <w:bookmarkEnd w:id="0"/>
+    </w:p>
+    <w:p>
+      <w:pPr>
+        <w:spacing w:before="60" w:afterLines="60" w:after="144"/>
         <w:rPr>
           <w:rFonts w:ascii="Times New Roman" w:hAnsi="Times New Roman" w:cs="Times New Roman"/>
           <w:sz w:val="24"/>
@@ -720,7 +799,7 @@
     </w:p>
     <w:p>
       <w:pPr>
-        <w:spacing w:after="120"/>
+        <w:spacing w:before="60" w:afterLines="60" w:after="144"/>
         <w:rPr>
           <w:rFonts w:ascii="Times New Roman" w:hAnsi="Times New Roman" w:cs="Times New Roman"/>
           <w:sz w:val="24"/>
@@ -736,7 +815,7 @@
     </w:p>
     <w:p>
       <w:pPr>
-        <w:spacing w:after="120"/>
+        <w:spacing w:before="60" w:afterLines="60" w:after="144"/>
         <w:rPr>
           <w:rFonts w:ascii="Times New Roman" w:hAnsi="Times New Roman" w:cs="Times New Roman"/>
           <w:sz w:val="24"/>
@@ -757,7 +836,7 @@
           <w:ilvl w:val="0"/>
           <w:numId w:val="5"/>
         </w:numPr>
-        <w:spacing w:after="120"/>
+        <w:spacing w:before="60" w:afterLines="60" w:after="144"/>
         <w:rPr>
           <w:rFonts w:ascii="Times New Roman" w:hAnsi="Times New Roman" w:cs="Times New Roman"/>
           <w:sz w:val="24"/>
@@ -778,7 +857,7 @@
           <w:ilvl w:val="0"/>
           <w:numId w:val="5"/>
         </w:numPr>
-        <w:spacing w:after="120"/>
+        <w:spacing w:before="60" w:afterLines="60" w:after="144"/>
         <w:rPr>
           <w:rFonts w:ascii="Times New Roman" w:hAnsi="Times New Roman" w:cs="Times New Roman"/>
           <w:sz w:val="24"/>
@@ -799,7 +878,7 @@
           <w:ilvl w:val="0"/>
           <w:numId w:val="5"/>
         </w:numPr>
-        <w:spacing w:after="120"/>
+        <w:spacing w:before="60" w:afterLines="60" w:after="144"/>
         <w:rPr>
           <w:rFonts w:ascii="Times New Roman" w:hAnsi="Times New Roman" w:cs="Times New Roman"/>
           <w:sz w:val="24"/>
@@ -820,7 +899,7 @@
           <w:ilvl w:val="0"/>
           <w:numId w:val="5"/>
         </w:numPr>
-        <w:spacing w:after="120"/>
+        <w:spacing w:before="60" w:afterLines="60" w:after="144"/>
         <w:rPr>
           <w:rFonts w:ascii="Times New Roman" w:hAnsi="Times New Roman" w:cs="Times New Roman"/>
           <w:sz w:val="24"/>
@@ -841,7 +920,7 @@
           <w:ilvl w:val="0"/>
           <w:numId w:val="5"/>
         </w:numPr>
-        <w:spacing w:after="120"/>
+        <w:spacing w:before="60" w:afterLines="60" w:after="144"/>
         <w:rPr>
           <w:rFonts w:ascii="Times New Roman" w:hAnsi="Times New Roman" w:cs="Times New Roman"/>
           <w:sz w:val="24"/>
@@ -857,36 +936,27 @@
     </w:p>
     <w:p>
       <w:pPr>
-        <w:spacing w:after="120"/>
-        <w:rPr>
-          <w:rFonts w:ascii="Times New Roman" w:hAnsi="Times New Roman" w:cs="Times New Roman"/>
-          <w:sz w:val="24"/>
-        </w:rPr>
-      </w:pPr>
-    </w:p>
-    <w:p>
-      <w:pPr>
-        <w:spacing w:after="120"/>
-        <w:rPr>
-          <w:rFonts w:ascii="Times New Roman" w:hAnsi="Times New Roman" w:cs="Times New Roman"/>
-          <w:sz w:val="24"/>
-        </w:rPr>
-      </w:pPr>
-      <w:r>
-        <w:rPr>
-          <w:rFonts w:ascii="Times New Roman" w:hAnsi="Times New Roman" w:cs="Times New Roman"/>
-          <w:sz w:val="24"/>
-        </w:rPr>
-        <w:t>After reviewing everyone’s</w:t>
-      </w:r>
-      <w:bookmarkStart w:id="0" w:name="_GoBack"/>
-      <w:bookmarkEnd w:id="0"/>
-      <w:r>
-        <w:rPr>
-          <w:rFonts w:ascii="Times New Roman" w:hAnsi="Times New Roman" w:cs="Times New Roman"/>
-          <w:sz w:val="24"/>
-        </w:rPr>
-        <w:t xml:space="preserve"> work we then worked on the tasks that where needing to be set for week two sprint.</w:t>
+        <w:spacing w:before="60" w:afterLines="60" w:after="144"/>
+        <w:rPr>
+          <w:rFonts w:ascii="Times New Roman" w:hAnsi="Times New Roman" w:cs="Times New Roman"/>
+          <w:sz w:val="24"/>
+        </w:rPr>
+      </w:pPr>
+    </w:p>
+    <w:p>
+      <w:pPr>
+        <w:spacing w:before="60" w:afterLines="60" w:after="144"/>
+        <w:rPr>
+          <w:rFonts w:ascii="Times New Roman" w:hAnsi="Times New Roman" w:cs="Times New Roman"/>
+          <w:sz w:val="24"/>
+        </w:rPr>
+      </w:pPr>
+      <w:r>
+        <w:rPr>
+          <w:rFonts w:ascii="Times New Roman" w:hAnsi="Times New Roman" w:cs="Times New Roman"/>
+          <w:sz w:val="24"/>
+        </w:rPr>
+        <w:t>After reviewing everyone’s work we then worked on the tasks that where needing to be set for week two sprint.</w:t>
       </w:r>
     </w:p>
     <w:p>
@@ -950,8 +1020,8 @@
 </file>
 
 <file path=word/numbering.xml><?xml version="1.0" encoding="utf-8"?>
-<w:numbering xmlns:wpc="http://schemas.microsoft.com/office/word/2010/wordprocessingCanvas" xmlns:mc="http://schemas.openxmlformats.org/markup-compatibility/2006" xmlns:o="urn:schemas-microsoft-com:office:office" xmlns:r="http://schemas.openxmlformats.org/officeDocument/2006/relationships" xmlns:m="http://schemas.openxmlformats.org/officeDocument/2006/math" xmlns:v="urn:schemas-microsoft-com:vml" xmlns:wp14="http://schemas.microsoft.com/office/word/2010/wordprocessingDrawing" xmlns:wp="http://schemas.openxmlformats.org/drawingml/2006/wordprocessingDrawing" xmlns:w10="urn:schemas-microsoft-com:office:word" xmlns:w="http://schemas.openxmlformats.org/wordprocessingml/2006/main" xmlns:w14="http://schemas.microsoft.com/office/word/2010/wordml" xmlns:wpg="http://schemas.microsoft.com/office/word/2010/wordprocessingGroup" xmlns:wpi="http://schemas.microsoft.com/office/word/2010/wordprocessingInk" xmlns:wne="http://schemas.microsoft.com/office/word/2006/wordml" xmlns:wps="http://schemas.microsoft.com/office/word/2010/wordprocessingShape" mc:Ignorable="w14 wp14">
-  <w:abstractNum w:abstractNumId="0">
+<w:numbering xmlns:wpc="http://schemas.microsoft.com/office/word/2010/wordprocessingCanvas" xmlns:mc="http://schemas.openxmlformats.org/markup-compatibility/2006" xmlns:o="urn:schemas-microsoft-com:office:office" xmlns:r="http://schemas.openxmlformats.org/officeDocument/2006/relationships" xmlns:m="http://schemas.openxmlformats.org/officeDocument/2006/math" xmlns:v="urn:schemas-microsoft-com:vml" xmlns:wp14="http://schemas.microsoft.com/office/word/2010/wordprocessingDrawing" xmlns:wp="http://schemas.openxmlformats.org/drawingml/2006/wordprocessingDrawing" xmlns:w10="urn:schemas-microsoft-com:office:word" xmlns:w="http://schemas.openxmlformats.org/wordprocessingml/2006/main" xmlns:w14="http://schemas.microsoft.com/office/word/2010/wordml" xmlns:w15="http://schemas.microsoft.com/office/word/2012/wordml" xmlns:wpg="http://schemas.microsoft.com/office/word/2010/wordprocessingGroup" xmlns:wpi="http://schemas.microsoft.com/office/word/2010/wordprocessingInk" xmlns:wne="http://schemas.microsoft.com/office/word/2006/wordml" xmlns:wps="http://schemas.microsoft.com/office/word/2010/wordprocessingShape" mc:Ignorable="w14 w15 wp14">
+  <w:abstractNum w:abstractNumId="0" w15:restartNumberingAfterBreak="0">
     <w:nsid w:val="02373302"/>
     <w:multiLevelType w:val="hybridMultilevel"/>
     <w:tmpl w:val="3CB44392"/>
@@ -1064,7 +1134,7 @@
       </w:rPr>
     </w:lvl>
   </w:abstractNum>
-  <w:abstractNum w:abstractNumId="1">
+  <w:abstractNum w:abstractNumId="1" w15:restartNumberingAfterBreak="0">
     <w:nsid w:val="153A01EB"/>
     <w:multiLevelType w:val="hybridMultilevel"/>
     <w:tmpl w:val="91A4D82E"/>
@@ -1177,7 +1247,7 @@
       </w:rPr>
     </w:lvl>
   </w:abstractNum>
-  <w:abstractNum w:abstractNumId="2">
+  <w:abstractNum w:abstractNumId="2" w15:restartNumberingAfterBreak="0">
     <w:nsid w:val="581B3AFB"/>
     <w:multiLevelType w:val="hybridMultilevel"/>
     <w:tmpl w:val="E7EC088E"/>
@@ -1290,7 +1360,7 @@
       </w:rPr>
     </w:lvl>
   </w:abstractNum>
-  <w:abstractNum w:abstractNumId="3">
+  <w:abstractNum w:abstractNumId="3" w15:restartNumberingAfterBreak="0">
     <w:nsid w:val="69233530"/>
     <w:multiLevelType w:val="hybridMultilevel"/>
     <w:tmpl w:val="41E8AE0A"/>
@@ -1403,7 +1473,7 @@
       </w:rPr>
     </w:lvl>
   </w:abstractNum>
-  <w:abstractNum w:abstractNumId="4">
+  <w:abstractNum w:abstractNumId="4" w15:restartNumberingAfterBreak="0">
     <w:nsid w:val="78243C6C"/>
     <w:multiLevelType w:val="hybridMultilevel"/>
     <w:tmpl w:val="702EFA5A"/>
@@ -1535,7 +1605,7 @@
 </file>
 
 <file path=word/styles.xml><?xml version="1.0" encoding="utf-8"?>
-<w:styles xmlns:mc="http://schemas.openxmlformats.org/markup-compatibility/2006" xmlns:r="http://schemas.openxmlformats.org/officeDocument/2006/relationships" xmlns:w="http://schemas.openxmlformats.org/wordprocessingml/2006/main" xmlns:w14="http://schemas.microsoft.com/office/word/2010/wordml" mc:Ignorable="w14">
+<w:styles xmlns:mc="http://schemas.openxmlformats.org/markup-compatibility/2006" xmlns:r="http://schemas.openxmlformats.org/officeDocument/2006/relationships" xmlns:w="http://schemas.openxmlformats.org/wordprocessingml/2006/main" xmlns:w14="http://schemas.microsoft.com/office/word/2010/wordml" xmlns:w15="http://schemas.microsoft.com/office/word/2012/wordml" mc:Ignorable="w14 w15">
   <w:docDefaults>
     <w:rPrDefault>
       <w:rPr>
@@ -1551,345 +1621,378 @@
       </w:pPr>
     </w:pPrDefault>
   </w:docDefaults>
-  <w:latentStyles w:defLockedState="0" w:defUIPriority="99" w:defSemiHidden="1" w:defUnhideWhenUsed="1" w:defQFormat="0" w:count="267">
-    <w:lsdException w:name="Normal" w:semiHidden="0" w:uiPriority="0" w:unhideWhenUsed="0" w:qFormat="1"/>
-    <w:lsdException w:name="heading 1" w:semiHidden="0" w:uiPriority="9" w:unhideWhenUsed="0" w:qFormat="1"/>
-    <w:lsdException w:name="heading 2" w:uiPriority="9" w:qFormat="1"/>
-    <w:lsdException w:name="heading 3" w:uiPriority="9" w:qFormat="1"/>
-    <w:lsdException w:name="heading 4" w:uiPriority="9" w:qFormat="1"/>
-    <w:lsdException w:name="heading 5" w:uiPriority="9" w:qFormat="1"/>
-    <w:lsdException w:name="heading 6" w:uiPriority="9" w:qFormat="1"/>
-    <w:lsdException w:name="heading 7" w:uiPriority="9" w:qFormat="1"/>
-    <w:lsdException w:name="heading 8" w:uiPriority="9" w:qFormat="1"/>
-    <w:lsdException w:name="heading 9" w:uiPriority="9" w:qFormat="1"/>
-    <w:lsdException w:name="toc 1" w:uiPriority="39"/>
-    <w:lsdException w:name="toc 2" w:uiPriority="39"/>
-    <w:lsdException w:name="toc 3" w:uiPriority="39"/>
-    <w:lsdException w:name="toc 4" w:uiPriority="39"/>
-    <w:lsdException w:name="toc 5" w:uiPriority="39"/>
-    <w:lsdException w:name="toc 6" w:uiPriority="39"/>
-    <w:lsdException w:name="toc 7" w:uiPriority="39"/>
-    <w:lsdException w:name="toc 8" w:uiPriority="39"/>
-    <w:lsdException w:name="toc 9" w:uiPriority="39"/>
-    <w:lsdException w:name="caption" w:uiPriority="35" w:qFormat="1"/>
-    <w:lsdException w:name="Title" w:semiHidden="0" w:uiPriority="10" w:unhideWhenUsed="0" w:qFormat="1"/>
-    <w:lsdException w:name="Default Paragraph Font" w:uiPriority="1"/>
-    <w:lsdException w:name="Subtitle" w:semiHidden="0" w:uiPriority="11" w:unhideWhenUsed="0" w:qFormat="1"/>
-    <w:lsdException w:name="Strong" w:semiHidden="0" w:uiPriority="22" w:unhideWhenUsed="0" w:qFormat="1"/>
-    <w:lsdException w:name="Emphasis" w:semiHidden="0" w:uiPriority="20" w:unhideWhenUsed="0" w:qFormat="1"/>
-    <w:lsdException w:name="Table Grid" w:semiHidden="0" w:uiPriority="59" w:unhideWhenUsed="0"/>
-    <w:lsdException w:name="Placeholder Text" w:unhideWhenUsed="0"/>
-    <w:lsdException w:name="No Spacing" w:semiHidden="0" w:uiPriority="1" w:unhideWhenUsed="0" w:qFormat="1"/>
-    <w:lsdException w:name="Light Shading" w:semiHidden="0" w:uiPriority="60" w:unhideWhenUsed="0"/>
-    <w:lsdException w:name="Light List" w:semiHidden="0" w:uiPriority="61" w:unhideWhenUsed="0"/>
-    <w:lsdException w:name="Light Grid" w:semiHidden="0" w:uiPriority="62" w:unhideWhenUsed="0"/>
-    <w:lsdException w:name="Medium Shading 1" w:semiHidden="0" w:uiPriority="63" w:unhideWhenUsed="0"/>
-    <w:lsdException w:name="Medium Shading 2" w:semiHidden="0" w:uiPriority="64" w:unhideWhenUsed="0"/>
-    <w:lsdException w:name="Medium List 1" w:semiHidden="0" w:uiPriority="65" w:unhideWhenUsed="0"/>
-    <w:lsdException w:name="Medium List 2" w:semiHidden="0" w:uiPriority="66" w:unhideWhenUsed="0"/>
-    <w:lsdException w:name="Medium Grid 1" w:semiHidden="0" w:uiPriority="67" w:unhideWhenUsed="0"/>
-    <w:lsdException w:name="Medium Grid 2" w:semiHidden="0" w:uiPriority="68" w:unhideWhenUsed="0"/>
-    <w:lsdException w:name="Medium Grid 3" w:semiHidden="0" w:uiPriority="69" w:unhideWhenUsed="0"/>
-    <w:lsdException w:name="Dark List" w:semiHidden="0" w:uiPriority="70" w:unhideWhenUsed="0"/>
-    <w:lsdException w:name="Colorful Shading" w:semiHidden="0" w:uiPriority="71" w:unhideWhenUsed="0"/>
-    <w:lsdException w:name="Colorful List" w:semiHidden="0" w:uiPriority="72" w:unhideWhenUsed="0"/>
-    <w:lsdException w:name="Colorful Grid" w:semiHidden="0" w:uiPriority="73" w:unhideWhenUsed="0"/>
-    <w:lsdException w:name="Light Shading Accent 1" w:semiHidden="0" w:uiPriority="60" w:unhideWhenUsed="0"/>
-    <w:lsdException w:name="Light List Accent 1" w:semiHidden="0" w:uiPriority="61" w:unhideWhenUsed="0"/>
-    <w:lsdException w:name="Light Grid Accent 1" w:semiHidden="0" w:uiPriority="62" w:unhideWhenUsed="0"/>
-    <w:lsdException w:name="Medium Shading 1 Accent 1" w:semiHidden="0" w:uiPriority="63" w:unhideWhenUsed="0"/>
-    <w:lsdException w:name="Medium Shading 2 Accent 1" w:semiHidden="0" w:uiPriority="64" w:unhideWhenUsed="0"/>
-    <w:lsdException w:name="Medium List 1 Accent 1" w:semiHidden="0" w:uiPriority="65" w:unhideWhenUsed="0"/>
-    <w:lsdException w:name="Revision" w:unhideWhenUsed="0"/>
-    <w:lsdException w:name="List Paragraph" w:semiHidden="0" w:uiPriority="34" w:unhideWhenUsed="0" w:qFormat="1"/>
-    <w:lsdException w:name="Quote" w:semiHidden="0" w:uiPriority="29" w:unhideWhenUsed="0" w:qFormat="1"/>
-    <w:lsdException w:name="Intense Quote" w:semiHidden="0" w:uiPriority="30" w:unhideWhenUsed="0" w:qFormat="1"/>
-    <w:lsdException w:name="Medium List 2 Accent 1" w:semiHidden="0" w:uiPriority="66" w:unhideWhenUsed="0"/>
-    <w:lsdException w:name="Medium Grid 1 Accent 1" w:semiHidden="0" w:uiPriority="67" w:unhideWhenUsed="0"/>
-    <w:lsdException w:name="Medium Grid 2 Accent 1" w:semiHidden="0" w:uiPriority="68" w:unhideWhenUsed="0"/>
-    <w:lsdException w:name="Medium Grid 3 Accent 1" w:semiHidden="0" w:uiPriority="69" w:unhideWhenUsed="0"/>
-    <w:lsdException w:name="Dark List Accent 1" w:semiHidden="0" w:uiPriority="70" w:unhideWhenUsed="0"/>
-    <w:lsdException w:name="Colorful Shading Accent 1" w:semiHidden="0" w:uiPriority="71" w:unhideWhenUsed="0"/>
-    <w:lsdException w:name="Colorful List Accent 1" w:semiHidden="0" w:uiPriority="72" w:unhideWhenUsed="0"/>
-    <w:lsdException w:name="Colorful Grid Accent 1" w:semiHidden="0" w:uiPriority="73" w:unhideWhenUsed="0"/>
-    <w:lsdException w:name="Light Shading Accent 2" w:semiHidden="0" w:uiPriority="60" w:unhideWhenUsed="0"/>
-    <w:lsdException w:name="Light List Accent 2" w:semiHidden="0" w:uiPriority="61" w:unhideWhenUsed="0"/>
-    <w:lsdException w:name="Light Grid Accent 2" w:semiHidden="0" w:uiPriority="62" w:unhideWhenUsed="0"/>
-    <w:lsdException w:name="Medium Shading 1 Accent 2" w:semiHidden="0" w:uiPriority="63" w:unhideWhenUsed="0"/>
-    <w:lsdException w:name="Medium Shading 2 Accent 2" w:semiHidden="0" w:uiPriority="64" w:unhideWhenUsed="0"/>
-    <w:lsdException w:name="Medium List 1 Accent 2" w:semiHidden="0" w:uiPriority="65" w:unhideWhenUsed="0"/>
-    <w:lsdException w:name="Medium List 2 Accent 2" w:semiHidden="0" w:uiPriority="66" w:unhideWhenUsed="0"/>
-    <w:lsdException w:name="Medium Grid 1 Accent 2" w:semiHidden="0" w:uiPriority="67" w:unhideWhenUsed="0"/>
-    <w:lsdException w:name="Medium Grid 2 Accent 2" w:semiHidden="0" w:uiPriority="68" w:unhideWhenUsed="0"/>
-    <w:lsdException w:name="Medium Grid 3 Accent 2" w:semiHidden="0" w:uiPriority="69" w:unhideWhenUsed="0"/>
-    <w:lsdException w:name="Dark List Accent 2" w:semiHidden="0" w:uiPriority="70" w:unhideWhenUsed="0"/>
-    <w:lsdException w:name="Colorful Shading Accent 2" w:semiHidden="0" w:uiPriority="71" w:unhideWhenUsed="0"/>
-    <w:lsdException w:name="Colorful List Accent 2" w:semiHidden="0" w:uiPriority="72" w:unhideWhenUsed="0"/>
-    <w:lsdException w:name="Colorful Grid Accent 2" w:semiHidden="0" w:uiPriority="73" w:unhideWhenUsed="0"/>
-    <w:lsdException w:name="Light Shading Accent 3" w:semiHidden="0" w:uiPriority="60" w:unhideWhenUsed="0"/>
-    <w:lsdException w:name="Light List Accent 3" w:semiHidden="0" w:uiPriority="61" w:unhideWhenUsed="0"/>
-    <w:lsdException w:name="Light Grid Accent 3" w:semiHidden="0" w:uiPriority="62" w:unhideWhenUsed="0"/>
-    <w:lsdException w:name="Medium Shading 1 Accent 3" w:semiHidden="0" w:uiPriority="63" w:unhideWhenUsed="0"/>
-    <w:lsdException w:name="Medium Shading 2 Accent 3" w:semiHidden="0" w:uiPriority="64" w:unhideWhenUsed="0"/>
-    <w:lsdException w:name="Medium List 1 Accent 3" w:semiHidden="0" w:uiPriority="65" w:unhideWhenUsed="0"/>
-    <w:lsdException w:name="Medium List 2 Accent 3" w:semiHidden="0" w:uiPriority="66" w:unhideWhenUsed="0"/>
-    <w:lsdException w:name="Medium Grid 1 Accent 3" w:semiHidden="0" w:uiPriority="67" w:unhideWhenUsed="0"/>
-    <w:lsdException w:name="Medium Grid 2 Accent 3" w:semiHidden="0" w:uiPriority="68" w:unhideWhenUsed="0"/>
-    <w:lsdException w:name="Medium Grid 3 Accent 3" w:semiHidden="0" w:uiPriority="69" w:unhideWhenUsed="0"/>
-    <w:lsdException w:name="Dark List Accent 3" w:semiHidden="0" w:uiPriority="70" w:unhideWhenUsed="0"/>
-    <w:lsdException w:name="Colorful Shading Accent 3" w:semiHidden="0" w:uiPriority="71" w:unhideWhenUsed="0"/>
-    <w:lsdException w:name="Colorful List Accent 3" w:semiHidden="0" w:uiPriority="72" w:unhideWhenUsed="0"/>
-    <w:lsdException w:name="Colorful Grid Accent 3" w:semiHidden="0" w:uiPriority="73" w:unhideWhenUsed="0"/>
-    <w:lsdException w:name="Light Shading Accent 4" w:semiHidden="0" w:uiPriority="60" w:unhideWhenUsed="0"/>
-    <w:lsdException w:name="Light List Accent 4" w:semiHidden="0" w:uiPriority="61" w:unhideWhenUsed="0"/>
-    <w:lsdException w:name="Light Grid Accent 4" w:semiHidden="0" w:uiPriority="62" w:unhideWhenUsed="0"/>
-    <w:lsdException w:name="Medium Shading 1 Accent 4" w:semiHidden="0" w:uiPriority="63" w:unhideWhenUsed="0"/>
-    <w:lsdException w:name="Medium Shading 2 Accent 4" w:semiHidden="0" w:uiPriority="64" w:unhideWhenUsed="0"/>
-    <w:lsdException w:name="Medium List 1 Accent 4" w:semiHidden="0" w:uiPriority="65" w:unhideWhenUsed="0"/>
-    <w:lsdException w:name="Medium List 2 Accent 4" w:semiHidden="0" w:uiPriority="66" w:unhideWhenUsed="0"/>
-    <w:lsdException w:name="Medium Grid 1 Accent 4" w:semiHidden="0" w:uiPriority="67" w:unhideWhenUsed="0"/>
-    <w:lsdException w:name="Medium Grid 2 Accent 4" w:semiHidden="0" w:uiPriority="68" w:unhideWhenUsed="0"/>
-    <w:lsdException w:name="Medium Grid 3 Accent 4" w:semiHidden="0" w:uiPriority="69" w:unhideWhenUsed="0"/>
-    <w:lsdException w:name="Dark List Accent 4" w:semiHidden="0" w:uiPriority="70" w:unhideWhenUsed="0"/>
-    <w:lsdException w:name="Colorful Shading Accent 4" w:semiHidden="0" w:uiPriority="71" w:unhideWhenUsed="0"/>
-    <w:lsdException w:name="Colorful List Accent 4" w:semiHidden="0" w:uiPriority="72" w:unhideWhenUsed="0"/>
-    <w:lsdException w:name="Colorful Grid Accent 4" w:semiHidden="0" w:uiPriority="73" w:unhideWhenUsed="0"/>
-    <w:lsdException w:name="Light Shading Accent 5" w:semiHidden="0" w:uiPriority="60" w:unhideWhenUsed="0"/>
-    <w:lsdException w:name="Light List Accent 5" w:semiHidden="0" w:uiPriority="61" w:unhideWhenUsed="0"/>
-    <w:lsdException w:name="Light Grid Accent 5" w:semiHidden="0" w:uiPriority="62" w:unhideWhenUsed="0"/>
-    <w:lsdException w:name="Medium Shading 1 Accent 5" w:semiHidden="0" w:uiPriority="63" w:unhideWhenUsed="0"/>
-    <w:lsdException w:name="Medium Shading 2 Accent 5" w:semiHidden="0" w:uiPriority="64" w:unhideWhenUsed="0"/>
-    <w:lsdException w:name="Medium List 1 Accent 5" w:semiHidden="0" w:uiPriority="65" w:unhideWhenUsed="0"/>
-    <w:lsdException w:name="Medium List 2 Accent 5" w:semiHidden="0" w:uiPriority="66" w:unhideWhenUsed="0"/>
-    <w:lsdException w:name="Medium Grid 1 Accent 5" w:semiHidden="0" w:uiPriority="67" w:unhideWhenUsed="0"/>
-    <w:lsdException w:name="Medium Grid 2 Accent 5" w:semiHidden="0" w:uiPriority="68" w:unhideWhenUsed="0"/>
-    <w:lsdException w:name="Medium Grid 3 Accent 5" w:semiHidden="0" w:uiPriority="69" w:unhideWhenUsed="0"/>
-    <w:lsdException w:name="Dark List Accent 5" w:semiHidden="0" w:uiPriority="70" w:unhideWhenUsed="0"/>
-    <w:lsdException w:name="Colorful Shading Accent 5" w:semiHidden="0" w:uiPriority="71" w:unhideWhenUsed="0"/>
-    <w:lsdException w:name="Colorful List Accent 5" w:semiHidden="0" w:uiPriority="72" w:unhideWhenUsed="0"/>
-    <w:lsdException w:name="Colorful Grid Accent 5" w:semiHidden="0" w:uiPriority="73" w:unhideWhenUsed="0"/>
-    <w:lsdException w:name="Light Shading Accent 6" w:semiHidden="0" w:uiPriority="60" w:unhideWhenUsed="0"/>
-    <w:lsdException w:name="Light List Accent 6" w:semiHidden="0" w:uiPriority="61" w:unhideWhenUsed="0"/>
-    <w:lsdException w:name="Light Grid Accent 6" w:semiHidden="0" w:uiPriority="62" w:unhideWhenUsed="0"/>
-    <w:lsdException w:name="Medium Shading 1 Accent 6" w:semiHidden="0" w:uiPriority="63" w:unhideWhenUsed="0"/>
-    <w:lsdException w:name="Medium Shading 2 Accent 6" w:semiHidden="0" w:uiPriority="64" w:unhideWhenUsed="0"/>
-    <w:lsdException w:name="Medium List 1 Accent 6" w:semiHidden="0" w:uiPriority="65" w:unhideWhenUsed="0"/>
-    <w:lsdException w:name="Medium List 2 Accent 6" w:semiHidden="0" w:uiPriority="66" w:unhideWhenUsed="0"/>
-    <w:lsdException w:name="Medium Grid 1 Accent 6" w:semiHidden="0" w:uiPriority="67" w:unhideWhenUsed="0"/>
-    <w:lsdException w:name="Medium Grid 2 Accent 6" w:semiHidden="0" w:uiPriority="68" w:unhideWhenUsed="0"/>
-    <w:lsdException w:name="Medium Grid 3 Accent 6" w:semiHidden="0" w:uiPriority="69" w:unhideWhenUsed="0"/>
-    <w:lsdException w:name="Dark List Accent 6" w:semiHidden="0" w:uiPriority="70" w:unhideWhenUsed="0"/>
-    <w:lsdException w:name="Colorful Shading Accent 6" w:semiHidden="0" w:uiPriority="71" w:unhideWhenUsed="0"/>
-    <w:lsdException w:name="Colorful List Accent 6" w:semiHidden="0" w:uiPriority="72" w:unhideWhenUsed="0"/>
-    <w:lsdException w:name="Colorful Grid Accent 6" w:semiHidden="0" w:uiPriority="73" w:unhideWhenUsed="0"/>
-    <w:lsdException w:name="Subtle Emphasis" w:semiHidden="0" w:uiPriority="19" w:unhideWhenUsed="0" w:qFormat="1"/>
-    <w:lsdException w:name="Intense Emphasis" w:semiHidden="0" w:uiPriority="21" w:unhideWhenUsed="0" w:qFormat="1"/>
-    <w:lsdException w:name="Subtle Reference" w:semiHidden="0" w:uiPriority="31" w:unhideWhenUsed="0" w:qFormat="1"/>
-    <w:lsdException w:name="Intense Reference" w:semiHidden="0" w:uiPriority="32" w:unhideWhenUsed="0" w:qFormat="1"/>
-    <w:lsdException w:name="Book Title" w:semiHidden="0" w:uiPriority="33" w:unhideWhenUsed="0" w:qFormat="1"/>
-    <w:lsdException w:name="Bibliography" w:uiPriority="37"/>
-    <w:lsdException w:name="TOC Heading" w:uiPriority="39" w:qFormat="1"/>
-  </w:latentStyles>
-  <w:style w:type="paragraph" w:default="1" w:styleId="Normal">
-    <w:name w:val="Normal"/>
-    <w:qFormat/>
-  </w:style>
-  <w:style w:type="character" w:default="1" w:styleId="DefaultParagraphFont">
-    <w:name w:val="Default Paragraph Font"/>
-    <w:uiPriority w:val="1"/>
-    <w:semiHidden/>
-    <w:unhideWhenUsed/>
-  </w:style>
-  <w:style w:type="table" w:default="1" w:styleId="TableNormal">
-    <w:name w:val="Normal Table"/>
-    <w:uiPriority w:val="99"/>
-    <w:semiHidden/>
-    <w:unhideWhenUsed/>
-    <w:tblPr>
-      <w:tblInd w:w="0" w:type="dxa"/>
-      <w:tblCellMar>
-        <w:top w:w="0" w:type="dxa"/>
-        <w:left w:w="108" w:type="dxa"/>
-        <w:bottom w:w="0" w:type="dxa"/>
-        <w:right w:w="108" w:type="dxa"/>
-      </w:tblCellMar>
-    </w:tblPr>
-  </w:style>
-  <w:style w:type="numbering" w:default="1" w:styleId="NoList">
-    <w:name w:val="No List"/>
-    <w:uiPriority w:val="99"/>
-    <w:semiHidden/>
-    <w:unhideWhenUsed/>
-  </w:style>
-  <w:style w:type="paragraph" w:styleId="ListParagraph">
-    <w:name w:val="List Paragraph"/>
-    <w:basedOn w:val="Normal"/>
-    <w:uiPriority w:val="34"/>
-    <w:qFormat/>
-    <w:rsid w:val="00F34978"/>
-    <w:pPr>
-      <w:ind w:left="720"/>
-      <w:contextualSpacing/>
-    </w:pPr>
-  </w:style>
-</w:styles>
-</file>
-
-<file path=word/stylesWithEffects.xml><?xml version="1.0" encoding="utf-8"?>
-<w:styles xmlns:wpc="http://schemas.microsoft.com/office/word/2010/wordprocessingCanvas" xmlns:mc="http://schemas.openxmlformats.org/markup-compatibility/2006" xmlns:o="urn:schemas-microsoft-com:office:office" xmlns:r="http://schemas.openxmlformats.org/officeDocument/2006/relationships" xmlns:m="http://schemas.openxmlformats.org/officeDocument/2006/math" xmlns:v="urn:schemas-microsoft-com:vml" xmlns:wp14="http://schemas.microsoft.com/office/word/2010/wordprocessingDrawing" xmlns:wp="http://schemas.openxmlformats.org/drawingml/2006/wordprocessingDrawing" xmlns:w10="urn:schemas-microsoft-com:office:word" xmlns:w="http://schemas.openxmlformats.org/wordprocessingml/2006/main" xmlns:w14="http://schemas.microsoft.com/office/word/2010/wordml" xmlns:wpg="http://schemas.microsoft.com/office/word/2010/wordprocessingGroup" xmlns:wpi="http://schemas.microsoft.com/office/word/2010/wordprocessingInk" xmlns:wne="http://schemas.microsoft.com/office/word/2006/wordml" xmlns:wps="http://schemas.microsoft.com/office/word/2010/wordprocessingShape" mc:Ignorable="w14 wp14">
-  <w:docDefaults>
-    <w:rPrDefault>
-      <w:rPr>
-        <w:rFonts w:asciiTheme="minorHAnsi" w:eastAsiaTheme="minorHAnsi" w:hAnsiTheme="minorHAnsi" w:cstheme="minorBidi"/>
-        <w:sz w:val="22"/>
-        <w:szCs w:val="22"/>
-        <w:lang w:val="en-GB" w:eastAsia="en-US" w:bidi="ar-SA"/>
-      </w:rPr>
-    </w:rPrDefault>
-    <w:pPrDefault>
-      <w:pPr>
-        <w:spacing w:after="200" w:line="276" w:lineRule="auto"/>
-      </w:pPr>
-    </w:pPrDefault>
-  </w:docDefaults>
-  <w:latentStyles w:defLockedState="0" w:defUIPriority="99" w:defSemiHidden="1" w:defUnhideWhenUsed="1" w:defQFormat="0" w:count="267">
-    <w:lsdException w:name="Normal" w:semiHidden="0" w:uiPriority="0" w:unhideWhenUsed="0" w:qFormat="1"/>
-    <w:lsdException w:name="heading 1" w:semiHidden="0" w:uiPriority="9" w:unhideWhenUsed="0" w:qFormat="1"/>
-    <w:lsdException w:name="heading 2" w:uiPriority="9" w:qFormat="1"/>
-    <w:lsdException w:name="heading 3" w:uiPriority="9" w:qFormat="1"/>
-    <w:lsdException w:name="heading 4" w:uiPriority="9" w:qFormat="1"/>
-    <w:lsdException w:name="heading 5" w:uiPriority="9" w:qFormat="1"/>
-    <w:lsdException w:name="heading 6" w:uiPriority="9" w:qFormat="1"/>
-    <w:lsdException w:name="heading 7" w:uiPriority="9" w:qFormat="1"/>
-    <w:lsdException w:name="heading 8" w:uiPriority="9" w:qFormat="1"/>
-    <w:lsdException w:name="heading 9" w:uiPriority="9" w:qFormat="1"/>
-    <w:lsdException w:name="toc 1" w:uiPriority="39"/>
-    <w:lsdException w:name="toc 2" w:uiPriority="39"/>
-    <w:lsdException w:name="toc 3" w:uiPriority="39"/>
-    <w:lsdException w:name="toc 4" w:uiPriority="39"/>
-    <w:lsdException w:name="toc 5" w:uiPriority="39"/>
-    <w:lsdException w:name="toc 6" w:uiPriority="39"/>
-    <w:lsdException w:name="toc 7" w:uiPriority="39"/>
-    <w:lsdException w:name="toc 8" w:uiPriority="39"/>
-    <w:lsdException w:name="toc 9" w:uiPriority="39"/>
-    <w:lsdException w:name="caption" w:uiPriority="35" w:qFormat="1"/>
-    <w:lsdException w:name="Title" w:semiHidden="0" w:uiPriority="10" w:unhideWhenUsed="0" w:qFormat="1"/>
-    <w:lsdException w:name="Default Paragraph Font" w:uiPriority="1"/>
-    <w:lsdException w:name="Subtitle" w:semiHidden="0" w:uiPriority="11" w:unhideWhenUsed="0" w:qFormat="1"/>
-    <w:lsdException w:name="Strong" w:semiHidden="0" w:uiPriority="22" w:unhideWhenUsed="0" w:qFormat="1"/>
-    <w:lsdException w:name="Emphasis" w:semiHidden="0" w:uiPriority="20" w:unhideWhenUsed="0" w:qFormat="1"/>
-    <w:lsdException w:name="Table Grid" w:semiHidden="0" w:uiPriority="59" w:unhideWhenUsed="0"/>
-    <w:lsdException w:name="Placeholder Text" w:unhideWhenUsed="0"/>
-    <w:lsdException w:name="No Spacing" w:semiHidden="0" w:uiPriority="1" w:unhideWhenUsed="0" w:qFormat="1"/>
-    <w:lsdException w:name="Light Shading" w:semiHidden="0" w:uiPriority="60" w:unhideWhenUsed="0"/>
-    <w:lsdException w:name="Light List" w:semiHidden="0" w:uiPriority="61" w:unhideWhenUsed="0"/>
-    <w:lsdException w:name="Light Grid" w:semiHidden="0" w:uiPriority="62" w:unhideWhenUsed="0"/>
-    <w:lsdException w:name="Medium Shading 1" w:semiHidden="0" w:uiPriority="63" w:unhideWhenUsed="0"/>
-    <w:lsdException w:name="Medium Shading 2" w:semiHidden="0" w:uiPriority="64" w:unhideWhenUsed="0"/>
-    <w:lsdException w:name="Medium List 1" w:semiHidden="0" w:uiPriority="65" w:unhideWhenUsed="0"/>
-    <w:lsdException w:name="Medium List 2" w:semiHidden="0" w:uiPriority="66" w:unhideWhenUsed="0"/>
-    <w:lsdException w:name="Medium Grid 1" w:semiHidden="0" w:uiPriority="67" w:unhideWhenUsed="0"/>
-    <w:lsdException w:name="Medium Grid 2" w:semiHidden="0" w:uiPriority="68" w:unhideWhenUsed="0"/>
-    <w:lsdException w:name="Medium Grid 3" w:semiHidden="0" w:uiPriority="69" w:unhideWhenUsed="0"/>
-    <w:lsdException w:name="Dark List" w:semiHidden="0" w:uiPriority="70" w:unhideWhenUsed="0"/>
-    <w:lsdException w:name="Colorful Shading" w:semiHidden="0" w:uiPriority="71" w:unhideWhenUsed="0"/>
-    <w:lsdException w:name="Colorful List" w:semiHidden="0" w:uiPriority="72" w:unhideWhenUsed="0"/>
-    <w:lsdException w:name="Colorful Grid" w:semiHidden="0" w:uiPriority="73" w:unhideWhenUsed="0"/>
-    <w:lsdException w:name="Light Shading Accent 1" w:semiHidden="0" w:uiPriority="60" w:unhideWhenUsed="0"/>
-    <w:lsdException w:name="Light List Accent 1" w:semiHidden="0" w:uiPriority="61" w:unhideWhenUsed="0"/>
-    <w:lsdException w:name="Light Grid Accent 1" w:semiHidden="0" w:uiPriority="62" w:unhideWhenUsed="0"/>
-    <w:lsdException w:name="Medium Shading 1 Accent 1" w:semiHidden="0" w:uiPriority="63" w:unhideWhenUsed="0"/>
-    <w:lsdException w:name="Medium Shading 2 Accent 1" w:semiHidden="0" w:uiPriority="64" w:unhideWhenUsed="0"/>
-    <w:lsdException w:name="Medium List 1 Accent 1" w:semiHidden="0" w:uiPriority="65" w:unhideWhenUsed="0"/>
-    <w:lsdException w:name="Revision" w:unhideWhenUsed="0"/>
-    <w:lsdException w:name="List Paragraph" w:semiHidden="0" w:uiPriority="34" w:unhideWhenUsed="0" w:qFormat="1"/>
-    <w:lsdException w:name="Quote" w:semiHidden="0" w:uiPriority="29" w:unhideWhenUsed="0" w:qFormat="1"/>
-    <w:lsdException w:name="Intense Quote" w:semiHidden="0" w:uiPriority="30" w:unhideWhenUsed="0" w:qFormat="1"/>
-    <w:lsdException w:name="Medium List 2 Accent 1" w:semiHidden="0" w:uiPriority="66" w:unhideWhenUsed="0"/>
-    <w:lsdException w:name="Medium Grid 1 Accent 1" w:semiHidden="0" w:uiPriority="67" w:unhideWhenUsed="0"/>
-    <w:lsdException w:name="Medium Grid 2 Accent 1" w:semiHidden="0" w:uiPriority="68" w:unhideWhenUsed="0"/>
-    <w:lsdException w:name="Medium Grid 3 Accent 1" w:semiHidden="0" w:uiPriority="69" w:unhideWhenUsed="0"/>
-    <w:lsdException w:name="Dark List Accent 1" w:semiHidden="0" w:uiPriority="70" w:unhideWhenUsed="0"/>
-    <w:lsdException w:name="Colorful Shading Accent 1" w:semiHidden="0" w:uiPriority="71" w:unhideWhenUsed="0"/>
-    <w:lsdException w:name="Colorful List Accent 1" w:semiHidden="0" w:uiPriority="72" w:unhideWhenUsed="0"/>
-    <w:lsdException w:name="Colorful Grid Accent 1" w:semiHidden="0" w:uiPriority="73" w:unhideWhenUsed="0"/>
-    <w:lsdException w:name="Light Shading Accent 2" w:semiHidden="0" w:uiPriority="60" w:unhideWhenUsed="0"/>
-    <w:lsdException w:name="Light List Accent 2" w:semiHidden="0" w:uiPriority="61" w:unhideWhenUsed="0"/>
-    <w:lsdException w:name="Light Grid Accent 2" w:semiHidden="0" w:uiPriority="62" w:unhideWhenUsed="0"/>
-    <w:lsdException w:name="Medium Shading 1 Accent 2" w:semiHidden="0" w:uiPriority="63" w:unhideWhenUsed="0"/>
-    <w:lsdException w:name="Medium Shading 2 Accent 2" w:semiHidden="0" w:uiPriority="64" w:unhideWhenUsed="0"/>
-    <w:lsdException w:name="Medium List 1 Accent 2" w:semiHidden="0" w:uiPriority="65" w:unhideWhenUsed="0"/>
-    <w:lsdException w:name="Medium List 2 Accent 2" w:semiHidden="0" w:uiPriority="66" w:unhideWhenUsed="0"/>
-    <w:lsdException w:name="Medium Grid 1 Accent 2" w:semiHidden="0" w:uiPriority="67" w:unhideWhenUsed="0"/>
-    <w:lsdException w:name="Medium Grid 2 Accent 2" w:semiHidden="0" w:uiPriority="68" w:unhideWhenUsed="0"/>
-    <w:lsdException w:name="Medium Grid 3 Accent 2" w:semiHidden="0" w:uiPriority="69" w:unhideWhenUsed="0"/>
-    <w:lsdException w:name="Dark List Accent 2" w:semiHidden="0" w:uiPriority="70" w:unhideWhenUsed="0"/>
-    <w:lsdException w:name="Colorful Shading Accent 2" w:semiHidden="0" w:uiPriority="71" w:unhideWhenUsed="0"/>
-    <w:lsdException w:name="Colorful List Accent 2" w:semiHidden="0" w:uiPriority="72" w:unhideWhenUsed="0"/>
-    <w:lsdException w:name="Colorful Grid Accent 2" w:semiHidden="0" w:uiPriority="73" w:unhideWhenUsed="0"/>
-    <w:lsdException w:name="Light Shading Accent 3" w:semiHidden="0" w:uiPriority="60" w:unhideWhenUsed="0"/>
-    <w:lsdException w:name="Light List Accent 3" w:semiHidden="0" w:uiPriority="61" w:unhideWhenUsed="0"/>
-    <w:lsdException w:name="Light Grid Accent 3" w:semiHidden="0" w:uiPriority="62" w:unhideWhenUsed="0"/>
-    <w:lsdException w:name="Medium Shading 1 Accent 3" w:semiHidden="0" w:uiPriority="63" w:unhideWhenUsed="0"/>
-    <w:lsdException w:name="Medium Shading 2 Accent 3" w:semiHidden="0" w:uiPriority="64" w:unhideWhenUsed="0"/>
-    <w:lsdException w:name="Medium List 1 Accent 3" w:semiHidden="0" w:uiPriority="65" w:unhideWhenUsed="0"/>
-    <w:lsdException w:name="Medium List 2 Accent 3" w:semiHidden="0" w:uiPriority="66" w:unhideWhenUsed="0"/>
-    <w:lsdException w:name="Medium Grid 1 Accent 3" w:semiHidden="0" w:uiPriority="67" w:unhideWhenUsed="0"/>
-    <w:lsdException w:name="Medium Grid 2 Accent 3" w:semiHidden="0" w:uiPriority="68" w:unhideWhenUsed="0"/>
-    <w:lsdException w:name="Medium Grid 3 Accent 3" w:semiHidden="0" w:uiPriority="69" w:unhideWhenUsed="0"/>
-    <w:lsdException w:name="Dark List Accent 3" w:semiHidden="0" w:uiPriority="70" w:unhideWhenUsed="0"/>
-    <w:lsdException w:name="Colorful Shading Accent 3" w:semiHidden="0" w:uiPriority="71" w:unhideWhenUsed="0"/>
-    <w:lsdException w:name="Colorful List Accent 3" w:semiHidden="0" w:uiPriority="72" w:unhideWhenUsed="0"/>
-    <w:lsdException w:name="Colorful Grid Accent 3" w:semiHidden="0" w:uiPriority="73" w:unhideWhenUsed="0"/>
-    <w:lsdException w:name="Light Shading Accent 4" w:semiHidden="0" w:uiPriority="60" w:unhideWhenUsed="0"/>
-    <w:lsdException w:name="Light List Accent 4" w:semiHidden="0" w:uiPriority="61" w:unhideWhenUsed="0"/>
-    <w:lsdException w:name="Light Grid Accent 4" w:semiHidden="0" w:uiPriority="62" w:unhideWhenUsed="0"/>
-    <w:lsdException w:name="Medium Shading 1 Accent 4" w:semiHidden="0" w:uiPriority="63" w:unhideWhenUsed="0"/>
-    <w:lsdException w:name="Medium Shading 2 Accent 4" w:semiHidden="0" w:uiPriority="64" w:unhideWhenUsed="0"/>
-    <w:lsdException w:name="Medium List 1 Accent 4" w:semiHidden="0" w:uiPriority="65" w:unhideWhenUsed="0"/>
-    <w:lsdException w:name="Medium List 2 Accent 4" w:semiHidden="0" w:uiPriority="66" w:unhideWhenUsed="0"/>
-    <w:lsdException w:name="Medium Grid 1 Accent 4" w:semiHidden="0" w:uiPriority="67" w:unhideWhenUsed="0"/>
-    <w:lsdException w:name="Medium Grid 2 Accent 4" w:semiHidden="0" w:uiPriority="68" w:unhideWhenUsed="0"/>
-    <w:lsdException w:name="Medium Grid 3 Accent 4" w:semiHidden="0" w:uiPriority="69" w:unhideWhenUsed="0"/>
-    <w:lsdException w:name="Dark List Accent 4" w:semiHidden="0" w:uiPriority="70" w:unhideWhenUsed="0"/>
-    <w:lsdException w:name="Colorful Shading Accent 4" w:semiHidden="0" w:uiPriority="71" w:unhideWhenUsed="0"/>
-    <w:lsdException w:name="Colorful List Accent 4" w:semiHidden="0" w:uiPriority="72" w:unhideWhenUsed="0"/>
-    <w:lsdException w:name="Colorful Grid Accent 4" w:semiHidden="0" w:uiPriority="73" w:unhideWhenUsed="0"/>
-    <w:lsdException w:name="Light Shading Accent 5" w:semiHidden="0" w:uiPriority="60" w:unhideWhenUsed="0"/>
-    <w:lsdException w:name="Light List Accent 5" w:semiHidden="0" w:uiPriority="61" w:unhideWhenUsed="0"/>
-    <w:lsdException w:name="Light Grid Accent 5" w:semiHidden="0" w:uiPriority="62" w:unhideWhenUsed="0"/>
-    <w:lsdException w:name="Medium Shading 1 Accent 5" w:semiHidden="0" w:uiPriority="63" w:unhideWhenUsed="0"/>
-    <w:lsdException w:name="Medium Shading 2 Accent 5" w:semiHidden="0" w:uiPriority="64" w:unhideWhenUsed="0"/>
-    <w:lsdException w:name="Medium List 1 Accent 5" w:semiHidden="0" w:uiPriority="65" w:unhideWhenUsed="0"/>
-    <w:lsdException w:name="Medium List 2 Accent 5" w:semiHidden="0" w:uiPriority="66" w:unhideWhenUsed="0"/>
-    <w:lsdException w:name="Medium Grid 1 Accent 5" w:semiHidden="0" w:uiPriority="67" w:unhideWhenUsed="0"/>
-    <w:lsdException w:name="Medium Grid 2 Accent 5" w:semiHidden="0" w:uiPriority="68" w:unhideWhenUsed="0"/>
-    <w:lsdException w:name="Medium Grid 3 Accent 5" w:semiHidden="0" w:uiPriority="69" w:unhideWhenUsed="0"/>
-    <w:lsdException w:name="Dark List Accent 5" w:semiHidden="0" w:uiPriority="70" w:unhideWhenUsed="0"/>
-    <w:lsdException w:name="Colorful Shading Accent 5" w:semiHidden="0" w:uiPriority="71" w:unhideWhenUsed="0"/>
-    <w:lsdException w:name="Colorful List Accent 5" w:semiHidden="0" w:uiPriority="72" w:unhideWhenUsed="0"/>
-    <w:lsdException w:name="Colorful Grid Accent 5" w:semiHidden="0" w:uiPriority="73" w:unhideWhenUsed="0"/>
-    <w:lsdException w:name="Light Shading Accent 6" w:semiHidden="0" w:uiPriority="60" w:unhideWhenUsed="0"/>
-    <w:lsdException w:name="Light List Accent 6" w:semiHidden="0" w:uiPriority="61" w:unhideWhenUsed="0"/>
-    <w:lsdException w:name="Light Grid Accent 6" w:semiHidden="0" w:uiPriority="62" w:unhideWhenUsed="0"/>
-    <w:lsdException w:name="Medium Shading 1 Accent 6" w:semiHidden="0" w:uiPriority="63" w:unhideWhenUsed="0"/>
-    <w:lsdException w:name="Medium Shading 2 Accent 6" w:semiHidden="0" w:uiPriority="64" w:unhideWhenUsed="0"/>
-    <w:lsdException w:name="Medium List 1 Accent 6" w:semiHidden="0" w:uiPriority="65" w:unhideWhenUsed="0"/>
-    <w:lsdException w:name="Medium List 2 Accent 6" w:semiHidden="0" w:uiPriority="66" w:unhideWhenUsed="0"/>
-    <w:lsdException w:name="Medium Grid 1 Accent 6" w:semiHidden="0" w:uiPriority="67" w:unhideWhenUsed="0"/>
-    <w:lsdException w:name="Medium Grid 2 Accent 6" w:semiHidden="0" w:uiPriority="68" w:unhideWhenUsed="0"/>
-    <w:lsdException w:name="Medium Grid 3 Accent 6" w:semiHidden="0" w:uiPriority="69" w:unhideWhenUsed="0"/>
-    <w:lsdException w:name="Dark List Accent 6" w:semiHidden="0" w:uiPriority="70" w:unhideWhenUsed="0"/>
-    <w:lsdException w:name="Colorful Shading Accent 6" w:semiHidden="0" w:uiPriority="71" w:unhideWhenUsed="0"/>
-    <w:lsdException w:name="Colorful List Accent 6" w:semiHidden="0" w:uiPriority="72" w:unhideWhenUsed="0"/>
-    <w:lsdException w:name="Colorful Grid Accent 6" w:semiHidden="0" w:uiPriority="73" w:unhideWhenUsed="0"/>
-    <w:lsdException w:name="Subtle Emphasis" w:semiHidden="0" w:uiPriority="19" w:unhideWhenUsed="0" w:qFormat="1"/>
-    <w:lsdException w:name="Intense Emphasis" w:semiHidden="0" w:uiPriority="21" w:unhideWhenUsed="0" w:qFormat="1"/>
-    <w:lsdException w:name="Subtle Reference" w:semiHidden="0" w:uiPriority="31" w:unhideWhenUsed="0" w:qFormat="1"/>
-    <w:lsdException w:name="Intense Reference" w:semiHidden="0" w:uiPriority="32" w:unhideWhenUsed="0" w:qFormat="1"/>
-    <w:lsdException w:name="Book Title" w:semiHidden="0" w:uiPriority="33" w:unhideWhenUsed="0" w:qFormat="1"/>
-    <w:lsdException w:name="Bibliography" w:uiPriority="37"/>
-    <w:lsdException w:name="TOC Heading" w:uiPriority="39" w:qFormat="1"/>
+  <w:latentStyles w:defLockedState="0" w:defUIPriority="99" w:defSemiHidden="0" w:defUnhideWhenUsed="0" w:defQFormat="0" w:count="371">
+    <w:lsdException w:name="Normal" w:uiPriority="0" w:qFormat="1"/>
+    <w:lsdException w:name="heading 1" w:uiPriority="9" w:qFormat="1"/>
+    <w:lsdException w:name="heading 2" w:semiHidden="1" w:uiPriority="9" w:unhideWhenUsed="1" w:qFormat="1"/>
+    <w:lsdException w:name="heading 3" w:semiHidden="1" w:uiPriority="9" w:unhideWhenUsed="1" w:qFormat="1"/>
+    <w:lsdException w:name="heading 4" w:semiHidden="1" w:uiPriority="9" w:unhideWhenUsed="1" w:qFormat="1"/>
+    <w:lsdException w:name="heading 5" w:semiHidden="1" w:uiPriority="9" w:unhideWhenUsed="1" w:qFormat="1"/>
+    <w:lsdException w:name="heading 6" w:semiHidden="1" w:uiPriority="9" w:unhideWhenUsed="1" w:qFormat="1"/>
+    <w:lsdException w:name="heading 7" w:semiHidden="1" w:uiPriority="9" w:unhideWhenUsed="1" w:qFormat="1"/>
+    <w:lsdException w:name="heading 8" w:semiHidden="1" w:uiPriority="9" w:unhideWhenUsed="1" w:qFormat="1"/>
+    <w:lsdException w:name="heading 9" w:semiHidden="1" w:uiPriority="9" w:unhideWhenUsed="1" w:qFormat="1"/>
+    <w:lsdException w:name="index 1" w:semiHidden="1" w:unhideWhenUsed="1"/>
+    <w:lsdException w:name="index 2" w:semiHidden="1" w:unhideWhenUsed="1"/>
+    <w:lsdException w:name="index 3" w:semiHidden="1" w:unhideWhenUsed="1"/>
+    <w:lsdException w:name="index 4" w:semiHidden="1" w:unhideWhenUsed="1"/>
+    <w:lsdException w:name="index 5" w:semiHidden="1" w:unhideWhenUsed="1"/>
+    <w:lsdException w:name="index 6" w:semiHidden="1" w:unhideWhenUsed="1"/>
+    <w:lsdException w:name="index 7" w:semiHidden="1" w:unhideWhenUsed="1"/>
+    <w:lsdException w:name="index 8" w:semiHidden="1" w:unhideWhenUsed="1"/>
+    <w:lsdException w:name="index 9" w:semiHidden="1" w:unhideWhenUsed="1"/>
+    <w:lsdException w:name="toc 1" w:semiHidden="1" w:uiPriority="39" w:unhideWhenUsed="1"/>
+    <w:lsdException w:name="toc 2" w:semiHidden="1" w:uiPriority="39" w:unhideWhenUsed="1"/>
+    <w:lsdException w:name="toc 3" w:semiHidden="1" w:uiPriority="39" w:unhideWhenUsed="1"/>
+    <w:lsdException w:name="toc 4" w:semiHidden="1" w:uiPriority="39" w:unhideWhenUsed="1"/>
+    <w:lsdException w:name="toc 5" w:semiHidden="1" w:uiPriority="39" w:unhideWhenUsed="1"/>
+    <w:lsdException w:name="toc 6" w:semiHidden="1" w:uiPriority="39" w:unhideWhenUsed="1"/>
+    <w:lsdException w:name="toc 7" w:semiHidden="1" w:uiPriority="39" w:unhideWhenUsed="1"/>
+    <w:lsdException w:name="toc 8" w:semiHidden="1" w:uiPriority="39" w:unhideWhenUsed="1"/>
+    <w:lsdException w:name="toc 9" w:semiHidden="1" w:uiPriority="39" w:unhideWhenUsed="1"/>
+    <w:lsdException w:name="Normal Indent" w:semiHidden="1" w:unhideWhenUsed="1"/>
+    <w:lsdException w:name="footnote text" w:semiHidden="1" w:unhideWhenUsed="1"/>
+    <w:lsdException w:name="annotation text" w:semiHidden="1" w:unhideWhenUsed="1"/>
+    <w:lsdException w:name="header" w:semiHidden="1" w:unhideWhenUsed="1"/>
+    <w:lsdException w:name="footer" w:semiHidden="1" w:unhideWhenUsed="1"/>
+    <w:lsdException w:name="index heading" w:semiHidden="1" w:unhideWhenUsed="1"/>
+    <w:lsdException w:name="caption" w:semiHidden="1" w:uiPriority="35" w:unhideWhenUsed="1" w:qFormat="1"/>
+    <w:lsdException w:name="table of figures" w:semiHidden="1" w:unhideWhenUsed="1"/>
+    <w:lsdException w:name="envelope address" w:semiHidden="1" w:unhideWhenUsed="1"/>
+    <w:lsdException w:name="envelope return" w:semiHidden="1" w:unhideWhenUsed="1"/>
+    <w:lsdException w:name="footnote reference" w:semiHidden="1" w:unhideWhenUsed="1"/>
+    <w:lsdException w:name="annotation reference" w:semiHidden="1" w:unhideWhenUsed="1"/>
+    <w:lsdException w:name="line number" w:semiHidden="1" w:unhideWhenUsed="1"/>
+    <w:lsdException w:name="page number" w:semiHidden="1" w:unhideWhenUsed="1"/>
+    <w:lsdException w:name="endnote reference" w:semiHidden="1" w:unhideWhenUsed="1"/>
+    <w:lsdException w:name="endnote text" w:semiHidden="1" w:unhideWhenUsed="1"/>
+    <w:lsdException w:name="table of authorities" w:semiHidden="1" w:unhideWhenUsed="1"/>
+    <w:lsdException w:name="macro" w:semiHidden="1" w:unhideWhenUsed="1"/>
+    <w:lsdException w:name="toa heading" w:semiHidden="1" w:unhideWhenUsed="1"/>
+    <w:lsdException w:name="List" w:semiHidden="1" w:unhideWhenUsed="1"/>
+    <w:lsdException w:name="List Bullet" w:semiHidden="1" w:unhideWhenUsed="1"/>
+    <w:lsdException w:name="List Number" w:semiHidden="1" w:unhideWhenUsed="1"/>
+    <w:lsdException w:name="List 2" w:semiHidden="1" w:unhideWhenUsed="1"/>
+    <w:lsdException w:name="List 3" w:semiHidden="1" w:unhideWhenUsed="1"/>
+    <w:lsdException w:name="List 4" w:semiHidden="1" w:unhideWhenUsed="1"/>
+    <w:lsdException w:name="List 5" w:semiHidden="1" w:unhideWhenUsed="1"/>
+    <w:lsdException w:name="List Bullet 2" w:semiHidden="1" w:unhideWhenUsed="1"/>
+    <w:lsdException w:name="List Bullet 3" w:semiHidden="1" w:unhideWhenUsed="1"/>
+    <w:lsdException w:name="List Bullet 4" w:semiHidden="1" w:unhideWhenUsed="1"/>
+    <w:lsdException w:name="List Bullet 5" w:semiHidden="1" w:unhideWhenUsed="1"/>
+    <w:lsdException w:name="List Number 2" w:semiHidden="1" w:unhideWhenUsed="1"/>
+    <w:lsdException w:name="List Number 3" w:semiHidden="1" w:unhideWhenUsed="1"/>
+    <w:lsdException w:name="List Number 4" w:semiHidden="1" w:unhideWhenUsed="1"/>
+    <w:lsdException w:name="List Number 5" w:semiHidden="1" w:unhideWhenUsed="1"/>
+    <w:lsdException w:name="Title" w:uiPriority="10" w:qFormat="1"/>
+    <w:lsdException w:name="Closing" w:semiHidden="1" w:unhideWhenUsed="1"/>
+    <w:lsdException w:name="Signature" w:semiHidden="1" w:unhideWhenUsed="1"/>
+    <w:lsdException w:name="Default Paragraph Font" w:semiHidden="1" w:uiPriority="1" w:unhideWhenUsed="1"/>
+    <w:lsdException w:name="Body Text" w:semiHidden="1" w:unhideWhenUsed="1"/>
+    <w:lsdException w:name="Body Text Indent" w:semiHidden="1" w:unhideWhenUsed="1"/>
+    <w:lsdException w:name="List Continue" w:semiHidden="1" w:unhideWhenUsed="1"/>
+    <w:lsdException w:name="List Continue 2" w:semiHidden="1" w:unhideWhenUsed="1"/>
+    <w:lsdException w:name="List Continue 3" w:semiHidden="1" w:unhideWhenUsed="1"/>
+    <w:lsdException w:name="List Continue 4" w:semiHidden="1" w:unhideWhenUsed="1"/>
+    <w:lsdException w:name="List Continue 5" w:semiHidden="1" w:unhideWhenUsed="1"/>
+    <w:lsdException w:name="Message Header" w:semiHidden="1" w:unhideWhenUsed="1"/>
+    <w:lsdException w:name="Subtitle" w:uiPriority="11" w:qFormat="1"/>
+    <w:lsdException w:name="Salutation" w:semiHidden="1" w:unhideWhenUsed="1"/>
+    <w:lsdException w:name="Date" w:semiHidden="1" w:unhideWhenUsed="1"/>
+    <w:lsdException w:name="Body Text First Indent" w:semiHidden="1" w:unhideWhenUsed="1"/>
+    <w:lsdException w:name="Body Text First Indent 2" w:semiHidden="1" w:unhideWhenUsed="1"/>
+    <w:lsdException w:name="Note Heading" w:semiHidden="1" w:unhideWhenUsed="1"/>
+    <w:lsdException w:name="Body Text 2" w:semiHidden="1" w:unhideWhenUsed="1"/>
+    <w:lsdException w:name="Body Text 3" w:semiHidden="1" w:unhideWhenUsed="1"/>
+    <w:lsdException w:name="Body Text Indent 2" w:semiHidden="1" w:unhideWhenUsed="1"/>
+    <w:lsdException w:name="Body Text Indent 3" w:semiHidden="1" w:unhideWhenUsed="1"/>
+    <w:lsdException w:name="Block Text" w:semiHidden="1" w:unhideWhenUsed="1"/>
+    <w:lsdException w:name="Hyperlink" w:semiHidden="1" w:unhideWhenUsed="1"/>
+    <w:lsdException w:name="FollowedHyperlink" w:semiHidden="1" w:unhideWhenUsed="1"/>
+    <w:lsdException w:name="Strong" w:uiPriority="22" w:qFormat="1"/>
+    <w:lsdException w:name="Emphasis" w:uiPriority="20" w:qFormat="1"/>
+    <w:lsdException w:name="Document Map" w:semiHidden="1" w:unhideWhenUsed="1"/>
+    <w:lsdException w:name="Plain Text" w:semiHidden="1" w:unhideWhenUsed="1"/>
+    <w:lsdException w:name="E-mail Signature" w:semiHidden="1" w:unhideWhenUsed="1"/>
+    <w:lsdException w:name="HTML Top of Form" w:semiHidden="1" w:unhideWhenUsed="1"/>
+    <w:lsdException w:name="HTML Bottom of Form" w:semiHidden="1" w:unhideWhenUsed="1"/>
+    <w:lsdException w:name="Normal (Web)" w:semiHidden="1" w:unhideWhenUsed="1"/>
+    <w:lsdException w:name="HTML Acronym" w:semiHidden="1" w:unhideWhenUsed="1"/>
+    <w:lsdException w:name="HTML Address" w:semiHidden="1" w:unhideWhenUsed="1"/>
+    <w:lsdException w:name="HTML Cite" w:semiHidden="1" w:unhideWhenUsed="1"/>
+    <w:lsdException w:name="HTML Code" w:semiHidden="1" w:unhideWhenUsed="1"/>
+    <w:lsdException w:name="HTML Definition" w:semiHidden="1" w:unhideWhenUsed="1"/>
+    <w:lsdException w:name="HTML Keyboard" w:semiHidden="1" w:unhideWhenUsed="1"/>
+    <w:lsdException w:name="HTML Preformatted" w:semiHidden="1" w:unhideWhenUsed="1"/>
+    <w:lsdException w:name="HTML Sample" w:semiHidden="1" w:unhideWhenUsed="1"/>
+    <w:lsdException w:name="HTML Typewriter" w:semiHidden="1" w:unhideWhenUsed="1"/>
+    <w:lsdException w:name="HTML Variable" w:semiHidden="1" w:unhideWhenUsed="1"/>
+    <w:lsdException w:name="Normal Table" w:semiHidden="1" w:unhideWhenUsed="1"/>
+    <w:lsdException w:name="annotation subject" w:semiHidden="1" w:unhideWhenUsed="1"/>
+    <w:lsdException w:name="No List" w:semiHidden="1" w:unhideWhenUsed="1"/>
+    <w:lsdException w:name="Outline List 1" w:semiHidden="1" w:unhideWhenUsed="1"/>
+    <w:lsdException w:name="Outline List 2" w:semiHidden="1" w:unhideWhenUsed="1"/>
+    <w:lsdException w:name="Outline List 3" w:semiHidden="1" w:unhideWhenUsed="1"/>
+    <w:lsdException w:name="Table Simple 1" w:semiHidden="1" w:unhideWhenUsed="1"/>
+    <w:lsdException w:name="Table Simple 2" w:semiHidden="1" w:unhideWhenUsed="1"/>
+    <w:lsdException w:name="Table Simple 3" w:semiHidden="1" w:unhideWhenUsed="1"/>
+    <w:lsdException w:name="Table Classic 1" w:semiHidden="1" w:unhideWhenUsed="1"/>
+    <w:lsdException w:name="Table Classic 2" w:semiHidden="1" w:unhideWhenUsed="1"/>
+    <w:lsdException w:name="Table Classic 3" w:semiHidden="1" w:unhideWhenUsed="1"/>
+    <w:lsdException w:name="Table Classic 4" w:semiHidden="1" w:unhideWhenUsed="1"/>
+    <w:lsdException w:name="Table Colorful 1" w:semiHidden="1" w:unhideWhenUsed="1"/>
+    <w:lsdException w:name="Table Colorful 2" w:semiHidden="1" w:unhideWhenUsed="1"/>
+    <w:lsdException w:name="Table Colorful 3" w:semiHidden="1" w:unhideWhenUsed="1"/>
+    <w:lsdException w:name="Table Columns 1" w:semiHidden="1" w:unhideWhenUsed="1"/>
+    <w:lsdException w:name="Table Columns 2" w:semiHidden="1" w:unhideWhenUsed="1"/>
+    <w:lsdException w:name="Table Columns 3" w:semiHidden="1" w:unhideWhenUsed="1"/>
+    <w:lsdException w:name="Table Columns 4" w:semiHidden="1" w:unhideWhenUsed="1"/>
+    <w:lsdException w:name="Table Columns 5" w:semiHidden="1" w:unhideWhenUsed="1"/>
+    <w:lsdException w:name="Table Grid 1" w:semiHidden="1" w:unhideWhenUsed="1"/>
+    <w:lsdException w:name="Table Grid 2" w:semiHidden="1" w:unhideWhenUsed="1"/>
+    <w:lsdException w:name="Table Grid 3" w:semiHidden="1" w:unhideWhenUsed="1"/>
+    <w:lsdException w:name="Table Grid 4" w:semiHidden="1" w:unhideWhenUsed="1"/>
+    <w:lsdException w:name="Table Grid 5" w:semiHidden="1" w:unhideWhenUsed="1"/>
+    <w:lsdException w:name="Table Grid 6" w:semiHidden="1" w:unhideWhenUsed="1"/>
+    <w:lsdException w:name="Table Grid 7" w:semiHidden="1" w:unhideWhenUsed="1"/>
+    <w:lsdException w:name="Table Grid 8" w:semiHidden="1" w:unhideWhenUsed="1"/>
+    <w:lsdException w:name="Table List 1" w:semiHidden="1" w:unhideWhenUsed="1"/>
+    <w:lsdException w:name="Table List 2" w:semiHidden="1" w:unhideWhenUsed="1"/>
+    <w:lsdException w:name="Table List 3" w:semiHidden="1" w:unhideWhenUsed="1"/>
+    <w:lsdException w:name="Table List 4" w:semiHidden="1" w:unhideWhenUsed="1"/>
+    <w:lsdException w:name="Table List 5" w:semiHidden="1" w:unhideWhenUsed="1"/>
+    <w:lsdException w:name="Table List 6" w:semiHidden="1" w:unhideWhenUsed="1"/>
+    <w:lsdException w:name="Table List 7" w:semiHidden="1" w:unhideWhenUsed="1"/>
+    <w:lsdException w:name="Table List 8" w:semiHidden="1" w:unhideWhenUsed="1"/>
+    <w:lsdException w:name="Table 3D effects 1" w:semiHidden="1" w:unhideWhenUsed="1"/>
+    <w:lsdException w:name="Table 3D effects 2" w:semiHidden="1" w:unhideWhenUsed="1"/>
+    <w:lsdException w:name="Table 3D effects 3" w:semiHidden="1" w:unhideWhenUsed="1"/>
+    <w:lsdException w:name="Table Contemporary" w:semiHidden="1" w:unhideWhenUsed="1"/>
+    <w:lsdException w:name="Table Elegant" w:semiHidden="1" w:unhideWhenUsed="1"/>
+    <w:lsdException w:name="Table Professional" w:semiHidden="1" w:unhideWhenUsed="1"/>
+    <w:lsdException w:name="Table Subtle 1" w:semiHidden="1" w:unhideWhenUsed="1"/>
+    <w:lsdException w:name="Table Subtle 2" w:semiHidden="1" w:unhideWhenUsed="1"/>
+    <w:lsdException w:name="Table Web 1" w:semiHidden="1" w:unhideWhenUsed="1"/>
+    <w:lsdException w:name="Table Web 2" w:semiHidden="1" w:unhideWhenUsed="1"/>
+    <w:lsdException w:name="Table Web 3" w:semiHidden="1" w:unhideWhenUsed="1"/>
+    <w:lsdException w:name="Balloon Text" w:semiHidden="1" w:unhideWhenUsed="1"/>
+    <w:lsdException w:name="Table Grid" w:uiPriority="59"/>
+    <w:lsdException w:name="Table Theme" w:semiHidden="1" w:unhideWhenUsed="1"/>
+    <w:lsdException w:name="Placeholder Text" w:semiHidden="1"/>
+    <w:lsdException w:name="No Spacing" w:uiPriority="1" w:qFormat="1"/>
+    <w:lsdException w:name="Light Shading" w:uiPriority="60"/>
+    <w:lsdException w:name="Light List" w:uiPriority="61"/>
+    <w:lsdException w:name="Light Grid" w:uiPriority="62"/>
+    <w:lsdException w:name="Medium Shading 1" w:uiPriority="63"/>
+    <w:lsdException w:name="Medium Shading 2" w:uiPriority="64"/>
+    <w:lsdException w:name="Medium List 1" w:uiPriority="65"/>
+    <w:lsdException w:name="Medium List 2" w:uiPriority="66"/>
+    <w:lsdException w:name="Medium Grid 1" w:uiPriority="67"/>
+    <w:lsdException w:name="Medium Grid 2" w:uiPriority="68"/>
+    <w:lsdException w:name="Medium Grid 3" w:uiPriority="69"/>
+    <w:lsdException w:name="Dark List" w:uiPriority="70"/>
+    <w:lsdException w:name="Colorful Shading" w:uiPriority="71"/>
+    <w:lsdException w:name="Colorful List" w:uiPriority="72"/>
+    <w:lsdException w:name="Colorful Grid" w:uiPriority="73"/>
+    <w:lsdException w:name="Light Shading Accent 1" w:uiPriority="60"/>
+    <w:lsdException w:name="Light List Accent 1" w:uiPriority="61"/>
+    <w:lsdException w:name="Light Grid Accent 1" w:uiPriority="62"/>
+    <w:lsdException w:name="Medium Shading 1 Accent 1" w:uiPriority="63"/>
+    <w:lsdException w:name="Medium Shading 2 Accent 1" w:uiPriority="64"/>
+    <w:lsdException w:name="Medium List 1 Accent 1" w:uiPriority="65"/>
+    <w:lsdException w:name="Revision" w:semiHidden="1"/>
+    <w:lsdException w:name="List Paragraph" w:uiPriority="34" w:qFormat="1"/>
+    <w:lsdException w:name="Quote" w:uiPriority="29" w:qFormat="1"/>
+    <w:lsdException w:name="Intense Quote" w:uiPriority="30" w:qFormat="1"/>
+    <w:lsdException w:name="Medium List 2 Accent 1" w:uiPriority="66"/>
+    <w:lsdException w:name="Medium Grid 1 Accent 1" w:uiPriority="67"/>
+    <w:lsdException w:name="Medium Grid 2 Accent 1" w:uiPriority="68"/>
+    <w:lsdException w:name="Medium Grid 3 Accent 1" w:uiPriority="69"/>
+    <w:lsdException w:name="Dark List Accent 1" w:uiPriority="70"/>
+    <w:lsdException w:name="Colorful Shading Accent 1" w:uiPriority="71"/>
+    <w:lsdException w:name="Colorful List Accent 1" w:uiPriority="72"/>
+    <w:lsdException w:name="Colorful Grid Accent 1" w:uiPriority="73"/>
+    <w:lsdException w:name="Light Shading Accent 2" w:uiPriority="60"/>
+    <w:lsdException w:name="Light List Accent 2" w:uiPriority="61"/>
+    <w:lsdException w:name="Light Grid Accent 2" w:uiPriority="62"/>
+    <w:lsdException w:name="Medium Shading 1 Accent 2" w:uiPriority="63"/>
+    <w:lsdException w:name="Medium Shading 2 Accent 2" w:uiPriority="64"/>
+    <w:lsdException w:name="Medium List 1 Accent 2" w:uiPriority="65"/>
+    <w:lsdException w:name="Medium List 2 Accent 2" w:uiPriority="66"/>
+    <w:lsdException w:name="Medium Grid 1 Accent 2" w:uiPriority="67"/>
+    <w:lsdException w:name="Medium Grid 2 Accent 2" w:uiPriority="68"/>
+    <w:lsdException w:name="Medium Grid 3 Accent 2" w:uiPriority="69"/>
+    <w:lsdException w:name="Dark List Accent 2" w:uiPriority="70"/>
+    <w:lsdException w:name="Colorful Shading Accent 2" w:uiPriority="71"/>
+    <w:lsdException w:name="Colorful List Accent 2" w:uiPriority="72"/>
+    <w:lsdException w:name="Colorful Grid Accent 2" w:uiPriority="73"/>
+    <w:lsdException w:name="Light Shading Accent 3" w:uiPriority="60"/>
+    <w:lsdException w:name="Light List Accent 3" w:uiPriority="61"/>
+    <w:lsdException w:name="Light Grid Accent 3" w:uiPriority="62"/>
+    <w:lsdException w:name="Medium Shading 1 Accent 3" w:uiPriority="63"/>
+    <w:lsdException w:name="Medium Shading 2 Accent 3" w:uiPriority="64"/>
+    <w:lsdException w:name="Medium List 1 Accent 3" w:uiPriority="65"/>
+    <w:lsdException w:name="Medium List 2 Accent 3" w:uiPriority="66"/>
+    <w:lsdException w:name="Medium Grid 1 Accent 3" w:uiPriority="67"/>
+    <w:lsdException w:name="Medium Grid 2 Accent 3" w:uiPriority="68"/>
+    <w:lsdException w:name="Medium Grid 3 Accent 3" w:uiPriority="69"/>
+    <w:lsdException w:name="Dark List Accent 3" w:uiPriority="70"/>
+    <w:lsdException w:name="Colorful Shading Accent 3" w:uiPriority="71"/>
+    <w:lsdException w:name="Colorful List Accent 3" w:uiPriority="72"/>
+    <w:lsdException w:name="Colorful Grid Accent 3" w:uiPriority="73"/>
+    <w:lsdException w:name="Light Shading Accent 4" w:uiPriority="60"/>
+    <w:lsdException w:name="Light List Accent 4" w:uiPriority="61"/>
+    <w:lsdException w:name="Light Grid Accent 4" w:uiPriority="62"/>
+    <w:lsdException w:name="Medium Shading 1 Accent 4" w:uiPriority="63"/>
+    <w:lsdException w:name="Medium Shading 2 Accent 4" w:uiPriority="64"/>
+    <w:lsdException w:name="Medium List 1 Accent 4" w:uiPriority="65"/>
+    <w:lsdException w:name="Medium List 2 Accent 4" w:uiPriority="66"/>
+    <w:lsdException w:name="Medium Grid 1 Accent 4" w:uiPriority="67"/>
+    <w:lsdException w:name="Medium Grid 2 Accent 4" w:uiPriority="68"/>
+    <w:lsdException w:name="Medium Grid 3 Accent 4" w:uiPriority="69"/>
+    <w:lsdException w:name="Dark List Accent 4" w:uiPriority="70"/>
+    <w:lsdException w:name="Colorful Shading Accent 4" w:uiPriority="71"/>
+    <w:lsdException w:name="Colorful List Accent 4" w:uiPriority="72"/>
+    <w:lsdException w:name="Colorful Grid Accent 4" w:uiPriority="73"/>
+    <w:lsdException w:name="Light Shading Accent 5" w:uiPriority="60"/>
+    <w:lsdException w:name="Light List Accent 5" w:uiPriority="61"/>
+    <w:lsdException w:name="Light Grid Accent 5" w:uiPriority="62"/>
+    <w:lsdException w:name="Medium Shading 1 Accent 5" w:uiPriority="63"/>
+    <w:lsdException w:name="Medium Shading 2 Accent 5" w:uiPriority="64"/>
+    <w:lsdException w:name="Medium List 1 Accent 5" w:uiPriority="65"/>
+    <w:lsdException w:name="Medium List 2 Accent 5" w:uiPriority="66"/>
+    <w:lsdException w:name="Medium Grid 1 Accent 5" w:uiPriority="67"/>
+    <w:lsdException w:name="Medium Grid 2 Accent 5" w:uiPriority="68"/>
+    <w:lsdException w:name="Medium Grid 3 Accent 5" w:uiPriority="69"/>
+    <w:lsdException w:name="Dark List Accent 5" w:uiPriority="70"/>
+    <w:lsdException w:name="Colorful Shading Accent 5" w:uiPriority="71"/>
+    <w:lsdException w:name="Colorful List Accent 5" w:uiPriority="72"/>
+    <w:lsdException w:name="Colorful Grid Accent 5" w:uiPriority="73"/>
+    <w:lsdException w:name="Light Shading Accent 6" w:uiPriority="60"/>
+    <w:lsdException w:name="Light List Accent 6" w:uiPriority="61"/>
+    <w:lsdException w:name="Light Grid Accent 6" w:uiPriority="62"/>
+    <w:lsdException w:name="Medium Shading 1 Accent 6" w:uiPriority="63"/>
+    <w:lsdException w:name="Medium Shading 2 Accent 6" w:uiPriority="64"/>
+    <w:lsdException w:name="Medium List 1 Accent 6" w:uiPriority="65"/>
+    <w:lsdException w:name="Medium List 2 Accent 6" w:uiPriority="66"/>
+    <w:lsdException w:name="Medium Grid 1 Accent 6" w:uiPriority="67"/>
+    <w:lsdException w:name="Medium Grid 2 Accent 6" w:uiPriority="68"/>
+    <w:lsdException w:name="Medium Grid 3 Accent 6" w:uiPriority="69"/>
+    <w:lsdException w:name="Dark List Accent 6" w:uiPriority="70"/>
+    <w:lsdException w:name="Colorful Shading Accent 6" w:uiPriority="71"/>
+    <w:lsdException w:name="Colorful List Accent 6" w:uiPriority="72"/>
+    <w:lsdException w:name="Colorful Grid Accent 6" w:uiPriority="73"/>
+    <w:lsdException w:name="Subtle Emphasis" w:uiPriority="19" w:qFormat="1"/>
+    <w:lsdException w:name="Intense Emphasis" w:uiPriority="21" w:qFormat="1"/>
+    <w:lsdException w:name="Subtle Reference" w:uiPriority="31" w:qFormat="1"/>
+    <w:lsdException w:name="Intense Reference" w:uiPriority="32" w:qFormat="1"/>
+    <w:lsdException w:name="Book Title" w:uiPriority="33" w:qFormat="1"/>
+    <w:lsdException w:name="Bibliography" w:semiHidden="1" w:uiPriority="37" w:unhideWhenUsed="1"/>
+    <w:lsdException w:name="TOC Heading" w:semiHidden="1" w:uiPriority="39" w:unhideWhenUsed="1" w:qFormat="1"/>
+    <w:lsdException w:name="Plain Table 1" w:uiPriority="41"/>
+    <w:lsdException w:name="Plain Table 2" w:uiPriority="42"/>
+    <w:lsdException w:name="Plain Table 3" w:uiPriority="43"/>
+    <w:lsdException w:name="Plain Table 4" w:uiPriority="44"/>
+    <w:lsdException w:name="Plain Table 5" w:uiPriority="45"/>
+    <w:lsdException w:name="Grid Table Light" w:uiPriority="40"/>
+    <w:lsdException w:name="Grid Table 1 Light" w:uiPriority="46"/>
+    <w:lsdException w:name="Grid Table 2" w:uiPriority="47"/>
+    <w:lsdException w:name="Grid Table 3" w:uiPriority="48"/>
+    <w:lsdException w:name="Grid Table 4" w:uiPriority="49"/>
+    <w:lsdException w:name="Grid Table 5 Dark" w:uiPriority="50"/>
+    <w:lsdException w:name="Grid Table 6 Colorful" w:uiPriority="51"/>
+    <w:lsdException w:name="Grid Table 7 Colorful" w:uiPriority="52"/>
+    <w:lsdException w:name="Grid Table 1 Light Accent 1" w:uiPriority="46"/>
+    <w:lsdException w:name="Grid Table 2 Accent 1" w:uiPriority="47"/>
+    <w:lsdException w:name="Grid Table 3 Accent 1" w:uiPriority="48"/>
+    <w:lsdException w:name="Grid Table 4 Accent 1" w:uiPriority="49"/>
+    <w:lsdException w:name="Grid Table 5 Dark Accent 1" w:uiPriority="50"/>
+    <w:lsdException w:name="Grid Table 6 Colorful Accent 1" w:uiPriority="51"/>
+    <w:lsdException w:name="Grid Table 7 Colorful Accent 1" w:uiPriority="52"/>
+    <w:lsdException w:name="Grid Table 1 Light Accent 2" w:uiPriority="46"/>
+    <w:lsdException w:name="Grid Table 2 Accent 2" w:uiPriority="47"/>
+    <w:lsdException w:name="Grid Table 3 Accent 2" w:uiPriority="48"/>
+    <w:lsdException w:name="Grid Table 4 Accent 2" w:uiPriority="49"/>
+    <w:lsdException w:name="Grid Table 5 Dark Accent 2" w:uiPriority="50"/>
+    <w:lsdException w:name="Grid Table 6 Colorful Accent 2" w:uiPriority="51"/>
+    <w:lsdException w:name="Grid Table 7 Colorful Accent 2" w:uiPriority="52"/>
+    <w:lsdException w:name="Grid Table 1 Light Accent 3" w:uiPriority="46"/>
+    <w:lsdException w:name="Grid Table 2 Accent 3" w:uiPriority="47"/>
+    <w:lsdException w:name="Grid Table 3 Accent 3" w:uiPriority="48"/>
+    <w:lsdException w:name="Grid Table 4 Accent 3" w:uiPriority="49"/>
+    <w:lsdException w:name="Grid Table 5 Dark Accent 3" w:uiPriority="50"/>
+    <w:lsdException w:name="Grid Table 6 Colorful Accent 3" w:uiPriority="51"/>
+    <w:lsdException w:name="Grid Table 7 Colorful Accent 3" w:uiPriority="52"/>
+    <w:lsdException w:name="Grid Table 1 Light Accent 4" w:uiPriority="46"/>
+    <w:lsdException w:name="Grid Table 2 Accent 4" w:uiPriority="47"/>
+    <w:lsdException w:name="Grid Table 3 Accent 4" w:uiPriority="48"/>
+    <w:lsdException w:name="Grid Table 4 Accent 4" w:uiPriority="49"/>
+    <w:lsdException w:name="Grid Table 5 Dark Accent 4" w:uiPriority="50"/>
+    <w:lsdException w:name="Grid Table 6 Colorful Accent 4" w:uiPriority="51"/>
+    <w:lsdException w:name="Grid Table 7 Colorful Accent 4" w:uiPriority="52"/>
+    <w:lsdException w:name="Grid Table 1 Light Accent 5" w:uiPriority="46"/>
+    <w:lsdException w:name="Grid Table 2 Accent 5" w:uiPriority="47"/>
+    <w:lsdException w:name="Grid Table 3 Accent 5" w:uiPriority="48"/>
+    <w:lsdException w:name="Grid Table 4 Accent 5" w:uiPriority="49"/>
+    <w:lsdException w:name="Grid Table 5 Dark Accent 5" w:uiPriority="50"/>
+    <w:lsdException w:name="Grid Table 6 Colorful Accent 5" w:uiPriority="51"/>
+    <w:lsdException w:name="Grid Table 7 Colorful Accent 5" w:uiPriority="52"/>
+    <w:lsdException w:name="Grid Table 1 Light Accent 6" w:uiPriority="46"/>
+    <w:lsdException w:name="Grid Table 2 Accent 6" w:uiPriority="47"/>
+    <w:lsdException w:name="Grid Table 3 Accent 6" w:uiPriority="48"/>
+    <w:lsdException w:name="Grid Table 4 Accent 6" w:uiPriority="49"/>
+    <w:lsdException w:name="Grid Table 5 Dark Accent 6" w:uiPriority="50"/>
+    <w:lsdException w:name="Grid Table 6 Colorful Accent 6" w:uiPriority="51"/>
+    <w:lsdException w:name="Grid Table 7 Colorful Accent 6" w:uiPriority="52"/>
+    <w:lsdException w:name="List Table 1 Light" w:uiPriority="46"/>
+    <w:lsdException w:name="List Table 2" w:uiPriority="47"/>
+    <w:lsdException w:name="List Table 3" w:uiPriority="48"/>
+    <w:lsdException w:name="List Table 4" w:uiPriority="49"/>
+    <w:lsdException w:name="List Table 5 Dark" w:uiPriority="50"/>
+    <w:lsdException w:name="List Table 6 Colorful" w:uiPriority="51"/>
+    <w:lsdException w:name="List Table 7 Colorful" w:uiPriority="52"/>
+    <w:lsdException w:name="List Table 1 Light Accent 1" w:uiPriority="46"/>
+    <w:lsdException w:name="List Table 2 Accent 1" w:uiPriority="47"/>
+    <w:lsdException w:name="List Table 3 Accent 1" w:uiPriority="48"/>
+    <w:lsdException w:name="List Table 4 Accent 1" w:uiPriority="49"/>
+    <w:lsdException w:name="List Table 5 Dark Accent 1" w:uiPriority="50"/>
+    <w:lsdException w:name="List Table 6 Colorful Accent 1" w:uiPriority="51"/>
+    <w:lsdException w:name="List Table 7 Colorful Accent 1" w:uiPriority="52"/>
+    <w:lsdException w:name="List Table 1 Light Accent 2" w:uiPriority="46"/>
+    <w:lsdException w:name="List Table 2 Accent 2" w:uiPriority="47"/>
+    <w:lsdException w:name="List Table 3 Accent 2" w:uiPriority="48"/>
+    <w:lsdException w:name="List Table 4 Accent 2" w:uiPriority="49"/>
+    <w:lsdException w:name="List Table 5 Dark Accent 2" w:uiPriority="50"/>
+    <w:lsdException w:name="List Table 6 Colorful Accent 2" w:uiPriority="51"/>
+    <w:lsdException w:name="List Table 7 Colorful Accent 2" w:uiPriority="52"/>
+    <w:lsdException w:name="List Table 1 Light Accent 3" w:uiPriority="46"/>
+    <w:lsdException w:name="List Table 2 Accent 3" w:uiPriority="47"/>
+    <w:lsdException w:name="List Table 3 Accent 3" w:uiPriority="48"/>
+    <w:lsdException w:name="List Table 4 Accent 3" w:uiPriority="49"/>
+    <w:lsdException w:name="List Table 5 Dark Accent 3" w:uiPriority="50"/>
+    <w:lsdException w:name="List Table 6 Colorful Accent 3" w:uiPriority="51"/>
+    <w:lsdException w:name="List Table 7 Colorful Accent 3" w:uiPriority="52"/>
+    <w:lsdException w:name="List Table 1 Light Accent 4" w:uiPriority="46"/>
+    <w:lsdException w:name="List Table 2 Accent 4" w:uiPriority="47"/>
+    <w:lsdException w:name="List Table 3 Accent 4" w:uiPriority="48"/>
+    <w:lsdException w:name="List Table 4 Accent 4" w:uiPriority="49"/>
+    <w:lsdException w:name="List Table 5 Dark Accent 4" w:uiPriority="50"/>
+    <w:lsdException w:name="List Table 6 Colorful Accent 4" w:uiPriority="51"/>
+    <w:lsdException w:name="List Table 7 Colorful Accent 4" w:uiPriority="52"/>
+    <w:lsdException w:name="List Table 1 Light Accent 5" w:uiPriority="46"/>
+    <w:lsdException w:name="List Table 2 Accent 5" w:uiPriority="47"/>
+    <w:lsdException w:name="List Table 3 Accent 5" w:uiPriority="48"/>
+    <w:lsdException w:name="List Table 4 Accent 5" w:uiPriority="49"/>
+    <w:lsdException w:name="List Table 5 Dark Accent 5" w:uiPriority="50"/>
+    <w:lsdException w:name="List Table 6 Colorful Accent 5" w:uiPriority="51"/>
+    <w:lsdException w:name="List Table 7 Colorful Accent 5" w:uiPriority="52"/>
+    <w:lsdException w:name="List Table 1 Light Accent 6" w:uiPriority="46"/>
+    <w:lsdException w:name="List Table 2 Accent 6" w:uiPriority="47"/>
+    <w:lsdException w:name="List Table 3 Accent 6" w:uiPriority="48"/>
+    <w:lsdException w:name="List Table 4 Accent 6" w:uiPriority="49"/>
+    <w:lsdException w:name="List Table 5 Dark Accent 6" w:uiPriority="50"/>
+    <w:lsdException w:name="List Table 6 Colorful Accent 6" w:uiPriority="51"/>
+    <w:lsdException w:name="List Table 7 Colorful Accent 6" w:uiPriority="52"/>
   </w:latentStyles>
   <w:style w:type="paragraph" w:default="1" w:styleId="Normal">
     <w:name w:val="Normal"/>

</xml_diff>

<commit_message>
Revert "update 04-10-17 meeting minutes"
This reverts commit 5d1f989f7f14720391f106bdafcd05a57efae61b.
</commit_message>
<xml_diff>
--- a/Minutes/Meeting Minutes 04-10-17.docx
+++ b/Minutes/Meeting Minutes 04-10-17.docx
@@ -1,62 +1,33 @@
 
 <file path=word/document.xml><?xml version="1.0" encoding="utf-8"?>
-<w:document xmlns:wpc="http://schemas.microsoft.com/office/word/2010/wordprocessingCanvas" xmlns:mc="http://schemas.openxmlformats.org/markup-compatibility/2006" xmlns:o="urn:schemas-microsoft-com:office:office" xmlns:r="http://schemas.openxmlformats.org/officeDocument/2006/relationships" xmlns:m="http://schemas.openxmlformats.org/officeDocument/2006/math" xmlns:v="urn:schemas-microsoft-com:vml" xmlns:wp14="http://schemas.microsoft.com/office/word/2010/wordprocessingDrawing" xmlns:wp="http://schemas.openxmlformats.org/drawingml/2006/wordprocessingDrawing" xmlns:w10="urn:schemas-microsoft-com:office:word" xmlns:w="http://schemas.openxmlformats.org/wordprocessingml/2006/main" xmlns:w14="http://schemas.microsoft.com/office/word/2010/wordml" xmlns:w15="http://schemas.microsoft.com/office/word/2012/wordml" xmlns:wpg="http://schemas.microsoft.com/office/word/2010/wordprocessingGroup" xmlns:wpi="http://schemas.microsoft.com/office/word/2010/wordprocessingInk" xmlns:wne="http://schemas.microsoft.com/office/word/2006/wordml" xmlns:wps="http://schemas.microsoft.com/office/word/2010/wordprocessingShape" mc:Ignorable="w14 w15 wp14">
+<w:document xmlns:wpc="http://schemas.microsoft.com/office/word/2010/wordprocessingCanvas" xmlns:mc="http://schemas.openxmlformats.org/markup-compatibility/2006" xmlns:o="urn:schemas-microsoft-com:office:office" xmlns:r="http://schemas.openxmlformats.org/officeDocument/2006/relationships" xmlns:m="http://schemas.openxmlformats.org/officeDocument/2006/math" xmlns:v="urn:schemas-microsoft-com:vml" xmlns:wp14="http://schemas.microsoft.com/office/word/2010/wordprocessingDrawing" xmlns:wp="http://schemas.openxmlformats.org/drawingml/2006/wordprocessingDrawing" xmlns:w10="urn:schemas-microsoft-com:office:word" xmlns:w="http://schemas.openxmlformats.org/wordprocessingml/2006/main" xmlns:w14="http://schemas.microsoft.com/office/word/2010/wordml" xmlns:wpg="http://schemas.microsoft.com/office/word/2010/wordprocessingGroup" xmlns:wpi="http://schemas.microsoft.com/office/word/2010/wordprocessingInk" xmlns:wne="http://schemas.microsoft.com/office/word/2006/wordml" xmlns:wps="http://schemas.microsoft.com/office/word/2010/wordprocessingShape" mc:Ignorable="w14 wp14">
   <w:body>
     <w:p>
       <w:pPr>
-        <w:spacing w:before="60" w:afterLines="60" w:after="144"/>
         <w:jc w:val="center"/>
         <w:rPr>
           <w:rFonts w:ascii="Times New Roman" w:hAnsi="Times New Roman" w:cs="Times New Roman"/>
-          <w:b/>
-          <w:sz w:val="32"/>
-          <w:u w:val="single"/>
-        </w:rPr>
-      </w:pPr>
-      <w:r>
-        <w:rPr>
-          <w:rFonts w:ascii="Times New Roman" w:hAnsi="Times New Roman" w:cs="Times New Roman"/>
-          <w:b/>
-          <w:sz w:val="32"/>
-          <w:u w:val="single"/>
+          <w:sz w:val="28"/>
+        </w:rPr>
+      </w:pPr>
+      <w:r>
+        <w:rPr>
+          <w:rFonts w:ascii="Times New Roman" w:hAnsi="Times New Roman" w:cs="Times New Roman"/>
+          <w:sz w:val="28"/>
         </w:rPr>
         <w:t>Meeting Minutes 04/10/17 Thomas Simmons S176601</w:t>
       </w:r>
     </w:p>
     <w:p>
       <w:pPr>
-        <w:spacing w:before="60" w:afterLines="60" w:after="144"/>
-        <w:rPr>
-          <w:rFonts w:ascii="Times New Roman" w:hAnsi="Times New Roman" w:cs="Times New Roman"/>
-          <w:b/>
-          <w:sz w:val="28"/>
-          <w:u w:val="single"/>
-        </w:rPr>
-      </w:pPr>
-    </w:p>
-    <w:p>
-      <w:pPr>
-        <w:spacing w:before="60" w:afterLines="60" w:after="144"/>
-        <w:rPr>
-          <w:rFonts w:ascii="Times New Roman" w:hAnsi="Times New Roman" w:cs="Times New Roman"/>
-          <w:b/>
-          <w:sz w:val="28"/>
-          <w:u w:val="single"/>
-        </w:rPr>
-      </w:pPr>
-      <w:r>
-        <w:rPr>
-          <w:rFonts w:ascii="Times New Roman" w:hAnsi="Times New Roman" w:cs="Times New Roman"/>
-          <w:b/>
-          <w:sz w:val="28"/>
-          <w:u w:val="single"/>
-        </w:rPr>
-        <w:t>Meeting Timings</w:t>
-      </w:r>
-    </w:p>
-    <w:p>
-      <w:pPr>
-        <w:spacing w:before="60" w:afterLines="60" w:after="144"/>
+        <w:rPr>
+          <w:rFonts w:ascii="Times New Roman" w:hAnsi="Times New Roman" w:cs="Times New Roman"/>
+          <w:sz w:val="24"/>
+        </w:rPr>
+      </w:pPr>
+    </w:p>
+    <w:p>
+      <w:pPr>
         <w:rPr>
           <w:rFonts w:ascii="Times New Roman" w:hAnsi="Times New Roman" w:cs="Times New Roman"/>
           <w:sz w:val="24"/>
@@ -72,7 +43,6 @@
     </w:p>
     <w:p>
       <w:pPr>
-        <w:spacing w:before="60" w:afterLines="60" w:after="144"/>
         <w:rPr>
           <w:rFonts w:ascii="Times New Roman" w:hAnsi="Times New Roman" w:cs="Times New Roman"/>
           <w:sz w:val="24"/>
@@ -88,7 +58,6 @@
     </w:p>
     <w:p>
       <w:pPr>
-        <w:spacing w:before="60" w:afterLines="60" w:after="144"/>
         <w:rPr>
           <w:rFonts w:ascii="Times New Roman" w:hAnsi="Times New Roman" w:cs="Times New Roman"/>
           <w:sz w:val="24"/>
@@ -104,7 +73,6 @@
     </w:p>
     <w:p>
       <w:pPr>
-        <w:spacing w:before="60" w:afterLines="60" w:after="144"/>
         <w:rPr>
           <w:rFonts w:ascii="Times New Roman" w:hAnsi="Times New Roman" w:cs="Times New Roman"/>
           <w:sz w:val="24"/>
@@ -136,7 +104,6 @@
     </w:p>
     <w:p>
       <w:pPr>
-        <w:spacing w:before="60" w:afterLines="60" w:after="144"/>
         <w:rPr>
           <w:rFonts w:ascii="Times New Roman" w:hAnsi="Times New Roman" w:cs="Times New Roman"/>
           <w:sz w:val="24"/>
@@ -168,27 +135,14 @@
     </w:p>
     <w:p>
       <w:pPr>
-        <w:spacing w:before="60" w:afterLines="60" w:after="144"/>
-        <w:rPr>
-          <w:rFonts w:ascii="Times New Roman" w:hAnsi="Times New Roman" w:cs="Times New Roman"/>
-          <w:b/>
-          <w:sz w:val="28"/>
-          <w:u w:val="single"/>
-        </w:rPr>
-      </w:pPr>
-      <w:r>
-        <w:rPr>
-          <w:rFonts w:ascii="Times New Roman" w:hAnsi="Times New Roman" w:cs="Times New Roman"/>
-          <w:b/>
-          <w:sz w:val="28"/>
-          <w:u w:val="single"/>
-        </w:rPr>
-        <w:t>Bullet Hell Research</w:t>
-      </w:r>
-    </w:p>
-    <w:p>
-      <w:pPr>
-        <w:spacing w:before="60" w:afterLines="60" w:after="144"/>
+        <w:rPr>
+          <w:rFonts w:ascii="Times New Roman" w:hAnsi="Times New Roman" w:cs="Times New Roman"/>
+          <w:sz w:val="24"/>
+        </w:rPr>
+      </w:pPr>
+    </w:p>
+    <w:p>
+      <w:pPr>
         <w:rPr>
           <w:rFonts w:ascii="Times New Roman" w:hAnsi="Times New Roman" w:cs="Times New Roman"/>
           <w:sz w:val="24"/>
@@ -204,7 +158,6 @@
     </w:p>
     <w:p>
       <w:pPr>
-        <w:spacing w:before="60" w:afterLines="60" w:after="144"/>
         <w:rPr>
           <w:rFonts w:ascii="Times New Roman" w:hAnsi="Times New Roman" w:cs="Times New Roman"/>
           <w:sz w:val="24"/>
@@ -236,7 +189,6 @@
     </w:p>
     <w:p>
       <w:pPr>
-        <w:spacing w:before="60" w:afterLines="60" w:after="144"/>
         <w:rPr>
           <w:rFonts w:ascii="Times New Roman" w:hAnsi="Times New Roman" w:cs="Times New Roman"/>
           <w:sz w:val="24"/>
@@ -252,7 +204,6 @@
     </w:p>
     <w:p>
       <w:pPr>
-        <w:spacing w:before="60" w:afterLines="60" w:after="144"/>
         <w:rPr>
           <w:rFonts w:ascii="Times New Roman" w:hAnsi="Times New Roman" w:cs="Times New Roman"/>
           <w:sz w:val="24"/>
@@ -289,7 +240,7 @@
           <w:ilvl w:val="0"/>
           <w:numId w:val="2"/>
         </w:numPr>
-        <w:spacing w:before="60" w:afterLines="60" w:after="144"/>
+        <w:spacing w:after="120"/>
         <w:rPr>
           <w:rFonts w:ascii="Times New Roman" w:hAnsi="Times New Roman" w:cs="Times New Roman"/>
           <w:sz w:val="24"/>
@@ -310,7 +261,7 @@
           <w:ilvl w:val="0"/>
           <w:numId w:val="2"/>
         </w:numPr>
-        <w:spacing w:before="60" w:afterLines="60" w:after="144"/>
+        <w:spacing w:after="120"/>
         <w:rPr>
           <w:rFonts w:ascii="Times New Roman" w:hAnsi="Times New Roman" w:cs="Times New Roman"/>
           <w:sz w:val="24"/>
@@ -331,7 +282,7 @@
           <w:ilvl w:val="0"/>
           <w:numId w:val="2"/>
         </w:numPr>
-        <w:spacing w:before="60" w:afterLines="60" w:after="144"/>
+        <w:spacing w:after="120"/>
         <w:rPr>
           <w:rFonts w:ascii="Times New Roman" w:hAnsi="Times New Roman" w:cs="Times New Roman"/>
           <w:sz w:val="24"/>
@@ -352,7 +303,7 @@
           <w:ilvl w:val="0"/>
           <w:numId w:val="2"/>
         </w:numPr>
-        <w:spacing w:before="60" w:afterLines="60" w:after="144"/>
+        <w:spacing w:after="120"/>
         <w:rPr>
           <w:rFonts w:ascii="Times New Roman" w:hAnsi="Times New Roman" w:cs="Times New Roman"/>
           <w:sz w:val="24"/>
@@ -373,7 +324,7 @@
           <w:ilvl w:val="0"/>
           <w:numId w:val="2"/>
         </w:numPr>
-        <w:spacing w:before="60" w:afterLines="60" w:after="144"/>
+        <w:spacing w:after="120"/>
         <w:rPr>
           <w:rFonts w:ascii="Times New Roman" w:hAnsi="Times New Roman" w:cs="Times New Roman"/>
           <w:sz w:val="24"/>
@@ -389,27 +340,16 @@
     </w:p>
     <w:p>
       <w:pPr>
-        <w:spacing w:before="60" w:afterLines="60" w:after="144"/>
-        <w:rPr>
-          <w:rFonts w:ascii="Times New Roman" w:hAnsi="Times New Roman" w:cs="Times New Roman"/>
-          <w:b/>
-          <w:sz w:val="28"/>
-          <w:u w:val="single"/>
-        </w:rPr>
-      </w:pPr>
-      <w:r>
-        <w:rPr>
-          <w:rFonts w:ascii="Times New Roman" w:hAnsi="Times New Roman" w:cs="Times New Roman"/>
-          <w:b/>
-          <w:sz w:val="28"/>
-          <w:u w:val="single"/>
-        </w:rPr>
-        <w:t>Tower Defence Research</w:t>
-      </w:r>
-    </w:p>
-    <w:p>
-      <w:pPr>
-        <w:spacing w:before="60" w:afterLines="60" w:after="144"/>
+        <w:spacing w:after="120"/>
+        <w:rPr>
+          <w:rFonts w:ascii="Times New Roman" w:hAnsi="Times New Roman" w:cs="Times New Roman"/>
+          <w:sz w:val="24"/>
+        </w:rPr>
+      </w:pPr>
+    </w:p>
+    <w:p>
+      <w:pPr>
+        <w:spacing w:after="120"/>
         <w:rPr>
           <w:rFonts w:ascii="Times New Roman" w:hAnsi="Times New Roman" w:cs="Times New Roman"/>
           <w:sz w:val="24"/>
@@ -425,7 +365,7 @@
     </w:p>
     <w:p>
       <w:pPr>
-        <w:spacing w:before="60" w:afterLines="60" w:after="144"/>
+        <w:spacing w:after="120"/>
         <w:rPr>
           <w:rFonts w:ascii="Times New Roman" w:hAnsi="Times New Roman" w:cs="Times New Roman"/>
           <w:sz w:val="24"/>
@@ -441,7 +381,7 @@
     </w:p>
     <w:p>
       <w:pPr>
-        <w:spacing w:before="60" w:afterLines="60" w:after="144"/>
+        <w:spacing w:after="120"/>
         <w:rPr>
           <w:rFonts w:ascii="Times New Roman" w:hAnsi="Times New Roman" w:cs="Times New Roman"/>
           <w:sz w:val="24"/>
@@ -462,7 +402,7 @@
           <w:ilvl w:val="0"/>
           <w:numId w:val="3"/>
         </w:numPr>
-        <w:spacing w:before="60" w:afterLines="60" w:after="144"/>
+        <w:spacing w:after="120"/>
         <w:rPr>
           <w:rFonts w:ascii="Times New Roman" w:hAnsi="Times New Roman" w:cs="Times New Roman"/>
           <w:sz w:val="24"/>
@@ -483,7 +423,7 @@
           <w:ilvl w:val="0"/>
           <w:numId w:val="3"/>
         </w:numPr>
-        <w:spacing w:before="60" w:afterLines="60" w:after="144"/>
+        <w:spacing w:after="120"/>
         <w:rPr>
           <w:rFonts w:ascii="Times New Roman" w:hAnsi="Times New Roman" w:cs="Times New Roman"/>
           <w:sz w:val="24"/>
@@ -504,7 +444,7 @@
           <w:ilvl w:val="0"/>
           <w:numId w:val="3"/>
         </w:numPr>
-        <w:spacing w:before="60" w:afterLines="60" w:after="144"/>
+        <w:spacing w:after="120"/>
         <w:rPr>
           <w:rFonts w:ascii="Times New Roman" w:hAnsi="Times New Roman" w:cs="Times New Roman"/>
           <w:sz w:val="24"/>
@@ -525,7 +465,7 @@
           <w:ilvl w:val="0"/>
           <w:numId w:val="3"/>
         </w:numPr>
-        <w:spacing w:before="60" w:afterLines="60" w:after="144"/>
+        <w:spacing w:after="120"/>
         <w:rPr>
           <w:rFonts w:ascii="Times New Roman" w:hAnsi="Times New Roman" w:cs="Times New Roman"/>
           <w:sz w:val="24"/>
@@ -546,7 +486,7 @@
           <w:ilvl w:val="0"/>
           <w:numId w:val="3"/>
         </w:numPr>
-        <w:spacing w:before="60" w:afterLines="60" w:after="144"/>
+        <w:spacing w:after="120"/>
         <w:rPr>
           <w:rFonts w:ascii="Times New Roman" w:hAnsi="Times New Roman" w:cs="Times New Roman"/>
           <w:sz w:val="24"/>
@@ -562,58 +502,52 @@
     </w:p>
     <w:p>
       <w:pPr>
-        <w:spacing w:before="60" w:afterLines="60" w:after="144"/>
-        <w:rPr>
-          <w:rFonts w:ascii="Times New Roman" w:hAnsi="Times New Roman" w:cs="Times New Roman"/>
-          <w:sz w:val="24"/>
-        </w:rPr>
-      </w:pPr>
-    </w:p>
-    <w:p>
-      <w:pPr>
-        <w:spacing w:before="60" w:afterLines="60" w:after="144"/>
-        <w:rPr>
-          <w:rFonts w:ascii="Times New Roman" w:hAnsi="Times New Roman" w:cs="Times New Roman"/>
-          <w:b/>
-          <w:sz w:val="28"/>
-          <w:u w:val="single"/>
-        </w:rPr>
-      </w:pPr>
-    </w:p>
-    <w:p>
-      <w:pPr>
-        <w:spacing w:before="60" w:afterLines="60" w:after="144"/>
-        <w:rPr>
-          <w:rFonts w:ascii="Times New Roman" w:hAnsi="Times New Roman" w:cs="Times New Roman"/>
-          <w:b/>
-          <w:sz w:val="28"/>
-          <w:u w:val="single"/>
-        </w:rPr>
-      </w:pPr>
-      <w:r>
-        <w:rPr>
-          <w:rFonts w:ascii="Times New Roman" w:hAnsi="Times New Roman" w:cs="Times New Roman"/>
-          <w:b/>
-          <w:sz w:val="28"/>
-          <w:u w:val="single"/>
+        <w:spacing w:after="120"/>
+        <w:rPr>
+          <w:rFonts w:ascii="Times New Roman" w:hAnsi="Times New Roman" w:cs="Times New Roman"/>
+          <w:sz w:val="24"/>
+        </w:rPr>
+      </w:pPr>
+      <w:r>
+        <w:rPr>
+          <w:rFonts w:ascii="Times New Roman" w:hAnsi="Times New Roman" w:cs="Times New Roman"/>
+          <w:sz w:val="24"/>
+        </w:rPr>
+        <w:t>Thomas really liked this idea.</w:t>
+      </w:r>
+    </w:p>
+    <w:p>
+      <w:pPr>
+        <w:spacing w:after="120"/>
+        <w:rPr>
+          <w:rFonts w:ascii="Times New Roman" w:hAnsi="Times New Roman" w:cs="Times New Roman"/>
+          <w:sz w:val="24"/>
+        </w:rPr>
+      </w:pPr>
+    </w:p>
+    <w:p>
+      <w:pPr>
+        <w:spacing w:after="120"/>
+        <w:rPr>
+          <w:rFonts w:ascii="Times New Roman" w:hAnsi="Times New Roman" w:cs="Times New Roman"/>
+          <w:sz w:val="24"/>
+        </w:rPr>
+      </w:pPr>
+    </w:p>
+    <w:p>
+      <w:pPr>
+        <w:spacing w:after="120"/>
+        <w:rPr>
+          <w:rFonts w:ascii="Times New Roman" w:hAnsi="Times New Roman" w:cs="Times New Roman"/>
+          <w:sz w:val="24"/>
+        </w:rPr>
+      </w:pPr>
+      <w:r>
+        <w:rPr>
+          <w:rFonts w:ascii="Times New Roman" w:hAnsi="Times New Roman" w:cs="Times New Roman"/>
+          <w:sz w:val="24"/>
         </w:rPr>
         <w:lastRenderedPageBreak/>
-        <w:t>Racing Game Research</w:t>
-      </w:r>
-    </w:p>
-    <w:p>
-      <w:pPr>
-        <w:spacing w:before="60" w:afterLines="60" w:after="144"/>
-        <w:rPr>
-          <w:rFonts w:ascii="Times New Roman" w:hAnsi="Times New Roman" w:cs="Times New Roman"/>
-          <w:sz w:val="24"/>
-        </w:rPr>
-      </w:pPr>
-      <w:r>
-        <w:rPr>
-          <w:rFonts w:ascii="Times New Roman" w:hAnsi="Times New Roman" w:cs="Times New Roman"/>
-          <w:sz w:val="24"/>
-        </w:rPr>
         <w:t xml:space="preserve">We then moved to Thomas’s Racing game genre. Thomas didn’t think to research the core game loop of these </w:t>
       </w:r>
       <w:r>
@@ -633,7 +567,7 @@
     </w:p>
     <w:p>
       <w:pPr>
-        <w:spacing w:before="60" w:afterLines="60" w:after="144"/>
+        <w:spacing w:after="120"/>
         <w:rPr>
           <w:rFonts w:ascii="Times New Roman" w:hAnsi="Times New Roman" w:cs="Times New Roman"/>
           <w:sz w:val="24"/>
@@ -654,7 +588,7 @@
           <w:ilvl w:val="0"/>
           <w:numId w:val="4"/>
         </w:numPr>
-        <w:spacing w:before="60" w:afterLines="60" w:after="144"/>
+        <w:spacing w:after="120"/>
         <w:rPr>
           <w:rFonts w:ascii="Times New Roman" w:hAnsi="Times New Roman" w:cs="Times New Roman"/>
           <w:sz w:val="24"/>
@@ -675,7 +609,7 @@
           <w:ilvl w:val="0"/>
           <w:numId w:val="4"/>
         </w:numPr>
-        <w:spacing w:before="60" w:afterLines="60" w:after="144"/>
+        <w:spacing w:after="120"/>
         <w:rPr>
           <w:rFonts w:ascii="Times New Roman" w:hAnsi="Times New Roman" w:cs="Times New Roman"/>
           <w:sz w:val="24"/>
@@ -696,7 +630,7 @@
           <w:ilvl w:val="0"/>
           <w:numId w:val="4"/>
         </w:numPr>
-        <w:spacing w:before="60" w:afterLines="60" w:after="144"/>
+        <w:spacing w:after="120"/>
         <w:rPr>
           <w:rFonts w:ascii="Times New Roman" w:hAnsi="Times New Roman" w:cs="Times New Roman"/>
           <w:sz w:val="24"/>
@@ -717,7 +651,7 @@
           <w:ilvl w:val="0"/>
           <w:numId w:val="4"/>
         </w:numPr>
-        <w:spacing w:before="60" w:afterLines="60" w:after="144"/>
+        <w:spacing w:after="120"/>
         <w:rPr>
           <w:rFonts w:ascii="Times New Roman" w:hAnsi="Times New Roman" w:cs="Times New Roman"/>
           <w:sz w:val="24"/>
@@ -738,7 +672,7 @@
           <w:ilvl w:val="0"/>
           <w:numId w:val="4"/>
         </w:numPr>
-        <w:spacing w:before="60" w:afterLines="60" w:after="144"/>
+        <w:spacing w:after="120"/>
         <w:rPr>
           <w:rFonts w:ascii="Times New Roman" w:hAnsi="Times New Roman" w:cs="Times New Roman"/>
           <w:sz w:val="24"/>
@@ -754,29 +688,16 @@
     </w:p>
     <w:p>
       <w:pPr>
-        <w:spacing w:before="60" w:afterLines="60" w:after="144"/>
-        <w:rPr>
-          <w:rFonts w:ascii="Times New Roman" w:hAnsi="Times New Roman" w:cs="Times New Roman"/>
-          <w:b/>
-          <w:sz w:val="28"/>
-          <w:u w:val="single"/>
-        </w:rPr>
-      </w:pPr>
-      <w:r>
-        <w:rPr>
-          <w:rFonts w:ascii="Times New Roman" w:hAnsi="Times New Roman" w:cs="Times New Roman"/>
-          <w:b/>
-          <w:sz w:val="28"/>
-          <w:u w:val="single"/>
-        </w:rPr>
-        <w:t>Catapult Game Research</w:t>
-      </w:r>
-      <w:bookmarkStart w:id="0" w:name="_GoBack"/>
-      <w:bookmarkEnd w:id="0"/>
-    </w:p>
-    <w:p>
-      <w:pPr>
-        <w:spacing w:before="60" w:afterLines="60" w:after="144"/>
+        <w:spacing w:after="120"/>
+        <w:rPr>
+          <w:rFonts w:ascii="Times New Roman" w:hAnsi="Times New Roman" w:cs="Times New Roman"/>
+          <w:sz w:val="24"/>
+        </w:rPr>
+      </w:pPr>
+    </w:p>
+    <w:p>
+      <w:pPr>
+        <w:spacing w:after="120"/>
         <w:rPr>
           <w:rFonts w:ascii="Times New Roman" w:hAnsi="Times New Roman" w:cs="Times New Roman"/>
           <w:sz w:val="24"/>
@@ -799,7 +720,7 @@
     </w:p>
     <w:p>
       <w:pPr>
-        <w:spacing w:before="60" w:afterLines="60" w:after="144"/>
+        <w:spacing w:after="120"/>
         <w:rPr>
           <w:rFonts w:ascii="Times New Roman" w:hAnsi="Times New Roman" w:cs="Times New Roman"/>
           <w:sz w:val="24"/>
@@ -815,7 +736,7 @@
     </w:p>
     <w:p>
       <w:pPr>
-        <w:spacing w:before="60" w:afterLines="60" w:after="144"/>
+        <w:spacing w:after="120"/>
         <w:rPr>
           <w:rFonts w:ascii="Times New Roman" w:hAnsi="Times New Roman" w:cs="Times New Roman"/>
           <w:sz w:val="24"/>
@@ -836,7 +757,7 @@
           <w:ilvl w:val="0"/>
           <w:numId w:val="5"/>
         </w:numPr>
-        <w:spacing w:before="60" w:afterLines="60" w:after="144"/>
+        <w:spacing w:after="120"/>
         <w:rPr>
           <w:rFonts w:ascii="Times New Roman" w:hAnsi="Times New Roman" w:cs="Times New Roman"/>
           <w:sz w:val="24"/>
@@ -857,7 +778,7 @@
           <w:ilvl w:val="0"/>
           <w:numId w:val="5"/>
         </w:numPr>
-        <w:spacing w:before="60" w:afterLines="60" w:after="144"/>
+        <w:spacing w:after="120"/>
         <w:rPr>
           <w:rFonts w:ascii="Times New Roman" w:hAnsi="Times New Roman" w:cs="Times New Roman"/>
           <w:sz w:val="24"/>
@@ -878,7 +799,7 @@
           <w:ilvl w:val="0"/>
           <w:numId w:val="5"/>
         </w:numPr>
-        <w:spacing w:before="60" w:afterLines="60" w:after="144"/>
+        <w:spacing w:after="120"/>
         <w:rPr>
           <w:rFonts w:ascii="Times New Roman" w:hAnsi="Times New Roman" w:cs="Times New Roman"/>
           <w:sz w:val="24"/>
@@ -899,7 +820,7 @@
           <w:ilvl w:val="0"/>
           <w:numId w:val="5"/>
         </w:numPr>
-        <w:spacing w:before="60" w:afterLines="60" w:after="144"/>
+        <w:spacing w:after="120"/>
         <w:rPr>
           <w:rFonts w:ascii="Times New Roman" w:hAnsi="Times New Roman" w:cs="Times New Roman"/>
           <w:sz w:val="24"/>
@@ -920,7 +841,7 @@
           <w:ilvl w:val="0"/>
           <w:numId w:val="5"/>
         </w:numPr>
-        <w:spacing w:before="60" w:afterLines="60" w:after="144"/>
+        <w:spacing w:after="120"/>
         <w:rPr>
           <w:rFonts w:ascii="Times New Roman" w:hAnsi="Times New Roman" w:cs="Times New Roman"/>
           <w:sz w:val="24"/>
@@ -936,27 +857,36 @@
     </w:p>
     <w:p>
       <w:pPr>
-        <w:spacing w:before="60" w:afterLines="60" w:after="144"/>
-        <w:rPr>
-          <w:rFonts w:ascii="Times New Roman" w:hAnsi="Times New Roman" w:cs="Times New Roman"/>
-          <w:sz w:val="24"/>
-        </w:rPr>
-      </w:pPr>
-    </w:p>
-    <w:p>
-      <w:pPr>
-        <w:spacing w:before="60" w:afterLines="60" w:after="144"/>
-        <w:rPr>
-          <w:rFonts w:ascii="Times New Roman" w:hAnsi="Times New Roman" w:cs="Times New Roman"/>
-          <w:sz w:val="24"/>
-        </w:rPr>
-      </w:pPr>
-      <w:r>
-        <w:rPr>
-          <w:rFonts w:ascii="Times New Roman" w:hAnsi="Times New Roman" w:cs="Times New Roman"/>
-          <w:sz w:val="24"/>
-        </w:rPr>
-        <w:t>After reviewing everyone’s work we then worked on the tasks that where needing to be set for week two sprint.</w:t>
+        <w:spacing w:after="120"/>
+        <w:rPr>
+          <w:rFonts w:ascii="Times New Roman" w:hAnsi="Times New Roman" w:cs="Times New Roman"/>
+          <w:sz w:val="24"/>
+        </w:rPr>
+      </w:pPr>
+    </w:p>
+    <w:p>
+      <w:pPr>
+        <w:spacing w:after="120"/>
+        <w:rPr>
+          <w:rFonts w:ascii="Times New Roman" w:hAnsi="Times New Roman" w:cs="Times New Roman"/>
+          <w:sz w:val="24"/>
+        </w:rPr>
+      </w:pPr>
+      <w:r>
+        <w:rPr>
+          <w:rFonts w:ascii="Times New Roman" w:hAnsi="Times New Roman" w:cs="Times New Roman"/>
+          <w:sz w:val="24"/>
+        </w:rPr>
+        <w:t>After reviewing everyone’s</w:t>
+      </w:r>
+      <w:bookmarkStart w:id="0" w:name="_GoBack"/>
+      <w:bookmarkEnd w:id="0"/>
+      <w:r>
+        <w:rPr>
+          <w:rFonts w:ascii="Times New Roman" w:hAnsi="Times New Roman" w:cs="Times New Roman"/>
+          <w:sz w:val="24"/>
+        </w:rPr>
+        <w:t xml:space="preserve"> work we then worked on the tasks that where needing to be set for week two sprint.</w:t>
       </w:r>
     </w:p>
     <w:p>
@@ -1020,8 +950,8 @@
 </file>
 
 <file path=word/numbering.xml><?xml version="1.0" encoding="utf-8"?>
-<w:numbering xmlns:wpc="http://schemas.microsoft.com/office/word/2010/wordprocessingCanvas" xmlns:mc="http://schemas.openxmlformats.org/markup-compatibility/2006" xmlns:o="urn:schemas-microsoft-com:office:office" xmlns:r="http://schemas.openxmlformats.org/officeDocument/2006/relationships" xmlns:m="http://schemas.openxmlformats.org/officeDocument/2006/math" xmlns:v="urn:schemas-microsoft-com:vml" xmlns:wp14="http://schemas.microsoft.com/office/word/2010/wordprocessingDrawing" xmlns:wp="http://schemas.openxmlformats.org/drawingml/2006/wordprocessingDrawing" xmlns:w10="urn:schemas-microsoft-com:office:word" xmlns:w="http://schemas.openxmlformats.org/wordprocessingml/2006/main" xmlns:w14="http://schemas.microsoft.com/office/word/2010/wordml" xmlns:w15="http://schemas.microsoft.com/office/word/2012/wordml" xmlns:wpg="http://schemas.microsoft.com/office/word/2010/wordprocessingGroup" xmlns:wpi="http://schemas.microsoft.com/office/word/2010/wordprocessingInk" xmlns:wne="http://schemas.microsoft.com/office/word/2006/wordml" xmlns:wps="http://schemas.microsoft.com/office/word/2010/wordprocessingShape" mc:Ignorable="w14 w15 wp14">
-  <w:abstractNum w:abstractNumId="0" w15:restartNumberingAfterBreak="0">
+<w:numbering xmlns:wpc="http://schemas.microsoft.com/office/word/2010/wordprocessingCanvas" xmlns:mc="http://schemas.openxmlformats.org/markup-compatibility/2006" xmlns:o="urn:schemas-microsoft-com:office:office" xmlns:r="http://schemas.openxmlformats.org/officeDocument/2006/relationships" xmlns:m="http://schemas.openxmlformats.org/officeDocument/2006/math" xmlns:v="urn:schemas-microsoft-com:vml" xmlns:wp14="http://schemas.microsoft.com/office/word/2010/wordprocessingDrawing" xmlns:wp="http://schemas.openxmlformats.org/drawingml/2006/wordprocessingDrawing" xmlns:w10="urn:schemas-microsoft-com:office:word" xmlns:w="http://schemas.openxmlformats.org/wordprocessingml/2006/main" xmlns:w14="http://schemas.microsoft.com/office/word/2010/wordml" xmlns:wpg="http://schemas.microsoft.com/office/word/2010/wordprocessingGroup" xmlns:wpi="http://schemas.microsoft.com/office/word/2010/wordprocessingInk" xmlns:wne="http://schemas.microsoft.com/office/word/2006/wordml" xmlns:wps="http://schemas.microsoft.com/office/word/2010/wordprocessingShape" mc:Ignorable="w14 wp14">
+  <w:abstractNum w:abstractNumId="0">
     <w:nsid w:val="02373302"/>
     <w:multiLevelType w:val="hybridMultilevel"/>
     <w:tmpl w:val="3CB44392"/>
@@ -1134,7 +1064,7 @@
       </w:rPr>
     </w:lvl>
   </w:abstractNum>
-  <w:abstractNum w:abstractNumId="1" w15:restartNumberingAfterBreak="0">
+  <w:abstractNum w:abstractNumId="1">
     <w:nsid w:val="153A01EB"/>
     <w:multiLevelType w:val="hybridMultilevel"/>
     <w:tmpl w:val="91A4D82E"/>
@@ -1247,7 +1177,7 @@
       </w:rPr>
     </w:lvl>
   </w:abstractNum>
-  <w:abstractNum w:abstractNumId="2" w15:restartNumberingAfterBreak="0">
+  <w:abstractNum w:abstractNumId="2">
     <w:nsid w:val="581B3AFB"/>
     <w:multiLevelType w:val="hybridMultilevel"/>
     <w:tmpl w:val="E7EC088E"/>
@@ -1360,7 +1290,7 @@
       </w:rPr>
     </w:lvl>
   </w:abstractNum>
-  <w:abstractNum w:abstractNumId="3" w15:restartNumberingAfterBreak="0">
+  <w:abstractNum w:abstractNumId="3">
     <w:nsid w:val="69233530"/>
     <w:multiLevelType w:val="hybridMultilevel"/>
     <w:tmpl w:val="41E8AE0A"/>
@@ -1473,7 +1403,7 @@
       </w:rPr>
     </w:lvl>
   </w:abstractNum>
-  <w:abstractNum w:abstractNumId="4" w15:restartNumberingAfterBreak="0">
+  <w:abstractNum w:abstractNumId="4">
     <w:nsid w:val="78243C6C"/>
     <w:multiLevelType w:val="hybridMultilevel"/>
     <w:tmpl w:val="702EFA5A"/>
@@ -1605,7 +1535,7 @@
 </file>
 
 <file path=word/styles.xml><?xml version="1.0" encoding="utf-8"?>
-<w:styles xmlns:mc="http://schemas.openxmlformats.org/markup-compatibility/2006" xmlns:r="http://schemas.openxmlformats.org/officeDocument/2006/relationships" xmlns:w="http://schemas.openxmlformats.org/wordprocessingml/2006/main" xmlns:w14="http://schemas.microsoft.com/office/word/2010/wordml" xmlns:w15="http://schemas.microsoft.com/office/word/2012/wordml" mc:Ignorable="w14 w15">
+<w:styles xmlns:mc="http://schemas.openxmlformats.org/markup-compatibility/2006" xmlns:r="http://schemas.openxmlformats.org/officeDocument/2006/relationships" xmlns:w="http://schemas.openxmlformats.org/wordprocessingml/2006/main" xmlns:w14="http://schemas.microsoft.com/office/word/2010/wordml" mc:Ignorable="w14">
   <w:docDefaults>
     <w:rPrDefault>
       <w:rPr>
@@ -1621,378 +1551,345 @@
       </w:pPr>
     </w:pPrDefault>
   </w:docDefaults>
-  <w:latentStyles w:defLockedState="0" w:defUIPriority="99" w:defSemiHidden="0" w:defUnhideWhenUsed="0" w:defQFormat="0" w:count="371">
-    <w:lsdException w:name="Normal" w:uiPriority="0" w:qFormat="1"/>
-    <w:lsdException w:name="heading 1" w:uiPriority="9" w:qFormat="1"/>
-    <w:lsdException w:name="heading 2" w:semiHidden="1" w:uiPriority="9" w:unhideWhenUsed="1" w:qFormat="1"/>
-    <w:lsdException w:name="heading 3" w:semiHidden="1" w:uiPriority="9" w:unhideWhenUsed="1" w:qFormat="1"/>
-    <w:lsdException w:name="heading 4" w:semiHidden="1" w:uiPriority="9" w:unhideWhenUsed="1" w:qFormat="1"/>
-    <w:lsdException w:name="heading 5" w:semiHidden="1" w:uiPriority="9" w:unhideWhenUsed="1" w:qFormat="1"/>
-    <w:lsdException w:name="heading 6" w:semiHidden="1" w:uiPriority="9" w:unhideWhenUsed="1" w:qFormat="1"/>
-    <w:lsdException w:name="heading 7" w:semiHidden="1" w:uiPriority="9" w:unhideWhenUsed="1" w:qFormat="1"/>
-    <w:lsdException w:name="heading 8" w:semiHidden="1" w:uiPriority="9" w:unhideWhenUsed="1" w:qFormat="1"/>
-    <w:lsdException w:name="heading 9" w:semiHidden="1" w:uiPriority="9" w:unhideWhenUsed="1" w:qFormat="1"/>
-    <w:lsdException w:name="index 1" w:semiHidden="1" w:unhideWhenUsed="1"/>
-    <w:lsdException w:name="index 2" w:semiHidden="1" w:unhideWhenUsed="1"/>
-    <w:lsdException w:name="index 3" w:semiHidden="1" w:unhideWhenUsed="1"/>
-    <w:lsdException w:name="index 4" w:semiHidden="1" w:unhideWhenUsed="1"/>
-    <w:lsdException w:name="index 5" w:semiHidden="1" w:unhideWhenUsed="1"/>
-    <w:lsdException w:name="index 6" w:semiHidden="1" w:unhideWhenUsed="1"/>
-    <w:lsdException w:name="index 7" w:semiHidden="1" w:unhideWhenUsed="1"/>
-    <w:lsdException w:name="index 8" w:semiHidden="1" w:unhideWhenUsed="1"/>
-    <w:lsdException w:name="index 9" w:semiHidden="1" w:unhideWhenUsed="1"/>
-    <w:lsdException w:name="toc 1" w:semiHidden="1" w:uiPriority="39" w:unhideWhenUsed="1"/>
-    <w:lsdException w:name="toc 2" w:semiHidden="1" w:uiPriority="39" w:unhideWhenUsed="1"/>
-    <w:lsdException w:name="toc 3" w:semiHidden="1" w:uiPriority="39" w:unhideWhenUsed="1"/>
-    <w:lsdException w:name="toc 4" w:semiHidden="1" w:uiPriority="39" w:unhideWhenUsed="1"/>
-    <w:lsdException w:name="toc 5" w:semiHidden="1" w:uiPriority="39" w:unhideWhenUsed="1"/>
-    <w:lsdException w:name="toc 6" w:semiHidden="1" w:uiPriority="39" w:unhideWhenUsed="1"/>
-    <w:lsdException w:name="toc 7" w:semiHidden="1" w:uiPriority="39" w:unhideWhenUsed="1"/>
-    <w:lsdException w:name="toc 8" w:semiHidden="1" w:uiPriority="39" w:unhideWhenUsed="1"/>
-    <w:lsdException w:name="toc 9" w:semiHidden="1" w:uiPriority="39" w:unhideWhenUsed="1"/>
-    <w:lsdException w:name="Normal Indent" w:semiHidden="1" w:unhideWhenUsed="1"/>
-    <w:lsdException w:name="footnote text" w:semiHidden="1" w:unhideWhenUsed="1"/>
-    <w:lsdException w:name="annotation text" w:semiHidden="1" w:unhideWhenUsed="1"/>
-    <w:lsdException w:name="header" w:semiHidden="1" w:unhideWhenUsed="1"/>
-    <w:lsdException w:name="footer" w:semiHidden="1" w:unhideWhenUsed="1"/>
-    <w:lsdException w:name="index heading" w:semiHidden="1" w:unhideWhenUsed="1"/>
-    <w:lsdException w:name="caption" w:semiHidden="1" w:uiPriority="35" w:unhideWhenUsed="1" w:qFormat="1"/>
-    <w:lsdException w:name="table of figures" w:semiHidden="1" w:unhideWhenUsed="1"/>
-    <w:lsdException w:name="envelope address" w:semiHidden="1" w:unhideWhenUsed="1"/>
-    <w:lsdException w:name="envelope return" w:semiHidden="1" w:unhideWhenUsed="1"/>
-    <w:lsdException w:name="footnote reference" w:semiHidden="1" w:unhideWhenUsed="1"/>
-    <w:lsdException w:name="annotation reference" w:semiHidden="1" w:unhideWhenUsed="1"/>
-    <w:lsdException w:name="line number" w:semiHidden="1" w:unhideWhenUsed="1"/>
-    <w:lsdException w:name="page number" w:semiHidden="1" w:unhideWhenUsed="1"/>
-    <w:lsdException w:name="endnote reference" w:semiHidden="1" w:unhideWhenUsed="1"/>
-    <w:lsdException w:name="endnote text" w:semiHidden="1" w:unhideWhenUsed="1"/>
-    <w:lsdException w:name="table of authorities" w:semiHidden="1" w:unhideWhenUsed="1"/>
-    <w:lsdException w:name="macro" w:semiHidden="1" w:unhideWhenUsed="1"/>
-    <w:lsdException w:name="toa heading" w:semiHidden="1" w:unhideWhenUsed="1"/>
-    <w:lsdException w:name="List" w:semiHidden="1" w:unhideWhenUsed="1"/>
-    <w:lsdException w:name="List Bullet" w:semiHidden="1" w:unhideWhenUsed="1"/>
-    <w:lsdException w:name="List Number" w:semiHidden="1" w:unhideWhenUsed="1"/>
-    <w:lsdException w:name="List 2" w:semiHidden="1" w:unhideWhenUsed="1"/>
-    <w:lsdException w:name="List 3" w:semiHidden="1" w:unhideWhenUsed="1"/>
-    <w:lsdException w:name="List 4" w:semiHidden="1" w:unhideWhenUsed="1"/>
-    <w:lsdException w:name="List 5" w:semiHidden="1" w:unhideWhenUsed="1"/>
-    <w:lsdException w:name="List Bullet 2" w:semiHidden="1" w:unhideWhenUsed="1"/>
-    <w:lsdException w:name="List Bullet 3" w:semiHidden="1" w:unhideWhenUsed="1"/>
-    <w:lsdException w:name="List Bullet 4" w:semiHidden="1" w:unhideWhenUsed="1"/>
-    <w:lsdException w:name="List Bullet 5" w:semiHidden="1" w:unhideWhenUsed="1"/>
-    <w:lsdException w:name="List Number 2" w:semiHidden="1" w:unhideWhenUsed="1"/>
-    <w:lsdException w:name="List Number 3" w:semiHidden="1" w:unhideWhenUsed="1"/>
-    <w:lsdException w:name="List Number 4" w:semiHidden="1" w:unhideWhenUsed="1"/>
-    <w:lsdException w:name="List Number 5" w:semiHidden="1" w:unhideWhenUsed="1"/>
-    <w:lsdException w:name="Title" w:uiPriority="10" w:qFormat="1"/>
-    <w:lsdException w:name="Closing" w:semiHidden="1" w:unhideWhenUsed="1"/>
-    <w:lsdException w:name="Signature" w:semiHidden="1" w:unhideWhenUsed="1"/>
-    <w:lsdException w:name="Default Paragraph Font" w:semiHidden="1" w:uiPriority="1" w:unhideWhenUsed="1"/>
-    <w:lsdException w:name="Body Text" w:semiHidden="1" w:unhideWhenUsed="1"/>
-    <w:lsdException w:name="Body Text Indent" w:semiHidden="1" w:unhideWhenUsed="1"/>
-    <w:lsdException w:name="List Continue" w:semiHidden="1" w:unhideWhenUsed="1"/>
-    <w:lsdException w:name="List Continue 2" w:semiHidden="1" w:unhideWhenUsed="1"/>
-    <w:lsdException w:name="List Continue 3" w:semiHidden="1" w:unhideWhenUsed="1"/>
-    <w:lsdException w:name="List Continue 4" w:semiHidden="1" w:unhideWhenUsed="1"/>
-    <w:lsdException w:name="List Continue 5" w:semiHidden="1" w:unhideWhenUsed="1"/>
-    <w:lsdException w:name="Message Header" w:semiHidden="1" w:unhideWhenUsed="1"/>
-    <w:lsdException w:name="Subtitle" w:uiPriority="11" w:qFormat="1"/>
-    <w:lsdException w:name="Salutation" w:semiHidden="1" w:unhideWhenUsed="1"/>
-    <w:lsdException w:name="Date" w:semiHidden="1" w:unhideWhenUsed="1"/>
-    <w:lsdException w:name="Body Text First Indent" w:semiHidden="1" w:unhideWhenUsed="1"/>
-    <w:lsdException w:name="Body Text First Indent 2" w:semiHidden="1" w:unhideWhenUsed="1"/>
-    <w:lsdException w:name="Note Heading" w:semiHidden="1" w:unhideWhenUsed="1"/>
-    <w:lsdException w:name="Body Text 2" w:semiHidden="1" w:unhideWhenUsed="1"/>
-    <w:lsdException w:name="Body Text 3" w:semiHidden="1" w:unhideWhenUsed="1"/>
-    <w:lsdException w:name="Body Text Indent 2" w:semiHidden="1" w:unhideWhenUsed="1"/>
-    <w:lsdException w:name="Body Text Indent 3" w:semiHidden="1" w:unhideWhenUsed="1"/>
-    <w:lsdException w:name="Block Text" w:semiHidden="1" w:unhideWhenUsed="1"/>
-    <w:lsdException w:name="Hyperlink" w:semiHidden="1" w:unhideWhenUsed="1"/>
-    <w:lsdException w:name="FollowedHyperlink" w:semiHidden="1" w:unhideWhenUsed="1"/>
-    <w:lsdException w:name="Strong" w:uiPriority="22" w:qFormat="1"/>
-    <w:lsdException w:name="Emphasis" w:uiPriority="20" w:qFormat="1"/>
-    <w:lsdException w:name="Document Map" w:semiHidden="1" w:unhideWhenUsed="1"/>
-    <w:lsdException w:name="Plain Text" w:semiHidden="1" w:unhideWhenUsed="1"/>
-    <w:lsdException w:name="E-mail Signature" w:semiHidden="1" w:unhideWhenUsed="1"/>
-    <w:lsdException w:name="HTML Top of Form" w:semiHidden="1" w:unhideWhenUsed="1"/>
-    <w:lsdException w:name="HTML Bottom of Form" w:semiHidden="1" w:unhideWhenUsed="1"/>
-    <w:lsdException w:name="Normal (Web)" w:semiHidden="1" w:unhideWhenUsed="1"/>
-    <w:lsdException w:name="HTML Acronym" w:semiHidden="1" w:unhideWhenUsed="1"/>
-    <w:lsdException w:name="HTML Address" w:semiHidden="1" w:unhideWhenUsed="1"/>
-    <w:lsdException w:name="HTML Cite" w:semiHidden="1" w:unhideWhenUsed="1"/>
-    <w:lsdException w:name="HTML Code" w:semiHidden="1" w:unhideWhenUsed="1"/>
-    <w:lsdException w:name="HTML Definition" w:semiHidden="1" w:unhideWhenUsed="1"/>
-    <w:lsdException w:name="HTML Keyboard" w:semiHidden="1" w:unhideWhenUsed="1"/>
-    <w:lsdException w:name="HTML Preformatted" w:semiHidden="1" w:unhideWhenUsed="1"/>
-    <w:lsdException w:name="HTML Sample" w:semiHidden="1" w:unhideWhenUsed="1"/>
-    <w:lsdException w:name="HTML Typewriter" w:semiHidden="1" w:unhideWhenUsed="1"/>
-    <w:lsdException w:name="HTML Variable" w:semiHidden="1" w:unhideWhenUsed="1"/>
-    <w:lsdException w:name="Normal Table" w:semiHidden="1" w:unhideWhenUsed="1"/>
-    <w:lsdException w:name="annotation subject" w:semiHidden="1" w:unhideWhenUsed="1"/>
-    <w:lsdException w:name="No List" w:semiHidden="1" w:unhideWhenUsed="1"/>
-    <w:lsdException w:name="Outline List 1" w:semiHidden="1" w:unhideWhenUsed="1"/>
-    <w:lsdException w:name="Outline List 2" w:semiHidden="1" w:unhideWhenUsed="1"/>
-    <w:lsdException w:name="Outline List 3" w:semiHidden="1" w:unhideWhenUsed="1"/>
-    <w:lsdException w:name="Table Simple 1" w:semiHidden="1" w:unhideWhenUsed="1"/>
-    <w:lsdException w:name="Table Simple 2" w:semiHidden="1" w:unhideWhenUsed="1"/>
-    <w:lsdException w:name="Table Simple 3" w:semiHidden="1" w:unhideWhenUsed="1"/>
-    <w:lsdException w:name="Table Classic 1" w:semiHidden="1" w:unhideWhenUsed="1"/>
-    <w:lsdException w:name="Table Classic 2" w:semiHidden="1" w:unhideWhenUsed="1"/>
-    <w:lsdException w:name="Table Classic 3" w:semiHidden="1" w:unhideWhenUsed="1"/>
-    <w:lsdException w:name="Table Classic 4" w:semiHidden="1" w:unhideWhenUsed="1"/>
-    <w:lsdException w:name="Table Colorful 1" w:semiHidden="1" w:unhideWhenUsed="1"/>
-    <w:lsdException w:name="Table Colorful 2" w:semiHidden="1" w:unhideWhenUsed="1"/>
-    <w:lsdException w:name="Table Colorful 3" w:semiHidden="1" w:unhideWhenUsed="1"/>
-    <w:lsdException w:name="Table Columns 1" w:semiHidden="1" w:unhideWhenUsed="1"/>
-    <w:lsdException w:name="Table Columns 2" w:semiHidden="1" w:unhideWhenUsed="1"/>
-    <w:lsdException w:name="Table Columns 3" w:semiHidden="1" w:unhideWhenUsed="1"/>
-    <w:lsdException w:name="Table Columns 4" w:semiHidden="1" w:unhideWhenUsed="1"/>
-    <w:lsdException w:name="Table Columns 5" w:semiHidden="1" w:unhideWhenUsed="1"/>
-    <w:lsdException w:name="Table Grid 1" w:semiHidden="1" w:unhideWhenUsed="1"/>
-    <w:lsdException w:name="Table Grid 2" w:semiHidden="1" w:unhideWhenUsed="1"/>
-    <w:lsdException w:name="Table Grid 3" w:semiHidden="1" w:unhideWhenUsed="1"/>
-    <w:lsdException w:name="Table Grid 4" w:semiHidden="1" w:unhideWhenUsed="1"/>
-    <w:lsdException w:name="Table Grid 5" w:semiHidden="1" w:unhideWhenUsed="1"/>
-    <w:lsdException w:name="Table Grid 6" w:semiHidden="1" w:unhideWhenUsed="1"/>
-    <w:lsdException w:name="Table Grid 7" w:semiHidden="1" w:unhideWhenUsed="1"/>
-    <w:lsdException w:name="Table Grid 8" w:semiHidden="1" w:unhideWhenUsed="1"/>
-    <w:lsdException w:name="Table List 1" w:semiHidden="1" w:unhideWhenUsed="1"/>
-    <w:lsdException w:name="Table List 2" w:semiHidden="1" w:unhideWhenUsed="1"/>
-    <w:lsdException w:name="Table List 3" w:semiHidden="1" w:unhideWhenUsed="1"/>
-    <w:lsdException w:name="Table List 4" w:semiHidden="1" w:unhideWhenUsed="1"/>
-    <w:lsdException w:name="Table List 5" w:semiHidden="1" w:unhideWhenUsed="1"/>
-    <w:lsdException w:name="Table List 6" w:semiHidden="1" w:unhideWhenUsed="1"/>
-    <w:lsdException w:name="Table List 7" w:semiHidden="1" w:unhideWhenUsed="1"/>
-    <w:lsdException w:name="Table List 8" w:semiHidden="1" w:unhideWhenUsed="1"/>
-    <w:lsdException w:name="Table 3D effects 1" w:semiHidden="1" w:unhideWhenUsed="1"/>
-    <w:lsdException w:name="Table 3D effects 2" w:semiHidden="1" w:unhideWhenUsed="1"/>
-    <w:lsdException w:name="Table 3D effects 3" w:semiHidden="1" w:unhideWhenUsed="1"/>
-    <w:lsdException w:name="Table Contemporary" w:semiHidden="1" w:unhideWhenUsed="1"/>
-    <w:lsdException w:name="Table Elegant" w:semiHidden="1" w:unhideWhenUsed="1"/>
-    <w:lsdException w:name="Table Professional" w:semiHidden="1" w:unhideWhenUsed="1"/>
-    <w:lsdException w:name="Table Subtle 1" w:semiHidden="1" w:unhideWhenUsed="1"/>
-    <w:lsdException w:name="Table Subtle 2" w:semiHidden="1" w:unhideWhenUsed="1"/>
-    <w:lsdException w:name="Table Web 1" w:semiHidden="1" w:unhideWhenUsed="1"/>
-    <w:lsdException w:name="Table Web 2" w:semiHidden="1" w:unhideWhenUsed="1"/>
-    <w:lsdException w:name="Table Web 3" w:semiHidden="1" w:unhideWhenUsed="1"/>
-    <w:lsdException w:name="Balloon Text" w:semiHidden="1" w:unhideWhenUsed="1"/>
-    <w:lsdException w:name="Table Grid" w:uiPriority="59"/>
-    <w:lsdException w:name="Table Theme" w:semiHidden="1" w:unhideWhenUsed="1"/>
-    <w:lsdException w:name="Placeholder Text" w:semiHidden="1"/>
-    <w:lsdException w:name="No Spacing" w:uiPriority="1" w:qFormat="1"/>
-    <w:lsdException w:name="Light Shading" w:uiPriority="60"/>
-    <w:lsdException w:name="Light List" w:uiPriority="61"/>
-    <w:lsdException w:name="Light Grid" w:uiPriority="62"/>
-    <w:lsdException w:name="Medium Shading 1" w:uiPriority="63"/>
-    <w:lsdException w:name="Medium Shading 2" w:uiPriority="64"/>
-    <w:lsdException w:name="Medium List 1" w:uiPriority="65"/>
-    <w:lsdException w:name="Medium List 2" w:uiPriority="66"/>
-    <w:lsdException w:name="Medium Grid 1" w:uiPriority="67"/>
-    <w:lsdException w:name="Medium Grid 2" w:uiPriority="68"/>
-    <w:lsdException w:name="Medium Grid 3" w:uiPriority="69"/>
-    <w:lsdException w:name="Dark List" w:uiPriority="70"/>
-    <w:lsdException w:name="Colorful Shading" w:uiPriority="71"/>
-    <w:lsdException w:name="Colorful List" w:uiPriority="72"/>
-    <w:lsdException w:name="Colorful Grid" w:uiPriority="73"/>
-    <w:lsdException w:name="Light Shading Accent 1" w:uiPriority="60"/>
-    <w:lsdException w:name="Light List Accent 1" w:uiPriority="61"/>
-    <w:lsdException w:name="Light Grid Accent 1" w:uiPriority="62"/>
-    <w:lsdException w:name="Medium Shading 1 Accent 1" w:uiPriority="63"/>
-    <w:lsdException w:name="Medium Shading 2 Accent 1" w:uiPriority="64"/>
-    <w:lsdException w:name="Medium List 1 Accent 1" w:uiPriority="65"/>
-    <w:lsdException w:name="Revision" w:semiHidden="1"/>
-    <w:lsdException w:name="List Paragraph" w:uiPriority="34" w:qFormat="1"/>
-    <w:lsdException w:name="Quote" w:uiPriority="29" w:qFormat="1"/>
-    <w:lsdException w:name="Intense Quote" w:uiPriority="30" w:qFormat="1"/>
-    <w:lsdException w:name="Medium List 2 Accent 1" w:uiPriority="66"/>
-    <w:lsdException w:name="Medium Grid 1 Accent 1" w:uiPriority="67"/>
-    <w:lsdException w:name="Medium Grid 2 Accent 1" w:uiPriority="68"/>
-    <w:lsdException w:name="Medium Grid 3 Accent 1" w:uiPriority="69"/>
-    <w:lsdException w:name="Dark List Accent 1" w:uiPriority="70"/>
-    <w:lsdException w:name="Colorful Shading Accent 1" w:uiPriority="71"/>
-    <w:lsdException w:name="Colorful List Accent 1" w:uiPriority="72"/>
-    <w:lsdException w:name="Colorful Grid Accent 1" w:uiPriority="73"/>
-    <w:lsdException w:name="Light Shading Accent 2" w:uiPriority="60"/>
-    <w:lsdException w:name="Light List Accent 2" w:uiPriority="61"/>
-    <w:lsdException w:name="Light Grid Accent 2" w:uiPriority="62"/>
-    <w:lsdException w:name="Medium Shading 1 Accent 2" w:uiPriority="63"/>
-    <w:lsdException w:name="Medium Shading 2 Accent 2" w:uiPriority="64"/>
-    <w:lsdException w:name="Medium List 1 Accent 2" w:uiPriority="65"/>
-    <w:lsdException w:name="Medium List 2 Accent 2" w:uiPriority="66"/>
-    <w:lsdException w:name="Medium Grid 1 Accent 2" w:uiPriority="67"/>
-    <w:lsdException w:name="Medium Grid 2 Accent 2" w:uiPriority="68"/>
-    <w:lsdException w:name="Medium Grid 3 Accent 2" w:uiPriority="69"/>
-    <w:lsdException w:name="Dark List Accent 2" w:uiPriority="70"/>
-    <w:lsdException w:name="Colorful Shading Accent 2" w:uiPriority="71"/>
-    <w:lsdException w:name="Colorful List Accent 2" w:uiPriority="72"/>
-    <w:lsdException w:name="Colorful Grid Accent 2" w:uiPriority="73"/>
-    <w:lsdException w:name="Light Shading Accent 3" w:uiPriority="60"/>
-    <w:lsdException w:name="Light List Accent 3" w:uiPriority="61"/>
-    <w:lsdException w:name="Light Grid Accent 3" w:uiPriority="62"/>
-    <w:lsdException w:name="Medium Shading 1 Accent 3" w:uiPriority="63"/>
-    <w:lsdException w:name="Medium Shading 2 Accent 3" w:uiPriority="64"/>
-    <w:lsdException w:name="Medium List 1 Accent 3" w:uiPriority="65"/>
-    <w:lsdException w:name="Medium List 2 Accent 3" w:uiPriority="66"/>
-    <w:lsdException w:name="Medium Grid 1 Accent 3" w:uiPriority="67"/>
-    <w:lsdException w:name="Medium Grid 2 Accent 3" w:uiPriority="68"/>
-    <w:lsdException w:name="Medium Grid 3 Accent 3" w:uiPriority="69"/>
-    <w:lsdException w:name="Dark List Accent 3" w:uiPriority="70"/>
-    <w:lsdException w:name="Colorful Shading Accent 3" w:uiPriority="71"/>
-    <w:lsdException w:name="Colorful List Accent 3" w:uiPriority="72"/>
-    <w:lsdException w:name="Colorful Grid Accent 3" w:uiPriority="73"/>
-    <w:lsdException w:name="Light Shading Accent 4" w:uiPriority="60"/>
-    <w:lsdException w:name="Light List Accent 4" w:uiPriority="61"/>
-    <w:lsdException w:name="Light Grid Accent 4" w:uiPriority="62"/>
-    <w:lsdException w:name="Medium Shading 1 Accent 4" w:uiPriority="63"/>
-    <w:lsdException w:name="Medium Shading 2 Accent 4" w:uiPriority="64"/>
-    <w:lsdException w:name="Medium List 1 Accent 4" w:uiPriority="65"/>
-    <w:lsdException w:name="Medium List 2 Accent 4" w:uiPriority="66"/>
-    <w:lsdException w:name="Medium Grid 1 Accent 4" w:uiPriority="67"/>
-    <w:lsdException w:name="Medium Grid 2 Accent 4" w:uiPriority="68"/>
-    <w:lsdException w:name="Medium Grid 3 Accent 4" w:uiPriority="69"/>
-    <w:lsdException w:name="Dark List Accent 4" w:uiPriority="70"/>
-    <w:lsdException w:name="Colorful Shading Accent 4" w:uiPriority="71"/>
-    <w:lsdException w:name="Colorful List Accent 4" w:uiPriority="72"/>
-    <w:lsdException w:name="Colorful Grid Accent 4" w:uiPriority="73"/>
-    <w:lsdException w:name="Light Shading Accent 5" w:uiPriority="60"/>
-    <w:lsdException w:name="Light List Accent 5" w:uiPriority="61"/>
-    <w:lsdException w:name="Light Grid Accent 5" w:uiPriority="62"/>
-    <w:lsdException w:name="Medium Shading 1 Accent 5" w:uiPriority="63"/>
-    <w:lsdException w:name="Medium Shading 2 Accent 5" w:uiPriority="64"/>
-    <w:lsdException w:name="Medium List 1 Accent 5" w:uiPriority="65"/>
-    <w:lsdException w:name="Medium List 2 Accent 5" w:uiPriority="66"/>
-    <w:lsdException w:name="Medium Grid 1 Accent 5" w:uiPriority="67"/>
-    <w:lsdException w:name="Medium Grid 2 Accent 5" w:uiPriority="68"/>
-    <w:lsdException w:name="Medium Grid 3 Accent 5" w:uiPriority="69"/>
-    <w:lsdException w:name="Dark List Accent 5" w:uiPriority="70"/>
-    <w:lsdException w:name="Colorful Shading Accent 5" w:uiPriority="71"/>
-    <w:lsdException w:name="Colorful List Accent 5" w:uiPriority="72"/>
-    <w:lsdException w:name="Colorful Grid Accent 5" w:uiPriority="73"/>
-    <w:lsdException w:name="Light Shading Accent 6" w:uiPriority="60"/>
-    <w:lsdException w:name="Light List Accent 6" w:uiPriority="61"/>
-    <w:lsdException w:name="Light Grid Accent 6" w:uiPriority="62"/>
-    <w:lsdException w:name="Medium Shading 1 Accent 6" w:uiPriority="63"/>
-    <w:lsdException w:name="Medium Shading 2 Accent 6" w:uiPriority="64"/>
-    <w:lsdException w:name="Medium List 1 Accent 6" w:uiPriority="65"/>
-    <w:lsdException w:name="Medium List 2 Accent 6" w:uiPriority="66"/>
-    <w:lsdException w:name="Medium Grid 1 Accent 6" w:uiPriority="67"/>
-    <w:lsdException w:name="Medium Grid 2 Accent 6" w:uiPriority="68"/>
-    <w:lsdException w:name="Medium Grid 3 Accent 6" w:uiPriority="69"/>
-    <w:lsdException w:name="Dark List Accent 6" w:uiPriority="70"/>
-    <w:lsdException w:name="Colorful Shading Accent 6" w:uiPriority="71"/>
-    <w:lsdException w:name="Colorful List Accent 6" w:uiPriority="72"/>
-    <w:lsdException w:name="Colorful Grid Accent 6" w:uiPriority="73"/>
-    <w:lsdException w:name="Subtle Emphasis" w:uiPriority="19" w:qFormat="1"/>
-    <w:lsdException w:name="Intense Emphasis" w:uiPriority="21" w:qFormat="1"/>
-    <w:lsdException w:name="Subtle Reference" w:uiPriority="31" w:qFormat="1"/>
-    <w:lsdException w:name="Intense Reference" w:uiPriority="32" w:qFormat="1"/>
-    <w:lsdException w:name="Book Title" w:uiPriority="33" w:qFormat="1"/>
-    <w:lsdException w:name="Bibliography" w:semiHidden="1" w:uiPriority="37" w:unhideWhenUsed="1"/>
-    <w:lsdException w:name="TOC Heading" w:semiHidden="1" w:uiPriority="39" w:unhideWhenUsed="1" w:qFormat="1"/>
-    <w:lsdException w:name="Plain Table 1" w:uiPriority="41"/>
-    <w:lsdException w:name="Plain Table 2" w:uiPriority="42"/>
-    <w:lsdException w:name="Plain Table 3" w:uiPriority="43"/>
-    <w:lsdException w:name="Plain Table 4" w:uiPriority="44"/>
-    <w:lsdException w:name="Plain Table 5" w:uiPriority="45"/>
-    <w:lsdException w:name="Grid Table Light" w:uiPriority="40"/>
-    <w:lsdException w:name="Grid Table 1 Light" w:uiPriority="46"/>
-    <w:lsdException w:name="Grid Table 2" w:uiPriority="47"/>
-    <w:lsdException w:name="Grid Table 3" w:uiPriority="48"/>
-    <w:lsdException w:name="Grid Table 4" w:uiPriority="49"/>
-    <w:lsdException w:name="Grid Table 5 Dark" w:uiPriority="50"/>
-    <w:lsdException w:name="Grid Table 6 Colorful" w:uiPriority="51"/>
-    <w:lsdException w:name="Grid Table 7 Colorful" w:uiPriority="52"/>
-    <w:lsdException w:name="Grid Table 1 Light Accent 1" w:uiPriority="46"/>
-    <w:lsdException w:name="Grid Table 2 Accent 1" w:uiPriority="47"/>
-    <w:lsdException w:name="Grid Table 3 Accent 1" w:uiPriority="48"/>
-    <w:lsdException w:name="Grid Table 4 Accent 1" w:uiPriority="49"/>
-    <w:lsdException w:name="Grid Table 5 Dark Accent 1" w:uiPriority="50"/>
-    <w:lsdException w:name="Grid Table 6 Colorful Accent 1" w:uiPriority="51"/>
-    <w:lsdException w:name="Grid Table 7 Colorful Accent 1" w:uiPriority="52"/>
-    <w:lsdException w:name="Grid Table 1 Light Accent 2" w:uiPriority="46"/>
-    <w:lsdException w:name="Grid Table 2 Accent 2" w:uiPriority="47"/>
-    <w:lsdException w:name="Grid Table 3 Accent 2" w:uiPriority="48"/>
-    <w:lsdException w:name="Grid Table 4 Accent 2" w:uiPriority="49"/>
-    <w:lsdException w:name="Grid Table 5 Dark Accent 2" w:uiPriority="50"/>
-    <w:lsdException w:name="Grid Table 6 Colorful Accent 2" w:uiPriority="51"/>
-    <w:lsdException w:name="Grid Table 7 Colorful Accent 2" w:uiPriority="52"/>
-    <w:lsdException w:name="Grid Table 1 Light Accent 3" w:uiPriority="46"/>
-    <w:lsdException w:name="Grid Table 2 Accent 3" w:uiPriority="47"/>
-    <w:lsdException w:name="Grid Table 3 Accent 3" w:uiPriority="48"/>
-    <w:lsdException w:name="Grid Table 4 Accent 3" w:uiPriority="49"/>
-    <w:lsdException w:name="Grid Table 5 Dark Accent 3" w:uiPriority="50"/>
-    <w:lsdException w:name="Grid Table 6 Colorful Accent 3" w:uiPriority="51"/>
-    <w:lsdException w:name="Grid Table 7 Colorful Accent 3" w:uiPriority="52"/>
-    <w:lsdException w:name="Grid Table 1 Light Accent 4" w:uiPriority="46"/>
-    <w:lsdException w:name="Grid Table 2 Accent 4" w:uiPriority="47"/>
-    <w:lsdException w:name="Grid Table 3 Accent 4" w:uiPriority="48"/>
-    <w:lsdException w:name="Grid Table 4 Accent 4" w:uiPriority="49"/>
-    <w:lsdException w:name="Grid Table 5 Dark Accent 4" w:uiPriority="50"/>
-    <w:lsdException w:name="Grid Table 6 Colorful Accent 4" w:uiPriority="51"/>
-    <w:lsdException w:name="Grid Table 7 Colorful Accent 4" w:uiPriority="52"/>
-    <w:lsdException w:name="Grid Table 1 Light Accent 5" w:uiPriority="46"/>
-    <w:lsdException w:name="Grid Table 2 Accent 5" w:uiPriority="47"/>
-    <w:lsdException w:name="Grid Table 3 Accent 5" w:uiPriority="48"/>
-    <w:lsdException w:name="Grid Table 4 Accent 5" w:uiPriority="49"/>
-    <w:lsdException w:name="Grid Table 5 Dark Accent 5" w:uiPriority="50"/>
-    <w:lsdException w:name="Grid Table 6 Colorful Accent 5" w:uiPriority="51"/>
-    <w:lsdException w:name="Grid Table 7 Colorful Accent 5" w:uiPriority="52"/>
-    <w:lsdException w:name="Grid Table 1 Light Accent 6" w:uiPriority="46"/>
-    <w:lsdException w:name="Grid Table 2 Accent 6" w:uiPriority="47"/>
-    <w:lsdException w:name="Grid Table 3 Accent 6" w:uiPriority="48"/>
-    <w:lsdException w:name="Grid Table 4 Accent 6" w:uiPriority="49"/>
-    <w:lsdException w:name="Grid Table 5 Dark Accent 6" w:uiPriority="50"/>
-    <w:lsdException w:name="Grid Table 6 Colorful Accent 6" w:uiPriority="51"/>
-    <w:lsdException w:name="Grid Table 7 Colorful Accent 6" w:uiPriority="52"/>
-    <w:lsdException w:name="List Table 1 Light" w:uiPriority="46"/>
-    <w:lsdException w:name="List Table 2" w:uiPriority="47"/>
-    <w:lsdException w:name="List Table 3" w:uiPriority="48"/>
-    <w:lsdException w:name="List Table 4" w:uiPriority="49"/>
-    <w:lsdException w:name="List Table 5 Dark" w:uiPriority="50"/>
-    <w:lsdException w:name="List Table 6 Colorful" w:uiPriority="51"/>
-    <w:lsdException w:name="List Table 7 Colorful" w:uiPriority="52"/>
-    <w:lsdException w:name="List Table 1 Light Accent 1" w:uiPriority="46"/>
-    <w:lsdException w:name="List Table 2 Accent 1" w:uiPriority="47"/>
-    <w:lsdException w:name="List Table 3 Accent 1" w:uiPriority="48"/>
-    <w:lsdException w:name="List Table 4 Accent 1" w:uiPriority="49"/>
-    <w:lsdException w:name="List Table 5 Dark Accent 1" w:uiPriority="50"/>
-    <w:lsdException w:name="List Table 6 Colorful Accent 1" w:uiPriority="51"/>
-    <w:lsdException w:name="List Table 7 Colorful Accent 1" w:uiPriority="52"/>
-    <w:lsdException w:name="List Table 1 Light Accent 2" w:uiPriority="46"/>
-    <w:lsdException w:name="List Table 2 Accent 2" w:uiPriority="47"/>
-    <w:lsdException w:name="List Table 3 Accent 2" w:uiPriority="48"/>
-    <w:lsdException w:name="List Table 4 Accent 2" w:uiPriority="49"/>
-    <w:lsdException w:name="List Table 5 Dark Accent 2" w:uiPriority="50"/>
-    <w:lsdException w:name="List Table 6 Colorful Accent 2" w:uiPriority="51"/>
-    <w:lsdException w:name="List Table 7 Colorful Accent 2" w:uiPriority="52"/>
-    <w:lsdException w:name="List Table 1 Light Accent 3" w:uiPriority="46"/>
-    <w:lsdException w:name="List Table 2 Accent 3" w:uiPriority="47"/>
-    <w:lsdException w:name="List Table 3 Accent 3" w:uiPriority="48"/>
-    <w:lsdException w:name="List Table 4 Accent 3" w:uiPriority="49"/>
-    <w:lsdException w:name="List Table 5 Dark Accent 3" w:uiPriority="50"/>
-    <w:lsdException w:name="List Table 6 Colorful Accent 3" w:uiPriority="51"/>
-    <w:lsdException w:name="List Table 7 Colorful Accent 3" w:uiPriority="52"/>
-    <w:lsdException w:name="List Table 1 Light Accent 4" w:uiPriority="46"/>
-    <w:lsdException w:name="List Table 2 Accent 4" w:uiPriority="47"/>
-    <w:lsdException w:name="List Table 3 Accent 4" w:uiPriority="48"/>
-    <w:lsdException w:name="List Table 4 Accent 4" w:uiPriority="49"/>
-    <w:lsdException w:name="List Table 5 Dark Accent 4" w:uiPriority="50"/>
-    <w:lsdException w:name="List Table 6 Colorful Accent 4" w:uiPriority="51"/>
-    <w:lsdException w:name="List Table 7 Colorful Accent 4" w:uiPriority="52"/>
-    <w:lsdException w:name="List Table 1 Light Accent 5" w:uiPriority="46"/>
-    <w:lsdException w:name="List Table 2 Accent 5" w:uiPriority="47"/>
-    <w:lsdException w:name="List Table 3 Accent 5" w:uiPriority="48"/>
-    <w:lsdException w:name="List Table 4 Accent 5" w:uiPriority="49"/>
-    <w:lsdException w:name="List Table 5 Dark Accent 5" w:uiPriority="50"/>
-    <w:lsdException w:name="List Table 6 Colorful Accent 5" w:uiPriority="51"/>
-    <w:lsdException w:name="List Table 7 Colorful Accent 5" w:uiPriority="52"/>
-    <w:lsdException w:name="List Table 1 Light Accent 6" w:uiPriority="46"/>
-    <w:lsdException w:name="List Table 2 Accent 6" w:uiPriority="47"/>
-    <w:lsdException w:name="List Table 3 Accent 6" w:uiPriority="48"/>
-    <w:lsdException w:name="List Table 4 Accent 6" w:uiPriority="49"/>
-    <w:lsdException w:name="List Table 5 Dark Accent 6" w:uiPriority="50"/>
-    <w:lsdException w:name="List Table 6 Colorful Accent 6" w:uiPriority="51"/>
-    <w:lsdException w:name="List Table 7 Colorful Accent 6" w:uiPriority="52"/>
+  <w:latentStyles w:defLockedState="0" w:defUIPriority="99" w:defSemiHidden="1" w:defUnhideWhenUsed="1" w:defQFormat="0" w:count="267">
+    <w:lsdException w:name="Normal" w:semiHidden="0" w:uiPriority="0" w:unhideWhenUsed="0" w:qFormat="1"/>
+    <w:lsdException w:name="heading 1" w:semiHidden="0" w:uiPriority="9" w:unhideWhenUsed="0" w:qFormat="1"/>
+    <w:lsdException w:name="heading 2" w:uiPriority="9" w:qFormat="1"/>
+    <w:lsdException w:name="heading 3" w:uiPriority="9" w:qFormat="1"/>
+    <w:lsdException w:name="heading 4" w:uiPriority="9" w:qFormat="1"/>
+    <w:lsdException w:name="heading 5" w:uiPriority="9" w:qFormat="1"/>
+    <w:lsdException w:name="heading 6" w:uiPriority="9" w:qFormat="1"/>
+    <w:lsdException w:name="heading 7" w:uiPriority="9" w:qFormat="1"/>
+    <w:lsdException w:name="heading 8" w:uiPriority="9" w:qFormat="1"/>
+    <w:lsdException w:name="heading 9" w:uiPriority="9" w:qFormat="1"/>
+    <w:lsdException w:name="toc 1" w:uiPriority="39"/>
+    <w:lsdException w:name="toc 2" w:uiPriority="39"/>
+    <w:lsdException w:name="toc 3" w:uiPriority="39"/>
+    <w:lsdException w:name="toc 4" w:uiPriority="39"/>
+    <w:lsdException w:name="toc 5" w:uiPriority="39"/>
+    <w:lsdException w:name="toc 6" w:uiPriority="39"/>
+    <w:lsdException w:name="toc 7" w:uiPriority="39"/>
+    <w:lsdException w:name="toc 8" w:uiPriority="39"/>
+    <w:lsdException w:name="toc 9" w:uiPriority="39"/>
+    <w:lsdException w:name="caption" w:uiPriority="35" w:qFormat="1"/>
+    <w:lsdException w:name="Title" w:semiHidden="0" w:uiPriority="10" w:unhideWhenUsed="0" w:qFormat="1"/>
+    <w:lsdException w:name="Default Paragraph Font" w:uiPriority="1"/>
+    <w:lsdException w:name="Subtitle" w:semiHidden="0" w:uiPriority="11" w:unhideWhenUsed="0" w:qFormat="1"/>
+    <w:lsdException w:name="Strong" w:semiHidden="0" w:uiPriority="22" w:unhideWhenUsed="0" w:qFormat="1"/>
+    <w:lsdException w:name="Emphasis" w:semiHidden="0" w:uiPriority="20" w:unhideWhenUsed="0" w:qFormat="1"/>
+    <w:lsdException w:name="Table Grid" w:semiHidden="0" w:uiPriority="59" w:unhideWhenUsed="0"/>
+    <w:lsdException w:name="Placeholder Text" w:unhideWhenUsed="0"/>
+    <w:lsdException w:name="No Spacing" w:semiHidden="0" w:uiPriority="1" w:unhideWhenUsed="0" w:qFormat="1"/>
+    <w:lsdException w:name="Light Shading" w:semiHidden="0" w:uiPriority="60" w:unhideWhenUsed="0"/>
+    <w:lsdException w:name="Light List" w:semiHidden="0" w:uiPriority="61" w:unhideWhenUsed="0"/>
+    <w:lsdException w:name="Light Grid" w:semiHidden="0" w:uiPriority="62" w:unhideWhenUsed="0"/>
+    <w:lsdException w:name="Medium Shading 1" w:semiHidden="0" w:uiPriority="63" w:unhideWhenUsed="0"/>
+    <w:lsdException w:name="Medium Shading 2" w:semiHidden="0" w:uiPriority="64" w:unhideWhenUsed="0"/>
+    <w:lsdException w:name="Medium List 1" w:semiHidden="0" w:uiPriority="65" w:unhideWhenUsed="0"/>
+    <w:lsdException w:name="Medium List 2" w:semiHidden="0" w:uiPriority="66" w:unhideWhenUsed="0"/>
+    <w:lsdException w:name="Medium Grid 1" w:semiHidden="0" w:uiPriority="67" w:unhideWhenUsed="0"/>
+    <w:lsdException w:name="Medium Grid 2" w:semiHidden="0" w:uiPriority="68" w:unhideWhenUsed="0"/>
+    <w:lsdException w:name="Medium Grid 3" w:semiHidden="0" w:uiPriority="69" w:unhideWhenUsed="0"/>
+    <w:lsdException w:name="Dark List" w:semiHidden="0" w:uiPriority="70" w:unhideWhenUsed="0"/>
+    <w:lsdException w:name="Colorful Shading" w:semiHidden="0" w:uiPriority="71" w:unhideWhenUsed="0"/>
+    <w:lsdException w:name="Colorful List" w:semiHidden="0" w:uiPriority="72" w:unhideWhenUsed="0"/>
+    <w:lsdException w:name="Colorful Grid" w:semiHidden="0" w:uiPriority="73" w:unhideWhenUsed="0"/>
+    <w:lsdException w:name="Light Shading Accent 1" w:semiHidden="0" w:uiPriority="60" w:unhideWhenUsed="0"/>
+    <w:lsdException w:name="Light List Accent 1" w:semiHidden="0" w:uiPriority="61" w:unhideWhenUsed="0"/>
+    <w:lsdException w:name="Light Grid Accent 1" w:semiHidden="0" w:uiPriority="62" w:unhideWhenUsed="0"/>
+    <w:lsdException w:name="Medium Shading 1 Accent 1" w:semiHidden="0" w:uiPriority="63" w:unhideWhenUsed="0"/>
+    <w:lsdException w:name="Medium Shading 2 Accent 1" w:semiHidden="0" w:uiPriority="64" w:unhideWhenUsed="0"/>
+    <w:lsdException w:name="Medium List 1 Accent 1" w:semiHidden="0" w:uiPriority="65" w:unhideWhenUsed="0"/>
+    <w:lsdException w:name="Revision" w:unhideWhenUsed="0"/>
+    <w:lsdException w:name="List Paragraph" w:semiHidden="0" w:uiPriority="34" w:unhideWhenUsed="0" w:qFormat="1"/>
+    <w:lsdException w:name="Quote" w:semiHidden="0" w:uiPriority="29" w:unhideWhenUsed="0" w:qFormat="1"/>
+    <w:lsdException w:name="Intense Quote" w:semiHidden="0" w:uiPriority="30" w:unhideWhenUsed="0" w:qFormat="1"/>
+    <w:lsdException w:name="Medium List 2 Accent 1" w:semiHidden="0" w:uiPriority="66" w:unhideWhenUsed="0"/>
+    <w:lsdException w:name="Medium Grid 1 Accent 1" w:semiHidden="0" w:uiPriority="67" w:unhideWhenUsed="0"/>
+    <w:lsdException w:name="Medium Grid 2 Accent 1" w:semiHidden="0" w:uiPriority="68" w:unhideWhenUsed="0"/>
+    <w:lsdException w:name="Medium Grid 3 Accent 1" w:semiHidden="0" w:uiPriority="69" w:unhideWhenUsed="0"/>
+    <w:lsdException w:name="Dark List Accent 1" w:semiHidden="0" w:uiPriority="70" w:unhideWhenUsed="0"/>
+    <w:lsdException w:name="Colorful Shading Accent 1" w:semiHidden="0" w:uiPriority="71" w:unhideWhenUsed="0"/>
+    <w:lsdException w:name="Colorful List Accent 1" w:semiHidden="0" w:uiPriority="72" w:unhideWhenUsed="0"/>
+    <w:lsdException w:name="Colorful Grid Accent 1" w:semiHidden="0" w:uiPriority="73" w:unhideWhenUsed="0"/>
+    <w:lsdException w:name="Light Shading Accent 2" w:semiHidden="0" w:uiPriority="60" w:unhideWhenUsed="0"/>
+    <w:lsdException w:name="Light List Accent 2" w:semiHidden="0" w:uiPriority="61" w:unhideWhenUsed="0"/>
+    <w:lsdException w:name="Light Grid Accent 2" w:semiHidden="0" w:uiPriority="62" w:unhideWhenUsed="0"/>
+    <w:lsdException w:name="Medium Shading 1 Accent 2" w:semiHidden="0" w:uiPriority="63" w:unhideWhenUsed="0"/>
+    <w:lsdException w:name="Medium Shading 2 Accent 2" w:semiHidden="0" w:uiPriority="64" w:unhideWhenUsed="0"/>
+    <w:lsdException w:name="Medium List 1 Accent 2" w:semiHidden="0" w:uiPriority="65" w:unhideWhenUsed="0"/>
+    <w:lsdException w:name="Medium List 2 Accent 2" w:semiHidden="0" w:uiPriority="66" w:unhideWhenUsed="0"/>
+    <w:lsdException w:name="Medium Grid 1 Accent 2" w:semiHidden="0" w:uiPriority="67" w:unhideWhenUsed="0"/>
+    <w:lsdException w:name="Medium Grid 2 Accent 2" w:semiHidden="0" w:uiPriority="68" w:unhideWhenUsed="0"/>
+    <w:lsdException w:name="Medium Grid 3 Accent 2" w:semiHidden="0" w:uiPriority="69" w:unhideWhenUsed="0"/>
+    <w:lsdException w:name="Dark List Accent 2" w:semiHidden="0" w:uiPriority="70" w:unhideWhenUsed="0"/>
+    <w:lsdException w:name="Colorful Shading Accent 2" w:semiHidden="0" w:uiPriority="71" w:unhideWhenUsed="0"/>
+    <w:lsdException w:name="Colorful List Accent 2" w:semiHidden="0" w:uiPriority="72" w:unhideWhenUsed="0"/>
+    <w:lsdException w:name="Colorful Grid Accent 2" w:semiHidden="0" w:uiPriority="73" w:unhideWhenUsed="0"/>
+    <w:lsdException w:name="Light Shading Accent 3" w:semiHidden="0" w:uiPriority="60" w:unhideWhenUsed="0"/>
+    <w:lsdException w:name="Light List Accent 3" w:semiHidden="0" w:uiPriority="61" w:unhideWhenUsed="0"/>
+    <w:lsdException w:name="Light Grid Accent 3" w:semiHidden="0" w:uiPriority="62" w:unhideWhenUsed="0"/>
+    <w:lsdException w:name="Medium Shading 1 Accent 3" w:semiHidden="0" w:uiPriority="63" w:unhideWhenUsed="0"/>
+    <w:lsdException w:name="Medium Shading 2 Accent 3" w:semiHidden="0" w:uiPriority="64" w:unhideWhenUsed="0"/>
+    <w:lsdException w:name="Medium List 1 Accent 3" w:semiHidden="0" w:uiPriority="65" w:unhideWhenUsed="0"/>
+    <w:lsdException w:name="Medium List 2 Accent 3" w:semiHidden="0" w:uiPriority="66" w:unhideWhenUsed="0"/>
+    <w:lsdException w:name="Medium Grid 1 Accent 3" w:semiHidden="0" w:uiPriority="67" w:unhideWhenUsed="0"/>
+    <w:lsdException w:name="Medium Grid 2 Accent 3" w:semiHidden="0" w:uiPriority="68" w:unhideWhenUsed="0"/>
+    <w:lsdException w:name="Medium Grid 3 Accent 3" w:semiHidden="0" w:uiPriority="69" w:unhideWhenUsed="0"/>
+    <w:lsdException w:name="Dark List Accent 3" w:semiHidden="0" w:uiPriority="70" w:unhideWhenUsed="0"/>
+    <w:lsdException w:name="Colorful Shading Accent 3" w:semiHidden="0" w:uiPriority="71" w:unhideWhenUsed="0"/>
+    <w:lsdException w:name="Colorful List Accent 3" w:semiHidden="0" w:uiPriority="72" w:unhideWhenUsed="0"/>
+    <w:lsdException w:name="Colorful Grid Accent 3" w:semiHidden="0" w:uiPriority="73" w:unhideWhenUsed="0"/>
+    <w:lsdException w:name="Light Shading Accent 4" w:semiHidden="0" w:uiPriority="60" w:unhideWhenUsed="0"/>
+    <w:lsdException w:name="Light List Accent 4" w:semiHidden="0" w:uiPriority="61" w:unhideWhenUsed="0"/>
+    <w:lsdException w:name="Light Grid Accent 4" w:semiHidden="0" w:uiPriority="62" w:unhideWhenUsed="0"/>
+    <w:lsdException w:name="Medium Shading 1 Accent 4" w:semiHidden="0" w:uiPriority="63" w:unhideWhenUsed="0"/>
+    <w:lsdException w:name="Medium Shading 2 Accent 4" w:semiHidden="0" w:uiPriority="64" w:unhideWhenUsed="0"/>
+    <w:lsdException w:name="Medium List 1 Accent 4" w:semiHidden="0" w:uiPriority="65" w:unhideWhenUsed="0"/>
+    <w:lsdException w:name="Medium List 2 Accent 4" w:semiHidden="0" w:uiPriority="66" w:unhideWhenUsed="0"/>
+    <w:lsdException w:name="Medium Grid 1 Accent 4" w:semiHidden="0" w:uiPriority="67" w:unhideWhenUsed="0"/>
+    <w:lsdException w:name="Medium Grid 2 Accent 4" w:semiHidden="0" w:uiPriority="68" w:unhideWhenUsed="0"/>
+    <w:lsdException w:name="Medium Grid 3 Accent 4" w:semiHidden="0" w:uiPriority="69" w:unhideWhenUsed="0"/>
+    <w:lsdException w:name="Dark List Accent 4" w:semiHidden="0" w:uiPriority="70" w:unhideWhenUsed="0"/>
+    <w:lsdException w:name="Colorful Shading Accent 4" w:semiHidden="0" w:uiPriority="71" w:unhideWhenUsed="0"/>
+    <w:lsdException w:name="Colorful List Accent 4" w:semiHidden="0" w:uiPriority="72" w:unhideWhenUsed="0"/>
+    <w:lsdException w:name="Colorful Grid Accent 4" w:semiHidden="0" w:uiPriority="73" w:unhideWhenUsed="0"/>
+    <w:lsdException w:name="Light Shading Accent 5" w:semiHidden="0" w:uiPriority="60" w:unhideWhenUsed="0"/>
+    <w:lsdException w:name="Light List Accent 5" w:semiHidden="0" w:uiPriority="61" w:unhideWhenUsed="0"/>
+    <w:lsdException w:name="Light Grid Accent 5" w:semiHidden="0" w:uiPriority="62" w:unhideWhenUsed="0"/>
+    <w:lsdException w:name="Medium Shading 1 Accent 5" w:semiHidden="0" w:uiPriority="63" w:unhideWhenUsed="0"/>
+    <w:lsdException w:name="Medium Shading 2 Accent 5" w:semiHidden="0" w:uiPriority="64" w:unhideWhenUsed="0"/>
+    <w:lsdException w:name="Medium List 1 Accent 5" w:semiHidden="0" w:uiPriority="65" w:unhideWhenUsed="0"/>
+    <w:lsdException w:name="Medium List 2 Accent 5" w:semiHidden="0" w:uiPriority="66" w:unhideWhenUsed="0"/>
+    <w:lsdException w:name="Medium Grid 1 Accent 5" w:semiHidden="0" w:uiPriority="67" w:unhideWhenUsed="0"/>
+    <w:lsdException w:name="Medium Grid 2 Accent 5" w:semiHidden="0" w:uiPriority="68" w:unhideWhenUsed="0"/>
+    <w:lsdException w:name="Medium Grid 3 Accent 5" w:semiHidden="0" w:uiPriority="69" w:unhideWhenUsed="0"/>
+    <w:lsdException w:name="Dark List Accent 5" w:semiHidden="0" w:uiPriority="70" w:unhideWhenUsed="0"/>
+    <w:lsdException w:name="Colorful Shading Accent 5" w:semiHidden="0" w:uiPriority="71" w:unhideWhenUsed="0"/>
+    <w:lsdException w:name="Colorful List Accent 5" w:semiHidden="0" w:uiPriority="72" w:unhideWhenUsed="0"/>
+    <w:lsdException w:name="Colorful Grid Accent 5" w:semiHidden="0" w:uiPriority="73" w:unhideWhenUsed="0"/>
+    <w:lsdException w:name="Light Shading Accent 6" w:semiHidden="0" w:uiPriority="60" w:unhideWhenUsed="0"/>
+    <w:lsdException w:name="Light List Accent 6" w:semiHidden="0" w:uiPriority="61" w:unhideWhenUsed="0"/>
+    <w:lsdException w:name="Light Grid Accent 6" w:semiHidden="0" w:uiPriority="62" w:unhideWhenUsed="0"/>
+    <w:lsdException w:name="Medium Shading 1 Accent 6" w:semiHidden="0" w:uiPriority="63" w:unhideWhenUsed="0"/>
+    <w:lsdException w:name="Medium Shading 2 Accent 6" w:semiHidden="0" w:uiPriority="64" w:unhideWhenUsed="0"/>
+    <w:lsdException w:name="Medium List 1 Accent 6" w:semiHidden="0" w:uiPriority="65" w:unhideWhenUsed="0"/>
+    <w:lsdException w:name="Medium List 2 Accent 6" w:semiHidden="0" w:uiPriority="66" w:unhideWhenUsed="0"/>
+    <w:lsdException w:name="Medium Grid 1 Accent 6" w:semiHidden="0" w:uiPriority="67" w:unhideWhenUsed="0"/>
+    <w:lsdException w:name="Medium Grid 2 Accent 6" w:semiHidden="0" w:uiPriority="68" w:unhideWhenUsed="0"/>
+    <w:lsdException w:name="Medium Grid 3 Accent 6" w:semiHidden="0" w:uiPriority="69" w:unhideWhenUsed="0"/>
+    <w:lsdException w:name="Dark List Accent 6" w:semiHidden="0" w:uiPriority="70" w:unhideWhenUsed="0"/>
+    <w:lsdException w:name="Colorful Shading Accent 6" w:semiHidden="0" w:uiPriority="71" w:unhideWhenUsed="0"/>
+    <w:lsdException w:name="Colorful List Accent 6" w:semiHidden="0" w:uiPriority="72" w:unhideWhenUsed="0"/>
+    <w:lsdException w:name="Colorful Grid Accent 6" w:semiHidden="0" w:uiPriority="73" w:unhideWhenUsed="0"/>
+    <w:lsdException w:name="Subtle Emphasis" w:semiHidden="0" w:uiPriority="19" w:unhideWhenUsed="0" w:qFormat="1"/>
+    <w:lsdException w:name="Intense Emphasis" w:semiHidden="0" w:uiPriority="21" w:unhideWhenUsed="0" w:qFormat="1"/>
+    <w:lsdException w:name="Subtle Reference" w:semiHidden="0" w:uiPriority="31" w:unhideWhenUsed="0" w:qFormat="1"/>
+    <w:lsdException w:name="Intense Reference" w:semiHidden="0" w:uiPriority="32" w:unhideWhenUsed="0" w:qFormat="1"/>
+    <w:lsdException w:name="Book Title" w:semiHidden="0" w:uiPriority="33" w:unhideWhenUsed="0" w:qFormat="1"/>
+    <w:lsdException w:name="Bibliography" w:uiPriority="37"/>
+    <w:lsdException w:name="TOC Heading" w:uiPriority="39" w:qFormat="1"/>
+  </w:latentStyles>
+  <w:style w:type="paragraph" w:default="1" w:styleId="Normal">
+    <w:name w:val="Normal"/>
+    <w:qFormat/>
+  </w:style>
+  <w:style w:type="character" w:default="1" w:styleId="DefaultParagraphFont">
+    <w:name w:val="Default Paragraph Font"/>
+    <w:uiPriority w:val="1"/>
+    <w:semiHidden/>
+    <w:unhideWhenUsed/>
+  </w:style>
+  <w:style w:type="table" w:default="1" w:styleId="TableNormal">
+    <w:name w:val="Normal Table"/>
+    <w:uiPriority w:val="99"/>
+    <w:semiHidden/>
+    <w:unhideWhenUsed/>
+    <w:tblPr>
+      <w:tblInd w:w="0" w:type="dxa"/>
+      <w:tblCellMar>
+        <w:top w:w="0" w:type="dxa"/>
+        <w:left w:w="108" w:type="dxa"/>
+        <w:bottom w:w="0" w:type="dxa"/>
+        <w:right w:w="108" w:type="dxa"/>
+      </w:tblCellMar>
+    </w:tblPr>
+  </w:style>
+  <w:style w:type="numbering" w:default="1" w:styleId="NoList">
+    <w:name w:val="No List"/>
+    <w:uiPriority w:val="99"/>
+    <w:semiHidden/>
+    <w:unhideWhenUsed/>
+  </w:style>
+  <w:style w:type="paragraph" w:styleId="ListParagraph">
+    <w:name w:val="List Paragraph"/>
+    <w:basedOn w:val="Normal"/>
+    <w:uiPriority w:val="34"/>
+    <w:qFormat/>
+    <w:rsid w:val="00F34978"/>
+    <w:pPr>
+      <w:ind w:left="720"/>
+      <w:contextualSpacing/>
+    </w:pPr>
+  </w:style>
+</w:styles>
+</file>
+
+<file path=word/stylesWithEffects.xml><?xml version="1.0" encoding="utf-8"?>
+<w:styles xmlns:wpc="http://schemas.microsoft.com/office/word/2010/wordprocessingCanvas" xmlns:mc="http://schemas.openxmlformats.org/markup-compatibility/2006" xmlns:o="urn:schemas-microsoft-com:office:office" xmlns:r="http://schemas.openxmlformats.org/officeDocument/2006/relationships" xmlns:m="http://schemas.openxmlformats.org/officeDocument/2006/math" xmlns:v="urn:schemas-microsoft-com:vml" xmlns:wp14="http://schemas.microsoft.com/office/word/2010/wordprocessingDrawing" xmlns:wp="http://schemas.openxmlformats.org/drawingml/2006/wordprocessingDrawing" xmlns:w10="urn:schemas-microsoft-com:office:word" xmlns:w="http://schemas.openxmlformats.org/wordprocessingml/2006/main" xmlns:w14="http://schemas.microsoft.com/office/word/2010/wordml" xmlns:wpg="http://schemas.microsoft.com/office/word/2010/wordprocessingGroup" xmlns:wpi="http://schemas.microsoft.com/office/word/2010/wordprocessingInk" xmlns:wne="http://schemas.microsoft.com/office/word/2006/wordml" xmlns:wps="http://schemas.microsoft.com/office/word/2010/wordprocessingShape" mc:Ignorable="w14 wp14">
+  <w:docDefaults>
+    <w:rPrDefault>
+      <w:rPr>
+        <w:rFonts w:asciiTheme="minorHAnsi" w:eastAsiaTheme="minorHAnsi" w:hAnsiTheme="minorHAnsi" w:cstheme="minorBidi"/>
+        <w:sz w:val="22"/>
+        <w:szCs w:val="22"/>
+        <w:lang w:val="en-GB" w:eastAsia="en-US" w:bidi="ar-SA"/>
+      </w:rPr>
+    </w:rPrDefault>
+    <w:pPrDefault>
+      <w:pPr>
+        <w:spacing w:after="200" w:line="276" w:lineRule="auto"/>
+      </w:pPr>
+    </w:pPrDefault>
+  </w:docDefaults>
+  <w:latentStyles w:defLockedState="0" w:defUIPriority="99" w:defSemiHidden="1" w:defUnhideWhenUsed="1" w:defQFormat="0" w:count="267">
+    <w:lsdException w:name="Normal" w:semiHidden="0" w:uiPriority="0" w:unhideWhenUsed="0" w:qFormat="1"/>
+    <w:lsdException w:name="heading 1" w:semiHidden="0" w:uiPriority="9" w:unhideWhenUsed="0" w:qFormat="1"/>
+    <w:lsdException w:name="heading 2" w:uiPriority="9" w:qFormat="1"/>
+    <w:lsdException w:name="heading 3" w:uiPriority="9" w:qFormat="1"/>
+    <w:lsdException w:name="heading 4" w:uiPriority="9" w:qFormat="1"/>
+    <w:lsdException w:name="heading 5" w:uiPriority="9" w:qFormat="1"/>
+    <w:lsdException w:name="heading 6" w:uiPriority="9" w:qFormat="1"/>
+    <w:lsdException w:name="heading 7" w:uiPriority="9" w:qFormat="1"/>
+    <w:lsdException w:name="heading 8" w:uiPriority="9" w:qFormat="1"/>
+    <w:lsdException w:name="heading 9" w:uiPriority="9" w:qFormat="1"/>
+    <w:lsdException w:name="toc 1" w:uiPriority="39"/>
+    <w:lsdException w:name="toc 2" w:uiPriority="39"/>
+    <w:lsdException w:name="toc 3" w:uiPriority="39"/>
+    <w:lsdException w:name="toc 4" w:uiPriority="39"/>
+    <w:lsdException w:name="toc 5" w:uiPriority="39"/>
+    <w:lsdException w:name="toc 6" w:uiPriority="39"/>
+    <w:lsdException w:name="toc 7" w:uiPriority="39"/>
+    <w:lsdException w:name="toc 8" w:uiPriority="39"/>
+    <w:lsdException w:name="toc 9" w:uiPriority="39"/>
+    <w:lsdException w:name="caption" w:uiPriority="35" w:qFormat="1"/>
+    <w:lsdException w:name="Title" w:semiHidden="0" w:uiPriority="10" w:unhideWhenUsed="0" w:qFormat="1"/>
+    <w:lsdException w:name="Default Paragraph Font" w:uiPriority="1"/>
+    <w:lsdException w:name="Subtitle" w:semiHidden="0" w:uiPriority="11" w:unhideWhenUsed="0" w:qFormat="1"/>
+    <w:lsdException w:name="Strong" w:semiHidden="0" w:uiPriority="22" w:unhideWhenUsed="0" w:qFormat="1"/>
+    <w:lsdException w:name="Emphasis" w:semiHidden="0" w:uiPriority="20" w:unhideWhenUsed="0" w:qFormat="1"/>
+    <w:lsdException w:name="Table Grid" w:semiHidden="0" w:uiPriority="59" w:unhideWhenUsed="0"/>
+    <w:lsdException w:name="Placeholder Text" w:unhideWhenUsed="0"/>
+    <w:lsdException w:name="No Spacing" w:semiHidden="0" w:uiPriority="1" w:unhideWhenUsed="0" w:qFormat="1"/>
+    <w:lsdException w:name="Light Shading" w:semiHidden="0" w:uiPriority="60" w:unhideWhenUsed="0"/>
+    <w:lsdException w:name="Light List" w:semiHidden="0" w:uiPriority="61" w:unhideWhenUsed="0"/>
+    <w:lsdException w:name="Light Grid" w:semiHidden="0" w:uiPriority="62" w:unhideWhenUsed="0"/>
+    <w:lsdException w:name="Medium Shading 1" w:semiHidden="0" w:uiPriority="63" w:unhideWhenUsed="0"/>
+    <w:lsdException w:name="Medium Shading 2" w:semiHidden="0" w:uiPriority="64" w:unhideWhenUsed="0"/>
+    <w:lsdException w:name="Medium List 1" w:semiHidden="0" w:uiPriority="65" w:unhideWhenUsed="0"/>
+    <w:lsdException w:name="Medium List 2" w:semiHidden="0" w:uiPriority="66" w:unhideWhenUsed="0"/>
+    <w:lsdException w:name="Medium Grid 1" w:semiHidden="0" w:uiPriority="67" w:unhideWhenUsed="0"/>
+    <w:lsdException w:name="Medium Grid 2" w:semiHidden="0" w:uiPriority="68" w:unhideWhenUsed="0"/>
+    <w:lsdException w:name="Medium Grid 3" w:semiHidden="0" w:uiPriority="69" w:unhideWhenUsed="0"/>
+    <w:lsdException w:name="Dark List" w:semiHidden="0" w:uiPriority="70" w:unhideWhenUsed="0"/>
+    <w:lsdException w:name="Colorful Shading" w:semiHidden="0" w:uiPriority="71" w:unhideWhenUsed="0"/>
+    <w:lsdException w:name="Colorful List" w:semiHidden="0" w:uiPriority="72" w:unhideWhenUsed="0"/>
+    <w:lsdException w:name="Colorful Grid" w:semiHidden="0" w:uiPriority="73" w:unhideWhenUsed="0"/>
+    <w:lsdException w:name="Light Shading Accent 1" w:semiHidden="0" w:uiPriority="60" w:unhideWhenUsed="0"/>
+    <w:lsdException w:name="Light List Accent 1" w:semiHidden="0" w:uiPriority="61" w:unhideWhenUsed="0"/>
+    <w:lsdException w:name="Light Grid Accent 1" w:semiHidden="0" w:uiPriority="62" w:unhideWhenUsed="0"/>
+    <w:lsdException w:name="Medium Shading 1 Accent 1" w:semiHidden="0" w:uiPriority="63" w:unhideWhenUsed="0"/>
+    <w:lsdException w:name="Medium Shading 2 Accent 1" w:semiHidden="0" w:uiPriority="64" w:unhideWhenUsed="0"/>
+    <w:lsdException w:name="Medium List 1 Accent 1" w:semiHidden="0" w:uiPriority="65" w:unhideWhenUsed="0"/>
+    <w:lsdException w:name="Revision" w:unhideWhenUsed="0"/>
+    <w:lsdException w:name="List Paragraph" w:semiHidden="0" w:uiPriority="34" w:unhideWhenUsed="0" w:qFormat="1"/>
+    <w:lsdException w:name="Quote" w:semiHidden="0" w:uiPriority="29" w:unhideWhenUsed="0" w:qFormat="1"/>
+    <w:lsdException w:name="Intense Quote" w:semiHidden="0" w:uiPriority="30" w:unhideWhenUsed="0" w:qFormat="1"/>
+    <w:lsdException w:name="Medium List 2 Accent 1" w:semiHidden="0" w:uiPriority="66" w:unhideWhenUsed="0"/>
+    <w:lsdException w:name="Medium Grid 1 Accent 1" w:semiHidden="0" w:uiPriority="67" w:unhideWhenUsed="0"/>
+    <w:lsdException w:name="Medium Grid 2 Accent 1" w:semiHidden="0" w:uiPriority="68" w:unhideWhenUsed="0"/>
+    <w:lsdException w:name="Medium Grid 3 Accent 1" w:semiHidden="0" w:uiPriority="69" w:unhideWhenUsed="0"/>
+    <w:lsdException w:name="Dark List Accent 1" w:semiHidden="0" w:uiPriority="70" w:unhideWhenUsed="0"/>
+    <w:lsdException w:name="Colorful Shading Accent 1" w:semiHidden="0" w:uiPriority="71" w:unhideWhenUsed="0"/>
+    <w:lsdException w:name="Colorful List Accent 1" w:semiHidden="0" w:uiPriority="72" w:unhideWhenUsed="0"/>
+    <w:lsdException w:name="Colorful Grid Accent 1" w:semiHidden="0" w:uiPriority="73" w:unhideWhenUsed="0"/>
+    <w:lsdException w:name="Light Shading Accent 2" w:semiHidden="0" w:uiPriority="60" w:unhideWhenUsed="0"/>
+    <w:lsdException w:name="Light List Accent 2" w:semiHidden="0" w:uiPriority="61" w:unhideWhenUsed="0"/>
+    <w:lsdException w:name="Light Grid Accent 2" w:semiHidden="0" w:uiPriority="62" w:unhideWhenUsed="0"/>
+    <w:lsdException w:name="Medium Shading 1 Accent 2" w:semiHidden="0" w:uiPriority="63" w:unhideWhenUsed="0"/>
+    <w:lsdException w:name="Medium Shading 2 Accent 2" w:semiHidden="0" w:uiPriority="64" w:unhideWhenUsed="0"/>
+    <w:lsdException w:name="Medium List 1 Accent 2" w:semiHidden="0" w:uiPriority="65" w:unhideWhenUsed="0"/>
+    <w:lsdException w:name="Medium List 2 Accent 2" w:semiHidden="0" w:uiPriority="66" w:unhideWhenUsed="0"/>
+    <w:lsdException w:name="Medium Grid 1 Accent 2" w:semiHidden="0" w:uiPriority="67" w:unhideWhenUsed="0"/>
+    <w:lsdException w:name="Medium Grid 2 Accent 2" w:semiHidden="0" w:uiPriority="68" w:unhideWhenUsed="0"/>
+    <w:lsdException w:name="Medium Grid 3 Accent 2" w:semiHidden="0" w:uiPriority="69" w:unhideWhenUsed="0"/>
+    <w:lsdException w:name="Dark List Accent 2" w:semiHidden="0" w:uiPriority="70" w:unhideWhenUsed="0"/>
+    <w:lsdException w:name="Colorful Shading Accent 2" w:semiHidden="0" w:uiPriority="71" w:unhideWhenUsed="0"/>
+    <w:lsdException w:name="Colorful List Accent 2" w:semiHidden="0" w:uiPriority="72" w:unhideWhenUsed="0"/>
+    <w:lsdException w:name="Colorful Grid Accent 2" w:semiHidden="0" w:uiPriority="73" w:unhideWhenUsed="0"/>
+    <w:lsdException w:name="Light Shading Accent 3" w:semiHidden="0" w:uiPriority="60" w:unhideWhenUsed="0"/>
+    <w:lsdException w:name="Light List Accent 3" w:semiHidden="0" w:uiPriority="61" w:unhideWhenUsed="0"/>
+    <w:lsdException w:name="Light Grid Accent 3" w:semiHidden="0" w:uiPriority="62" w:unhideWhenUsed="0"/>
+    <w:lsdException w:name="Medium Shading 1 Accent 3" w:semiHidden="0" w:uiPriority="63" w:unhideWhenUsed="0"/>
+    <w:lsdException w:name="Medium Shading 2 Accent 3" w:semiHidden="0" w:uiPriority="64" w:unhideWhenUsed="0"/>
+    <w:lsdException w:name="Medium List 1 Accent 3" w:semiHidden="0" w:uiPriority="65" w:unhideWhenUsed="0"/>
+    <w:lsdException w:name="Medium List 2 Accent 3" w:semiHidden="0" w:uiPriority="66" w:unhideWhenUsed="0"/>
+    <w:lsdException w:name="Medium Grid 1 Accent 3" w:semiHidden="0" w:uiPriority="67" w:unhideWhenUsed="0"/>
+    <w:lsdException w:name="Medium Grid 2 Accent 3" w:semiHidden="0" w:uiPriority="68" w:unhideWhenUsed="0"/>
+    <w:lsdException w:name="Medium Grid 3 Accent 3" w:semiHidden="0" w:uiPriority="69" w:unhideWhenUsed="0"/>
+    <w:lsdException w:name="Dark List Accent 3" w:semiHidden="0" w:uiPriority="70" w:unhideWhenUsed="0"/>
+    <w:lsdException w:name="Colorful Shading Accent 3" w:semiHidden="0" w:uiPriority="71" w:unhideWhenUsed="0"/>
+    <w:lsdException w:name="Colorful List Accent 3" w:semiHidden="0" w:uiPriority="72" w:unhideWhenUsed="0"/>
+    <w:lsdException w:name="Colorful Grid Accent 3" w:semiHidden="0" w:uiPriority="73" w:unhideWhenUsed="0"/>
+    <w:lsdException w:name="Light Shading Accent 4" w:semiHidden="0" w:uiPriority="60" w:unhideWhenUsed="0"/>
+    <w:lsdException w:name="Light List Accent 4" w:semiHidden="0" w:uiPriority="61" w:unhideWhenUsed="0"/>
+    <w:lsdException w:name="Light Grid Accent 4" w:semiHidden="0" w:uiPriority="62" w:unhideWhenUsed="0"/>
+    <w:lsdException w:name="Medium Shading 1 Accent 4" w:semiHidden="0" w:uiPriority="63" w:unhideWhenUsed="0"/>
+    <w:lsdException w:name="Medium Shading 2 Accent 4" w:semiHidden="0" w:uiPriority="64" w:unhideWhenUsed="0"/>
+    <w:lsdException w:name="Medium List 1 Accent 4" w:semiHidden="0" w:uiPriority="65" w:unhideWhenUsed="0"/>
+    <w:lsdException w:name="Medium List 2 Accent 4" w:semiHidden="0" w:uiPriority="66" w:unhideWhenUsed="0"/>
+    <w:lsdException w:name="Medium Grid 1 Accent 4" w:semiHidden="0" w:uiPriority="67" w:unhideWhenUsed="0"/>
+    <w:lsdException w:name="Medium Grid 2 Accent 4" w:semiHidden="0" w:uiPriority="68" w:unhideWhenUsed="0"/>
+    <w:lsdException w:name="Medium Grid 3 Accent 4" w:semiHidden="0" w:uiPriority="69" w:unhideWhenUsed="0"/>
+    <w:lsdException w:name="Dark List Accent 4" w:semiHidden="0" w:uiPriority="70" w:unhideWhenUsed="0"/>
+    <w:lsdException w:name="Colorful Shading Accent 4" w:semiHidden="0" w:uiPriority="71" w:unhideWhenUsed="0"/>
+    <w:lsdException w:name="Colorful List Accent 4" w:semiHidden="0" w:uiPriority="72" w:unhideWhenUsed="0"/>
+    <w:lsdException w:name="Colorful Grid Accent 4" w:semiHidden="0" w:uiPriority="73" w:unhideWhenUsed="0"/>
+    <w:lsdException w:name="Light Shading Accent 5" w:semiHidden="0" w:uiPriority="60" w:unhideWhenUsed="0"/>
+    <w:lsdException w:name="Light List Accent 5" w:semiHidden="0" w:uiPriority="61" w:unhideWhenUsed="0"/>
+    <w:lsdException w:name="Light Grid Accent 5" w:semiHidden="0" w:uiPriority="62" w:unhideWhenUsed="0"/>
+    <w:lsdException w:name="Medium Shading 1 Accent 5" w:semiHidden="0" w:uiPriority="63" w:unhideWhenUsed="0"/>
+    <w:lsdException w:name="Medium Shading 2 Accent 5" w:semiHidden="0" w:uiPriority="64" w:unhideWhenUsed="0"/>
+    <w:lsdException w:name="Medium List 1 Accent 5" w:semiHidden="0" w:uiPriority="65" w:unhideWhenUsed="0"/>
+    <w:lsdException w:name="Medium List 2 Accent 5" w:semiHidden="0" w:uiPriority="66" w:unhideWhenUsed="0"/>
+    <w:lsdException w:name="Medium Grid 1 Accent 5" w:semiHidden="0" w:uiPriority="67" w:unhideWhenUsed="0"/>
+    <w:lsdException w:name="Medium Grid 2 Accent 5" w:semiHidden="0" w:uiPriority="68" w:unhideWhenUsed="0"/>
+    <w:lsdException w:name="Medium Grid 3 Accent 5" w:semiHidden="0" w:uiPriority="69" w:unhideWhenUsed="0"/>
+    <w:lsdException w:name="Dark List Accent 5" w:semiHidden="0" w:uiPriority="70" w:unhideWhenUsed="0"/>
+    <w:lsdException w:name="Colorful Shading Accent 5" w:semiHidden="0" w:uiPriority="71" w:unhideWhenUsed="0"/>
+    <w:lsdException w:name="Colorful List Accent 5" w:semiHidden="0" w:uiPriority="72" w:unhideWhenUsed="0"/>
+    <w:lsdException w:name="Colorful Grid Accent 5" w:semiHidden="0" w:uiPriority="73" w:unhideWhenUsed="0"/>
+    <w:lsdException w:name="Light Shading Accent 6" w:semiHidden="0" w:uiPriority="60" w:unhideWhenUsed="0"/>
+    <w:lsdException w:name="Light List Accent 6" w:semiHidden="0" w:uiPriority="61" w:unhideWhenUsed="0"/>
+    <w:lsdException w:name="Light Grid Accent 6" w:semiHidden="0" w:uiPriority="62" w:unhideWhenUsed="0"/>
+    <w:lsdException w:name="Medium Shading 1 Accent 6" w:semiHidden="0" w:uiPriority="63" w:unhideWhenUsed="0"/>
+    <w:lsdException w:name="Medium Shading 2 Accent 6" w:semiHidden="0" w:uiPriority="64" w:unhideWhenUsed="0"/>
+    <w:lsdException w:name="Medium List 1 Accent 6" w:semiHidden="0" w:uiPriority="65" w:unhideWhenUsed="0"/>
+    <w:lsdException w:name="Medium List 2 Accent 6" w:semiHidden="0" w:uiPriority="66" w:unhideWhenUsed="0"/>
+    <w:lsdException w:name="Medium Grid 1 Accent 6" w:semiHidden="0" w:uiPriority="67" w:unhideWhenUsed="0"/>
+    <w:lsdException w:name="Medium Grid 2 Accent 6" w:semiHidden="0" w:uiPriority="68" w:unhideWhenUsed="0"/>
+    <w:lsdException w:name="Medium Grid 3 Accent 6" w:semiHidden="0" w:uiPriority="69" w:unhideWhenUsed="0"/>
+    <w:lsdException w:name="Dark List Accent 6" w:semiHidden="0" w:uiPriority="70" w:unhideWhenUsed="0"/>
+    <w:lsdException w:name="Colorful Shading Accent 6" w:semiHidden="0" w:uiPriority="71" w:unhideWhenUsed="0"/>
+    <w:lsdException w:name="Colorful List Accent 6" w:semiHidden="0" w:uiPriority="72" w:unhideWhenUsed="0"/>
+    <w:lsdException w:name="Colorful Grid Accent 6" w:semiHidden="0" w:uiPriority="73" w:unhideWhenUsed="0"/>
+    <w:lsdException w:name="Subtle Emphasis" w:semiHidden="0" w:uiPriority="19" w:unhideWhenUsed="0" w:qFormat="1"/>
+    <w:lsdException w:name="Intense Emphasis" w:semiHidden="0" w:uiPriority="21" w:unhideWhenUsed="0" w:qFormat="1"/>
+    <w:lsdException w:name="Subtle Reference" w:semiHidden="0" w:uiPriority="31" w:unhideWhenUsed="0" w:qFormat="1"/>
+    <w:lsdException w:name="Intense Reference" w:semiHidden="0" w:uiPriority="32" w:unhideWhenUsed="0" w:qFormat="1"/>
+    <w:lsdException w:name="Book Title" w:semiHidden="0" w:uiPriority="33" w:unhideWhenUsed="0" w:qFormat="1"/>
+    <w:lsdException w:name="Bibliography" w:uiPriority="37"/>
+    <w:lsdException w:name="TOC Heading" w:uiPriority="39" w:qFormat="1"/>
   </w:latentStyles>
   <w:style w:type="paragraph" w:default="1" w:styleId="Normal">
     <w:name w:val="Normal"/>

</xml_diff>